<commit_message>
Bo sung phan cua Tú
</commit_message>
<xml_diff>
--- a/Project_PTTKHTTT.docx
+++ b/Project_PTTKHTTT.docx
@@ -100,7 +100,7 @@
                     </pic:cNvPicPr>
                   </pic:nvPicPr>
                   <pic:blipFill>
-                    <a:blip r:embed="rId7" cstate="print">
+                    <a:blip r:embed="rId8" cstate="print">
                       <a:extLst>
                         <a:ext uri="{28A0092B-C50C-407E-A947-70E740481C1C}">
                           <a14:useLocalDpi xmlns:a14="http://schemas.microsoft.com/office/drawing/2010/main" val="0"/>
@@ -411,6 +411,7 @@
           <w:szCs w:val="40"/>
         </w:rPr>
       </w:pPr>
+      <w:bookmarkStart w:id="2" w:name="_Toc510389514"/>
       <w:r>
         <w:rPr>
           <w:rFonts w:ascii="Cambria" w:hAnsi="Cambria"/>
@@ -421,7 +422,2174 @@
         <w:lastRenderedPageBreak/>
         <w:t>Mục lục</w:t>
       </w:r>
-    </w:p>
+      <w:bookmarkEnd w:id="2"/>
+    </w:p>
+    <w:sdt>
+      <w:sdtPr>
+        <w:id w:val="1472167874"/>
+        <w:docPartObj>
+          <w:docPartGallery w:val="Table of Contents"/>
+          <w:docPartUnique/>
+        </w:docPartObj>
+      </w:sdtPr>
+      <w:sdtEndPr>
+        <w:rPr>
+          <w:rFonts w:ascii="Times New Roman" w:hAnsi="Times New Roman"/>
+          <w:noProof/>
+          <w:kern w:val="0"/>
+          <w:sz w:val="24"/>
+          <w:szCs w:val="24"/>
+        </w:rPr>
+      </w:sdtEndPr>
+      <w:sdtContent>
+        <w:p>
+          <w:pPr>
+            <w:pStyle w:val="TOCHeading"/>
+          </w:pPr>
+          <w:r>
+            <w:t>Đăng kí học tập cho sinh viên tín chỉ</w:t>
+          </w:r>
+        </w:p>
+        <w:p>
+          <w:pPr>
+            <w:pStyle w:val="TOC1"/>
+            <w:tabs>
+              <w:tab w:val="left" w:pos="480"/>
+              <w:tab w:val="right" w:leader="dot" w:pos="9061"/>
+            </w:tabs>
+            <w:rPr>
+              <w:rFonts w:eastAsiaTheme="minorEastAsia" w:cstheme="minorBidi"/>
+              <w:b w:val="0"/>
+              <w:bCs w:val="0"/>
+              <w:caps w:val="0"/>
+              <w:noProof/>
+              <w:sz w:val="28"/>
+              <w:szCs w:val="22"/>
+            </w:rPr>
+          </w:pPr>
+          <w:r>
+            <w:rPr>
+              <w:sz w:val="28"/>
+            </w:rPr>
+            <w:fldChar w:fldCharType="begin"/>
+          </w:r>
+          <w:r>
+            <w:rPr>
+              <w:sz w:val="28"/>
+            </w:rPr>
+            <w:instrText xml:space="preserve"> TOC \o "1-3" \h \z \u </w:instrText>
+          </w:r>
+          <w:r>
+            <w:rPr>
+              <w:sz w:val="28"/>
+            </w:rPr>
+            <w:fldChar w:fldCharType="separate"/>
+          </w:r>
+          <w:hyperlink w:anchor="_Toc510389514" w:history="1">
+            <w:r>
+              <w:rPr>
+                <w:rStyle w:val="Hyperlink"/>
+                <w:rFonts w:ascii="Cambria" w:hAnsi="Cambria"/>
+                <w:noProof/>
+                <w:sz w:val="28"/>
+              </w:rPr>
+              <w:t>1</w:t>
+            </w:r>
+            <w:r>
+              <w:rPr>
+                <w:rFonts w:eastAsiaTheme="minorEastAsia" w:cstheme="minorBidi"/>
+                <w:b w:val="0"/>
+                <w:bCs w:val="0"/>
+                <w:caps w:val="0"/>
+                <w:noProof/>
+                <w:sz w:val="28"/>
+                <w:szCs w:val="22"/>
+              </w:rPr>
+              <w:tab/>
+            </w:r>
+            <w:r>
+              <w:rPr>
+                <w:rStyle w:val="Hyperlink"/>
+                <w:rFonts w:ascii="Cambria" w:hAnsi="Cambria"/>
+                <w:noProof/>
+                <w:sz w:val="28"/>
+              </w:rPr>
+              <w:t>Mục lục</w:t>
+            </w:r>
+            <w:r>
+              <w:rPr>
+                <w:noProof/>
+                <w:webHidden/>
+                <w:sz w:val="28"/>
+              </w:rPr>
+              <w:tab/>
+            </w:r>
+            <w:r>
+              <w:rPr>
+                <w:noProof/>
+                <w:webHidden/>
+                <w:sz w:val="28"/>
+              </w:rPr>
+              <w:fldChar w:fldCharType="begin"/>
+            </w:r>
+            <w:r>
+              <w:rPr>
+                <w:noProof/>
+                <w:webHidden/>
+                <w:sz w:val="28"/>
+              </w:rPr>
+              <w:instrText xml:space="preserve"> PAGEREF _Toc510389514 \h </w:instrText>
+            </w:r>
+            <w:r>
+              <w:rPr>
+                <w:noProof/>
+                <w:webHidden/>
+                <w:sz w:val="28"/>
+              </w:rPr>
+            </w:r>
+            <w:r>
+              <w:rPr>
+                <w:noProof/>
+                <w:webHidden/>
+                <w:sz w:val="28"/>
+              </w:rPr>
+              <w:fldChar w:fldCharType="separate"/>
+            </w:r>
+            <w:r>
+              <w:rPr>
+                <w:noProof/>
+                <w:webHidden/>
+                <w:sz w:val="28"/>
+              </w:rPr>
+              <w:t>2</w:t>
+            </w:r>
+            <w:r>
+              <w:rPr>
+                <w:noProof/>
+                <w:webHidden/>
+                <w:sz w:val="28"/>
+              </w:rPr>
+              <w:fldChar w:fldCharType="end"/>
+            </w:r>
+          </w:hyperlink>
+        </w:p>
+        <w:p>
+          <w:pPr>
+            <w:pStyle w:val="TOC1"/>
+            <w:tabs>
+              <w:tab w:val="left" w:pos="480"/>
+              <w:tab w:val="right" w:leader="dot" w:pos="9061"/>
+            </w:tabs>
+            <w:rPr>
+              <w:rFonts w:eastAsiaTheme="minorEastAsia" w:cstheme="minorBidi"/>
+              <w:b w:val="0"/>
+              <w:bCs w:val="0"/>
+              <w:caps w:val="0"/>
+              <w:noProof/>
+              <w:sz w:val="28"/>
+              <w:szCs w:val="22"/>
+            </w:rPr>
+          </w:pPr>
+          <w:hyperlink w:anchor="_Toc510389515" w:history="1">
+            <w:r>
+              <w:rPr>
+                <w:rStyle w:val="Hyperlink"/>
+                <w:rFonts w:ascii="Cambria" w:hAnsi="Cambria"/>
+                <w:noProof/>
+                <w:sz w:val="28"/>
+              </w:rPr>
+              <w:t>3</w:t>
+            </w:r>
+            <w:r>
+              <w:rPr>
+                <w:rFonts w:eastAsiaTheme="minorEastAsia" w:cstheme="minorBidi"/>
+                <w:b w:val="0"/>
+                <w:bCs w:val="0"/>
+                <w:caps w:val="0"/>
+                <w:noProof/>
+                <w:sz w:val="28"/>
+                <w:szCs w:val="22"/>
+              </w:rPr>
+              <w:tab/>
+            </w:r>
+            <w:r>
+              <w:rPr>
+                <w:rStyle w:val="Hyperlink"/>
+                <w:rFonts w:ascii="Cambria" w:hAnsi="Cambria"/>
+                <w:noProof/>
+                <w:sz w:val="28"/>
+              </w:rPr>
+              <w:t>Lời nói đầu</w:t>
+            </w:r>
+            <w:r>
+              <w:rPr>
+                <w:noProof/>
+                <w:webHidden/>
+                <w:sz w:val="28"/>
+              </w:rPr>
+              <w:tab/>
+            </w:r>
+            <w:r>
+              <w:rPr>
+                <w:noProof/>
+                <w:webHidden/>
+                <w:sz w:val="28"/>
+              </w:rPr>
+              <w:fldChar w:fldCharType="begin"/>
+            </w:r>
+            <w:r>
+              <w:rPr>
+                <w:noProof/>
+                <w:webHidden/>
+                <w:sz w:val="28"/>
+              </w:rPr>
+              <w:instrText xml:space="preserve"> PAGEREF _Toc510389515 \h </w:instrText>
+            </w:r>
+            <w:r>
+              <w:rPr>
+                <w:noProof/>
+                <w:webHidden/>
+                <w:sz w:val="28"/>
+              </w:rPr>
+            </w:r>
+            <w:r>
+              <w:rPr>
+                <w:noProof/>
+                <w:webHidden/>
+                <w:sz w:val="28"/>
+              </w:rPr>
+              <w:fldChar w:fldCharType="separate"/>
+            </w:r>
+            <w:r>
+              <w:rPr>
+                <w:noProof/>
+                <w:webHidden/>
+                <w:sz w:val="28"/>
+              </w:rPr>
+              <w:t>2</w:t>
+            </w:r>
+            <w:r>
+              <w:rPr>
+                <w:noProof/>
+                <w:webHidden/>
+                <w:sz w:val="28"/>
+              </w:rPr>
+              <w:fldChar w:fldCharType="end"/>
+            </w:r>
+          </w:hyperlink>
+        </w:p>
+        <w:p>
+          <w:pPr>
+            <w:pStyle w:val="TOC1"/>
+            <w:tabs>
+              <w:tab w:val="left" w:pos="480"/>
+              <w:tab w:val="right" w:leader="dot" w:pos="9061"/>
+            </w:tabs>
+            <w:rPr>
+              <w:rFonts w:eastAsiaTheme="minorEastAsia" w:cstheme="minorBidi"/>
+              <w:b w:val="0"/>
+              <w:bCs w:val="0"/>
+              <w:caps w:val="0"/>
+              <w:noProof/>
+              <w:sz w:val="28"/>
+              <w:szCs w:val="22"/>
+            </w:rPr>
+          </w:pPr>
+          <w:hyperlink w:anchor="_Toc510389516" w:history="1">
+            <w:r>
+              <w:rPr>
+                <w:rStyle w:val="Hyperlink"/>
+                <w:rFonts w:ascii="Cambria" w:hAnsi="Cambria"/>
+                <w:noProof/>
+                <w:sz w:val="28"/>
+              </w:rPr>
+              <w:t>4</w:t>
+            </w:r>
+            <w:r>
+              <w:rPr>
+                <w:rFonts w:eastAsiaTheme="minorEastAsia" w:cstheme="minorBidi"/>
+                <w:b w:val="0"/>
+                <w:bCs w:val="0"/>
+                <w:caps w:val="0"/>
+                <w:noProof/>
+                <w:sz w:val="28"/>
+                <w:szCs w:val="22"/>
+              </w:rPr>
+              <w:tab/>
+            </w:r>
+            <w:r>
+              <w:rPr>
+                <w:rStyle w:val="Hyperlink"/>
+                <w:rFonts w:ascii="Cambria" w:hAnsi="Cambria"/>
+                <w:noProof/>
+                <w:sz w:val="28"/>
+              </w:rPr>
+              <w:t>Chương 1: khảo sát hệ thống</w:t>
+            </w:r>
+            <w:r>
+              <w:rPr>
+                <w:noProof/>
+                <w:webHidden/>
+                <w:sz w:val="28"/>
+              </w:rPr>
+              <w:tab/>
+            </w:r>
+            <w:r>
+              <w:rPr>
+                <w:noProof/>
+                <w:webHidden/>
+                <w:sz w:val="28"/>
+              </w:rPr>
+              <w:fldChar w:fldCharType="begin"/>
+            </w:r>
+            <w:r>
+              <w:rPr>
+                <w:noProof/>
+                <w:webHidden/>
+                <w:sz w:val="28"/>
+              </w:rPr>
+              <w:instrText xml:space="preserve"> PAGEREF _Toc510389516 \h </w:instrText>
+            </w:r>
+            <w:r>
+              <w:rPr>
+                <w:noProof/>
+                <w:webHidden/>
+                <w:sz w:val="28"/>
+              </w:rPr>
+            </w:r>
+            <w:r>
+              <w:rPr>
+                <w:noProof/>
+                <w:webHidden/>
+                <w:sz w:val="28"/>
+              </w:rPr>
+              <w:fldChar w:fldCharType="separate"/>
+            </w:r>
+            <w:r>
+              <w:rPr>
+                <w:noProof/>
+                <w:webHidden/>
+                <w:sz w:val="28"/>
+              </w:rPr>
+              <w:t>2</w:t>
+            </w:r>
+            <w:r>
+              <w:rPr>
+                <w:noProof/>
+                <w:webHidden/>
+                <w:sz w:val="28"/>
+              </w:rPr>
+              <w:fldChar w:fldCharType="end"/>
+            </w:r>
+          </w:hyperlink>
+        </w:p>
+        <w:p>
+          <w:pPr>
+            <w:pStyle w:val="TOC2"/>
+            <w:tabs>
+              <w:tab w:val="left" w:pos="880"/>
+              <w:tab w:val="right" w:leader="dot" w:pos="9061"/>
+            </w:tabs>
+            <w:rPr>
+              <w:rFonts w:eastAsiaTheme="minorEastAsia" w:cstheme="minorBidi"/>
+              <w:smallCaps w:val="0"/>
+              <w:noProof/>
+              <w:sz w:val="28"/>
+              <w:szCs w:val="22"/>
+            </w:rPr>
+          </w:pPr>
+          <w:hyperlink w:anchor="_Toc510389517" w:history="1">
+            <w:r>
+              <w:rPr>
+                <w:rStyle w:val="Hyperlink"/>
+                <w:rFonts w:ascii="Cambria" w:hAnsi="Cambria"/>
+                <w:noProof/>
+                <w:sz w:val="28"/>
+              </w:rPr>
+              <w:t>1.1</w:t>
+            </w:r>
+            <w:r>
+              <w:rPr>
+                <w:rFonts w:eastAsiaTheme="minorEastAsia" w:cstheme="minorBidi"/>
+                <w:smallCaps w:val="0"/>
+                <w:noProof/>
+                <w:sz w:val="28"/>
+                <w:szCs w:val="22"/>
+              </w:rPr>
+              <w:tab/>
+            </w:r>
+            <w:r>
+              <w:rPr>
+                <w:rStyle w:val="Hyperlink"/>
+                <w:rFonts w:ascii="Cambria" w:hAnsi="Cambria"/>
+                <w:noProof/>
+                <w:sz w:val="28"/>
+              </w:rPr>
+              <w:t>Tổng quan về hệ thống</w:t>
+            </w:r>
+            <w:r>
+              <w:rPr>
+                <w:noProof/>
+                <w:webHidden/>
+                <w:sz w:val="28"/>
+              </w:rPr>
+              <w:tab/>
+            </w:r>
+            <w:r>
+              <w:rPr>
+                <w:noProof/>
+                <w:webHidden/>
+                <w:sz w:val="28"/>
+              </w:rPr>
+              <w:fldChar w:fldCharType="begin"/>
+            </w:r>
+            <w:r>
+              <w:rPr>
+                <w:noProof/>
+                <w:webHidden/>
+                <w:sz w:val="28"/>
+              </w:rPr>
+              <w:instrText xml:space="preserve"> PAGEREF _Toc510389517 \h </w:instrText>
+            </w:r>
+            <w:r>
+              <w:rPr>
+                <w:noProof/>
+                <w:webHidden/>
+                <w:sz w:val="28"/>
+              </w:rPr>
+            </w:r>
+            <w:r>
+              <w:rPr>
+                <w:noProof/>
+                <w:webHidden/>
+                <w:sz w:val="28"/>
+              </w:rPr>
+              <w:fldChar w:fldCharType="separate"/>
+            </w:r>
+            <w:r>
+              <w:rPr>
+                <w:noProof/>
+                <w:webHidden/>
+                <w:sz w:val="28"/>
+              </w:rPr>
+              <w:t>2</w:t>
+            </w:r>
+            <w:r>
+              <w:rPr>
+                <w:noProof/>
+                <w:webHidden/>
+                <w:sz w:val="28"/>
+              </w:rPr>
+              <w:fldChar w:fldCharType="end"/>
+            </w:r>
+          </w:hyperlink>
+        </w:p>
+        <w:p>
+          <w:pPr>
+            <w:pStyle w:val="TOC2"/>
+            <w:tabs>
+              <w:tab w:val="left" w:pos="880"/>
+              <w:tab w:val="right" w:leader="dot" w:pos="9061"/>
+            </w:tabs>
+            <w:rPr>
+              <w:rFonts w:eastAsiaTheme="minorEastAsia" w:cstheme="minorBidi"/>
+              <w:smallCaps w:val="0"/>
+              <w:noProof/>
+              <w:sz w:val="28"/>
+              <w:szCs w:val="22"/>
+            </w:rPr>
+          </w:pPr>
+          <w:hyperlink w:anchor="_Toc510389518" w:history="1">
+            <w:r>
+              <w:rPr>
+                <w:rStyle w:val="Hyperlink"/>
+                <w:rFonts w:ascii="Cambria" w:hAnsi="Cambria"/>
+                <w:noProof/>
+                <w:sz w:val="28"/>
+              </w:rPr>
+              <w:t>1.2</w:t>
+            </w:r>
+            <w:r>
+              <w:rPr>
+                <w:rFonts w:eastAsiaTheme="minorEastAsia" w:cstheme="minorBidi"/>
+                <w:smallCaps w:val="0"/>
+                <w:noProof/>
+                <w:sz w:val="28"/>
+                <w:szCs w:val="22"/>
+              </w:rPr>
+              <w:tab/>
+            </w:r>
+            <w:r>
+              <w:rPr>
+                <w:rStyle w:val="Hyperlink"/>
+                <w:rFonts w:ascii="Cambria" w:hAnsi="Cambria"/>
+                <w:noProof/>
+                <w:sz w:val="28"/>
+              </w:rPr>
+              <w:t>Các nhóm chức năng của hệ thống</w:t>
+            </w:r>
+            <w:r>
+              <w:rPr>
+                <w:noProof/>
+                <w:webHidden/>
+                <w:sz w:val="28"/>
+              </w:rPr>
+              <w:tab/>
+            </w:r>
+            <w:r>
+              <w:rPr>
+                <w:noProof/>
+                <w:webHidden/>
+                <w:sz w:val="28"/>
+              </w:rPr>
+              <w:fldChar w:fldCharType="begin"/>
+            </w:r>
+            <w:r>
+              <w:rPr>
+                <w:noProof/>
+                <w:webHidden/>
+                <w:sz w:val="28"/>
+              </w:rPr>
+              <w:instrText xml:space="preserve"> PAGEREF _Toc510389518 \h </w:instrText>
+            </w:r>
+            <w:r>
+              <w:rPr>
+                <w:noProof/>
+                <w:webHidden/>
+                <w:sz w:val="28"/>
+              </w:rPr>
+            </w:r>
+            <w:r>
+              <w:rPr>
+                <w:noProof/>
+                <w:webHidden/>
+                <w:sz w:val="28"/>
+              </w:rPr>
+              <w:fldChar w:fldCharType="separate"/>
+            </w:r>
+            <w:r>
+              <w:rPr>
+                <w:noProof/>
+                <w:webHidden/>
+                <w:sz w:val="28"/>
+              </w:rPr>
+              <w:t>2</w:t>
+            </w:r>
+            <w:r>
+              <w:rPr>
+                <w:noProof/>
+                <w:webHidden/>
+                <w:sz w:val="28"/>
+              </w:rPr>
+              <w:fldChar w:fldCharType="end"/>
+            </w:r>
+          </w:hyperlink>
+        </w:p>
+        <w:p>
+          <w:pPr>
+            <w:pStyle w:val="TOC2"/>
+            <w:tabs>
+              <w:tab w:val="left" w:pos="880"/>
+              <w:tab w:val="right" w:leader="dot" w:pos="9061"/>
+            </w:tabs>
+            <w:rPr>
+              <w:rFonts w:eastAsiaTheme="minorEastAsia" w:cstheme="minorBidi"/>
+              <w:smallCaps w:val="0"/>
+              <w:noProof/>
+              <w:sz w:val="28"/>
+              <w:szCs w:val="22"/>
+            </w:rPr>
+          </w:pPr>
+          <w:hyperlink w:anchor="_Toc510389519" w:history="1">
+            <w:r>
+              <w:rPr>
+                <w:rStyle w:val="Hyperlink"/>
+                <w:rFonts w:ascii="Cambria" w:hAnsi="Cambria"/>
+                <w:noProof/>
+                <w:sz w:val="28"/>
+              </w:rPr>
+              <w:t>1.3</w:t>
+            </w:r>
+            <w:r>
+              <w:rPr>
+                <w:rFonts w:eastAsiaTheme="minorEastAsia" w:cstheme="minorBidi"/>
+                <w:smallCaps w:val="0"/>
+                <w:noProof/>
+                <w:sz w:val="28"/>
+                <w:szCs w:val="22"/>
+              </w:rPr>
+              <w:tab/>
+            </w:r>
+            <w:r>
+              <w:rPr>
+                <w:rStyle w:val="Hyperlink"/>
+                <w:rFonts w:ascii="Cambria" w:hAnsi="Cambria"/>
+                <w:noProof/>
+                <w:sz w:val="28"/>
+              </w:rPr>
+              <w:t>Các tác nhân của hệ thống</w:t>
+            </w:r>
+            <w:r>
+              <w:rPr>
+                <w:noProof/>
+                <w:webHidden/>
+                <w:sz w:val="28"/>
+              </w:rPr>
+              <w:tab/>
+            </w:r>
+            <w:r>
+              <w:rPr>
+                <w:noProof/>
+                <w:webHidden/>
+                <w:sz w:val="28"/>
+              </w:rPr>
+              <w:fldChar w:fldCharType="begin"/>
+            </w:r>
+            <w:r>
+              <w:rPr>
+                <w:noProof/>
+                <w:webHidden/>
+                <w:sz w:val="28"/>
+              </w:rPr>
+              <w:instrText xml:space="preserve"> PAGEREF _Toc510389519 \h </w:instrText>
+            </w:r>
+            <w:r>
+              <w:rPr>
+                <w:noProof/>
+                <w:webHidden/>
+                <w:sz w:val="28"/>
+              </w:rPr>
+            </w:r>
+            <w:r>
+              <w:rPr>
+                <w:noProof/>
+                <w:webHidden/>
+                <w:sz w:val="28"/>
+              </w:rPr>
+              <w:fldChar w:fldCharType="separate"/>
+            </w:r>
+            <w:r>
+              <w:rPr>
+                <w:noProof/>
+                <w:webHidden/>
+                <w:sz w:val="28"/>
+              </w:rPr>
+              <w:t>3</w:t>
+            </w:r>
+            <w:r>
+              <w:rPr>
+                <w:noProof/>
+                <w:webHidden/>
+                <w:sz w:val="28"/>
+              </w:rPr>
+              <w:fldChar w:fldCharType="end"/>
+            </w:r>
+          </w:hyperlink>
+        </w:p>
+        <w:p>
+          <w:pPr>
+            <w:pStyle w:val="TOC1"/>
+            <w:tabs>
+              <w:tab w:val="right" w:leader="dot" w:pos="9061"/>
+            </w:tabs>
+            <w:rPr>
+              <w:rFonts w:eastAsiaTheme="minorEastAsia" w:cstheme="minorBidi"/>
+              <w:b w:val="0"/>
+              <w:bCs w:val="0"/>
+              <w:caps w:val="0"/>
+              <w:noProof/>
+              <w:sz w:val="28"/>
+              <w:szCs w:val="22"/>
+            </w:rPr>
+          </w:pPr>
+          <w:hyperlink w:anchor="_Toc510389520" w:history="1">
+            <w:r>
+              <w:rPr>
+                <w:rStyle w:val="Hyperlink"/>
+                <w:rFonts w:ascii="Cambria" w:hAnsi="Cambria"/>
+                <w:noProof/>
+                <w:sz w:val="28"/>
+              </w:rPr>
+              <w:t>Chương 2: Phân tích hệ thống</w:t>
+            </w:r>
+            <w:r>
+              <w:rPr>
+                <w:noProof/>
+                <w:webHidden/>
+                <w:sz w:val="28"/>
+              </w:rPr>
+              <w:tab/>
+            </w:r>
+            <w:r>
+              <w:rPr>
+                <w:noProof/>
+                <w:webHidden/>
+                <w:sz w:val="28"/>
+              </w:rPr>
+              <w:fldChar w:fldCharType="begin"/>
+            </w:r>
+            <w:r>
+              <w:rPr>
+                <w:noProof/>
+                <w:webHidden/>
+                <w:sz w:val="28"/>
+              </w:rPr>
+              <w:instrText xml:space="preserve"> PAGEREF _Toc510389520 \h </w:instrText>
+            </w:r>
+            <w:r>
+              <w:rPr>
+                <w:noProof/>
+                <w:webHidden/>
+                <w:sz w:val="28"/>
+              </w:rPr>
+            </w:r>
+            <w:r>
+              <w:rPr>
+                <w:noProof/>
+                <w:webHidden/>
+                <w:sz w:val="28"/>
+              </w:rPr>
+              <w:fldChar w:fldCharType="separate"/>
+            </w:r>
+            <w:r>
+              <w:rPr>
+                <w:noProof/>
+                <w:webHidden/>
+                <w:sz w:val="28"/>
+              </w:rPr>
+              <w:t>3</w:t>
+            </w:r>
+            <w:r>
+              <w:rPr>
+                <w:noProof/>
+                <w:webHidden/>
+                <w:sz w:val="28"/>
+              </w:rPr>
+              <w:fldChar w:fldCharType="end"/>
+            </w:r>
+          </w:hyperlink>
+        </w:p>
+        <w:p>
+          <w:pPr>
+            <w:pStyle w:val="TOC2"/>
+            <w:tabs>
+              <w:tab w:val="right" w:leader="dot" w:pos="9061"/>
+            </w:tabs>
+            <w:rPr>
+              <w:rFonts w:eastAsiaTheme="minorEastAsia" w:cstheme="minorBidi"/>
+              <w:smallCaps w:val="0"/>
+              <w:noProof/>
+              <w:sz w:val="28"/>
+              <w:szCs w:val="22"/>
+            </w:rPr>
+          </w:pPr>
+          <w:hyperlink w:anchor="_Toc510389521" w:history="1">
+            <w:r>
+              <w:rPr>
+                <w:rStyle w:val="Hyperlink"/>
+                <w:rFonts w:ascii="Cambria" w:hAnsi="Cambria"/>
+                <w:noProof/>
+                <w:sz w:val="28"/>
+              </w:rPr>
+              <w:t>2.1 Xác đinh UC của các tác nhân</w:t>
+            </w:r>
+            <w:r>
+              <w:rPr>
+                <w:noProof/>
+                <w:webHidden/>
+                <w:sz w:val="28"/>
+              </w:rPr>
+              <w:tab/>
+            </w:r>
+            <w:r>
+              <w:rPr>
+                <w:noProof/>
+                <w:webHidden/>
+                <w:sz w:val="28"/>
+              </w:rPr>
+              <w:fldChar w:fldCharType="begin"/>
+            </w:r>
+            <w:r>
+              <w:rPr>
+                <w:noProof/>
+                <w:webHidden/>
+                <w:sz w:val="28"/>
+              </w:rPr>
+              <w:instrText xml:space="preserve"> PAGEREF _Toc510389521 \h </w:instrText>
+            </w:r>
+            <w:r>
+              <w:rPr>
+                <w:noProof/>
+                <w:webHidden/>
+                <w:sz w:val="28"/>
+              </w:rPr>
+            </w:r>
+            <w:r>
+              <w:rPr>
+                <w:noProof/>
+                <w:webHidden/>
+                <w:sz w:val="28"/>
+              </w:rPr>
+              <w:fldChar w:fldCharType="separate"/>
+            </w:r>
+            <w:r>
+              <w:rPr>
+                <w:noProof/>
+                <w:webHidden/>
+                <w:sz w:val="28"/>
+              </w:rPr>
+              <w:t>3</w:t>
+            </w:r>
+            <w:r>
+              <w:rPr>
+                <w:noProof/>
+                <w:webHidden/>
+                <w:sz w:val="28"/>
+              </w:rPr>
+              <w:fldChar w:fldCharType="end"/>
+            </w:r>
+          </w:hyperlink>
+        </w:p>
+        <w:p>
+          <w:pPr>
+            <w:pStyle w:val="TOC2"/>
+            <w:tabs>
+              <w:tab w:val="right" w:leader="dot" w:pos="9061"/>
+            </w:tabs>
+            <w:rPr>
+              <w:rFonts w:eastAsiaTheme="minorEastAsia" w:cstheme="minorBidi"/>
+              <w:smallCaps w:val="0"/>
+              <w:noProof/>
+              <w:sz w:val="28"/>
+              <w:szCs w:val="22"/>
+            </w:rPr>
+          </w:pPr>
+          <w:hyperlink w:anchor="_Toc510389522" w:history="1">
+            <w:r>
+              <w:rPr>
+                <w:rStyle w:val="Hyperlink"/>
+                <w:rFonts w:ascii="Cambria" w:hAnsi="Cambria"/>
+                <w:noProof/>
+                <w:sz w:val="28"/>
+              </w:rPr>
+              <w:t>2.2 Biểu đồ usecase tổng quan</w:t>
+            </w:r>
+            <w:r>
+              <w:rPr>
+                <w:noProof/>
+                <w:webHidden/>
+                <w:sz w:val="28"/>
+              </w:rPr>
+              <w:tab/>
+            </w:r>
+            <w:r>
+              <w:rPr>
+                <w:noProof/>
+                <w:webHidden/>
+                <w:sz w:val="28"/>
+              </w:rPr>
+              <w:fldChar w:fldCharType="begin"/>
+            </w:r>
+            <w:r>
+              <w:rPr>
+                <w:noProof/>
+                <w:webHidden/>
+                <w:sz w:val="28"/>
+              </w:rPr>
+              <w:instrText xml:space="preserve"> PAGEREF _Toc510389522 \h </w:instrText>
+            </w:r>
+            <w:r>
+              <w:rPr>
+                <w:noProof/>
+                <w:webHidden/>
+                <w:sz w:val="28"/>
+              </w:rPr>
+            </w:r>
+            <w:r>
+              <w:rPr>
+                <w:noProof/>
+                <w:webHidden/>
+                <w:sz w:val="28"/>
+              </w:rPr>
+              <w:fldChar w:fldCharType="separate"/>
+            </w:r>
+            <w:r>
+              <w:rPr>
+                <w:noProof/>
+                <w:webHidden/>
+                <w:sz w:val="28"/>
+              </w:rPr>
+              <w:t>4</w:t>
+            </w:r>
+            <w:r>
+              <w:rPr>
+                <w:noProof/>
+                <w:webHidden/>
+                <w:sz w:val="28"/>
+              </w:rPr>
+              <w:fldChar w:fldCharType="end"/>
+            </w:r>
+          </w:hyperlink>
+        </w:p>
+        <w:p>
+          <w:pPr>
+            <w:pStyle w:val="TOC2"/>
+            <w:tabs>
+              <w:tab w:val="right" w:leader="dot" w:pos="9061"/>
+            </w:tabs>
+            <w:rPr>
+              <w:rFonts w:eastAsiaTheme="minorEastAsia" w:cstheme="minorBidi"/>
+              <w:smallCaps w:val="0"/>
+              <w:noProof/>
+              <w:sz w:val="28"/>
+              <w:szCs w:val="22"/>
+            </w:rPr>
+          </w:pPr>
+          <w:hyperlink w:anchor="_Toc510389523" w:history="1">
+            <w:r>
+              <w:rPr>
+                <w:rStyle w:val="Hyperlink"/>
+                <w:rFonts w:ascii="Cambria" w:hAnsi="Cambria"/>
+                <w:noProof/>
+                <w:sz w:val="28"/>
+              </w:rPr>
+              <w:t>2.3 Biểu đồ usecase chi tiết</w:t>
+            </w:r>
+            <w:r>
+              <w:rPr>
+                <w:noProof/>
+                <w:webHidden/>
+                <w:sz w:val="28"/>
+              </w:rPr>
+              <w:tab/>
+            </w:r>
+            <w:r>
+              <w:rPr>
+                <w:noProof/>
+                <w:webHidden/>
+                <w:sz w:val="28"/>
+              </w:rPr>
+              <w:fldChar w:fldCharType="begin"/>
+            </w:r>
+            <w:r>
+              <w:rPr>
+                <w:noProof/>
+                <w:webHidden/>
+                <w:sz w:val="28"/>
+              </w:rPr>
+              <w:instrText xml:space="preserve"> PAGEREF _Toc510389523 \h </w:instrText>
+            </w:r>
+            <w:r>
+              <w:rPr>
+                <w:noProof/>
+                <w:webHidden/>
+                <w:sz w:val="28"/>
+              </w:rPr>
+            </w:r>
+            <w:r>
+              <w:rPr>
+                <w:noProof/>
+                <w:webHidden/>
+                <w:sz w:val="28"/>
+              </w:rPr>
+              <w:fldChar w:fldCharType="separate"/>
+            </w:r>
+            <w:r>
+              <w:rPr>
+                <w:noProof/>
+                <w:webHidden/>
+                <w:sz w:val="28"/>
+              </w:rPr>
+              <w:t>4</w:t>
+            </w:r>
+            <w:r>
+              <w:rPr>
+                <w:noProof/>
+                <w:webHidden/>
+                <w:sz w:val="28"/>
+              </w:rPr>
+              <w:fldChar w:fldCharType="end"/>
+            </w:r>
+          </w:hyperlink>
+        </w:p>
+        <w:p>
+          <w:pPr>
+            <w:pStyle w:val="TOC2"/>
+            <w:tabs>
+              <w:tab w:val="right" w:leader="dot" w:pos="9061"/>
+            </w:tabs>
+            <w:rPr>
+              <w:rFonts w:eastAsiaTheme="minorEastAsia" w:cstheme="minorBidi"/>
+              <w:smallCaps w:val="0"/>
+              <w:noProof/>
+              <w:sz w:val="28"/>
+              <w:szCs w:val="22"/>
+            </w:rPr>
+          </w:pPr>
+          <w:hyperlink w:anchor="_Toc510389524" w:history="1">
+            <w:r>
+              <w:rPr>
+                <w:rStyle w:val="Hyperlink"/>
+                <w:rFonts w:ascii="Cambria" w:hAnsi="Cambria"/>
+                <w:noProof/>
+                <w:sz w:val="28"/>
+              </w:rPr>
+              <w:t>2.4 Đặc tả các Usecase</w:t>
+            </w:r>
+            <w:r>
+              <w:rPr>
+                <w:noProof/>
+                <w:webHidden/>
+                <w:sz w:val="28"/>
+              </w:rPr>
+              <w:tab/>
+            </w:r>
+            <w:r>
+              <w:rPr>
+                <w:noProof/>
+                <w:webHidden/>
+                <w:sz w:val="28"/>
+              </w:rPr>
+              <w:fldChar w:fldCharType="begin"/>
+            </w:r>
+            <w:r>
+              <w:rPr>
+                <w:noProof/>
+                <w:webHidden/>
+                <w:sz w:val="28"/>
+              </w:rPr>
+              <w:instrText xml:space="preserve"> PAGEREF _Toc510389524 \h </w:instrText>
+            </w:r>
+            <w:r>
+              <w:rPr>
+                <w:noProof/>
+                <w:webHidden/>
+                <w:sz w:val="28"/>
+              </w:rPr>
+            </w:r>
+            <w:r>
+              <w:rPr>
+                <w:noProof/>
+                <w:webHidden/>
+                <w:sz w:val="28"/>
+              </w:rPr>
+              <w:fldChar w:fldCharType="separate"/>
+            </w:r>
+            <w:r>
+              <w:rPr>
+                <w:noProof/>
+                <w:webHidden/>
+                <w:sz w:val="28"/>
+              </w:rPr>
+              <w:t>7</w:t>
+            </w:r>
+            <w:r>
+              <w:rPr>
+                <w:noProof/>
+                <w:webHidden/>
+                <w:sz w:val="28"/>
+              </w:rPr>
+              <w:fldChar w:fldCharType="end"/>
+            </w:r>
+          </w:hyperlink>
+        </w:p>
+        <w:p>
+          <w:pPr>
+            <w:pStyle w:val="TOC3"/>
+            <w:tabs>
+              <w:tab w:val="right" w:leader="dot" w:pos="9061"/>
+            </w:tabs>
+            <w:rPr>
+              <w:rFonts w:eastAsiaTheme="minorEastAsia" w:cstheme="minorBidi"/>
+              <w:i w:val="0"/>
+              <w:iCs w:val="0"/>
+              <w:noProof/>
+              <w:sz w:val="28"/>
+              <w:szCs w:val="22"/>
+            </w:rPr>
+          </w:pPr>
+          <w:hyperlink w:anchor="_Toc510389525" w:history="1">
+            <w:r>
+              <w:rPr>
+                <w:rStyle w:val="Hyperlink"/>
+                <w:noProof/>
+                <w:sz w:val="28"/>
+                <w:lang w:eastAsia="ja-JP"/>
+              </w:rPr>
+              <w:t>2.4.1</w:t>
+            </w:r>
+            <w:r>
+              <w:rPr>
+                <w:rStyle w:val="Hyperlink"/>
+                <w:rFonts w:ascii="Cambria" w:hAnsi="Cambria"/>
+                <w:noProof/>
+                <w:sz w:val="28"/>
+                <w:lang w:eastAsia="ja-JP"/>
+              </w:rPr>
+              <w:t>)</w:t>
+            </w:r>
+            <w:r>
+              <w:rPr>
+                <w:rStyle w:val="Hyperlink"/>
+                <w:noProof/>
+                <w:sz w:val="28"/>
+                <w:lang w:eastAsia="ja-JP"/>
+              </w:rPr>
+              <w:t xml:space="preserve"> Quản lý tài khoản</w:t>
+            </w:r>
+            <w:r>
+              <w:rPr>
+                <w:noProof/>
+                <w:webHidden/>
+                <w:sz w:val="28"/>
+              </w:rPr>
+              <w:tab/>
+            </w:r>
+            <w:r>
+              <w:rPr>
+                <w:noProof/>
+                <w:webHidden/>
+                <w:sz w:val="28"/>
+              </w:rPr>
+              <w:fldChar w:fldCharType="begin"/>
+            </w:r>
+            <w:r>
+              <w:rPr>
+                <w:noProof/>
+                <w:webHidden/>
+                <w:sz w:val="28"/>
+              </w:rPr>
+              <w:instrText xml:space="preserve"> PAGEREF _Toc510389525 \h </w:instrText>
+            </w:r>
+            <w:r>
+              <w:rPr>
+                <w:noProof/>
+                <w:webHidden/>
+                <w:sz w:val="28"/>
+              </w:rPr>
+            </w:r>
+            <w:r>
+              <w:rPr>
+                <w:noProof/>
+                <w:webHidden/>
+                <w:sz w:val="28"/>
+              </w:rPr>
+              <w:fldChar w:fldCharType="separate"/>
+            </w:r>
+            <w:r>
+              <w:rPr>
+                <w:noProof/>
+                <w:webHidden/>
+                <w:sz w:val="28"/>
+              </w:rPr>
+              <w:t>7</w:t>
+            </w:r>
+            <w:r>
+              <w:rPr>
+                <w:noProof/>
+                <w:webHidden/>
+                <w:sz w:val="28"/>
+              </w:rPr>
+              <w:fldChar w:fldCharType="end"/>
+            </w:r>
+          </w:hyperlink>
+        </w:p>
+        <w:p>
+          <w:pPr>
+            <w:pStyle w:val="TOC3"/>
+            <w:tabs>
+              <w:tab w:val="right" w:leader="dot" w:pos="9061"/>
+            </w:tabs>
+            <w:rPr>
+              <w:rFonts w:eastAsiaTheme="minorEastAsia" w:cstheme="minorBidi"/>
+              <w:i w:val="0"/>
+              <w:iCs w:val="0"/>
+              <w:noProof/>
+              <w:sz w:val="28"/>
+              <w:szCs w:val="22"/>
+            </w:rPr>
+          </w:pPr>
+          <w:hyperlink w:anchor="_Toc510389526" w:history="1">
+            <w:r>
+              <w:rPr>
+                <w:rStyle w:val="Hyperlink"/>
+                <w:rFonts w:ascii="Cambria" w:hAnsi="Cambria"/>
+                <w:noProof/>
+                <w:sz w:val="28"/>
+                <w:lang w:eastAsia="ja-JP"/>
+              </w:rPr>
+              <w:t>2.4.2) Đăng nhập</w:t>
+            </w:r>
+            <w:r>
+              <w:rPr>
+                <w:noProof/>
+                <w:webHidden/>
+                <w:sz w:val="28"/>
+              </w:rPr>
+              <w:tab/>
+            </w:r>
+            <w:r>
+              <w:rPr>
+                <w:noProof/>
+                <w:webHidden/>
+                <w:sz w:val="28"/>
+              </w:rPr>
+              <w:fldChar w:fldCharType="begin"/>
+            </w:r>
+            <w:r>
+              <w:rPr>
+                <w:noProof/>
+                <w:webHidden/>
+                <w:sz w:val="28"/>
+              </w:rPr>
+              <w:instrText xml:space="preserve"> PAGEREF _Toc510389526 \h </w:instrText>
+            </w:r>
+            <w:r>
+              <w:rPr>
+                <w:noProof/>
+                <w:webHidden/>
+                <w:sz w:val="28"/>
+              </w:rPr>
+            </w:r>
+            <w:r>
+              <w:rPr>
+                <w:noProof/>
+                <w:webHidden/>
+                <w:sz w:val="28"/>
+              </w:rPr>
+              <w:fldChar w:fldCharType="separate"/>
+            </w:r>
+            <w:r>
+              <w:rPr>
+                <w:noProof/>
+                <w:webHidden/>
+                <w:sz w:val="28"/>
+              </w:rPr>
+              <w:t>9</w:t>
+            </w:r>
+            <w:r>
+              <w:rPr>
+                <w:noProof/>
+                <w:webHidden/>
+                <w:sz w:val="28"/>
+              </w:rPr>
+              <w:fldChar w:fldCharType="end"/>
+            </w:r>
+          </w:hyperlink>
+        </w:p>
+        <w:p>
+          <w:pPr>
+            <w:pStyle w:val="TOC3"/>
+            <w:tabs>
+              <w:tab w:val="right" w:leader="dot" w:pos="9061"/>
+            </w:tabs>
+            <w:rPr>
+              <w:rFonts w:eastAsiaTheme="minorEastAsia" w:cstheme="minorBidi"/>
+              <w:i w:val="0"/>
+              <w:iCs w:val="0"/>
+              <w:noProof/>
+              <w:sz w:val="28"/>
+              <w:szCs w:val="22"/>
+            </w:rPr>
+          </w:pPr>
+          <w:hyperlink w:anchor="_Toc510389527" w:history="1">
+            <w:r>
+              <w:rPr>
+                <w:rStyle w:val="Hyperlink"/>
+                <w:rFonts w:ascii="Cambria" w:hAnsi="Cambria"/>
+                <w:noProof/>
+                <w:sz w:val="28"/>
+                <w:lang w:eastAsia="ja-JP"/>
+              </w:rPr>
+              <w:t>2.4.3 Quản lí thông tin sinh viên</w:t>
+            </w:r>
+            <w:r>
+              <w:rPr>
+                <w:noProof/>
+                <w:webHidden/>
+                <w:sz w:val="28"/>
+              </w:rPr>
+              <w:tab/>
+            </w:r>
+            <w:r>
+              <w:rPr>
+                <w:noProof/>
+                <w:webHidden/>
+                <w:sz w:val="28"/>
+              </w:rPr>
+              <w:fldChar w:fldCharType="begin"/>
+            </w:r>
+            <w:r>
+              <w:rPr>
+                <w:noProof/>
+                <w:webHidden/>
+                <w:sz w:val="28"/>
+              </w:rPr>
+              <w:instrText xml:space="preserve"> PAGEREF _Toc510389527 \h </w:instrText>
+            </w:r>
+            <w:r>
+              <w:rPr>
+                <w:noProof/>
+                <w:webHidden/>
+                <w:sz w:val="28"/>
+              </w:rPr>
+            </w:r>
+            <w:r>
+              <w:rPr>
+                <w:noProof/>
+                <w:webHidden/>
+                <w:sz w:val="28"/>
+              </w:rPr>
+              <w:fldChar w:fldCharType="separate"/>
+            </w:r>
+            <w:r>
+              <w:rPr>
+                <w:noProof/>
+                <w:webHidden/>
+                <w:sz w:val="28"/>
+              </w:rPr>
+              <w:t>11</w:t>
+            </w:r>
+            <w:r>
+              <w:rPr>
+                <w:noProof/>
+                <w:webHidden/>
+                <w:sz w:val="28"/>
+              </w:rPr>
+              <w:fldChar w:fldCharType="end"/>
+            </w:r>
+          </w:hyperlink>
+        </w:p>
+        <w:p>
+          <w:pPr>
+            <w:pStyle w:val="TOC3"/>
+            <w:tabs>
+              <w:tab w:val="right" w:leader="dot" w:pos="9061"/>
+            </w:tabs>
+            <w:rPr>
+              <w:rFonts w:eastAsiaTheme="minorEastAsia" w:cstheme="minorBidi"/>
+              <w:i w:val="0"/>
+              <w:iCs w:val="0"/>
+              <w:noProof/>
+              <w:sz w:val="28"/>
+              <w:szCs w:val="22"/>
+            </w:rPr>
+          </w:pPr>
+          <w:hyperlink w:anchor="_Toc510389528" w:history="1">
+            <w:r>
+              <w:rPr>
+                <w:rStyle w:val="Hyperlink"/>
+                <w:rFonts w:ascii="Cambria" w:hAnsi="Cambria"/>
+                <w:noProof/>
+                <w:sz w:val="28"/>
+                <w:lang w:eastAsia="ja-JP"/>
+              </w:rPr>
+              <w:t>2.4.4 Quản lý đăng kí học phần:</w:t>
+            </w:r>
+            <w:r>
+              <w:rPr>
+                <w:noProof/>
+                <w:webHidden/>
+                <w:sz w:val="28"/>
+              </w:rPr>
+              <w:tab/>
+            </w:r>
+            <w:r>
+              <w:rPr>
+                <w:noProof/>
+                <w:webHidden/>
+                <w:sz w:val="28"/>
+              </w:rPr>
+              <w:fldChar w:fldCharType="begin"/>
+            </w:r>
+            <w:r>
+              <w:rPr>
+                <w:noProof/>
+                <w:webHidden/>
+                <w:sz w:val="28"/>
+              </w:rPr>
+              <w:instrText xml:space="preserve"> PAGEREF _Toc510389528 \h </w:instrText>
+            </w:r>
+            <w:r>
+              <w:rPr>
+                <w:noProof/>
+                <w:webHidden/>
+                <w:sz w:val="28"/>
+              </w:rPr>
+            </w:r>
+            <w:r>
+              <w:rPr>
+                <w:noProof/>
+                <w:webHidden/>
+                <w:sz w:val="28"/>
+              </w:rPr>
+              <w:fldChar w:fldCharType="separate"/>
+            </w:r>
+            <w:r>
+              <w:rPr>
+                <w:noProof/>
+                <w:webHidden/>
+                <w:sz w:val="28"/>
+              </w:rPr>
+              <w:t>12</w:t>
+            </w:r>
+            <w:r>
+              <w:rPr>
+                <w:noProof/>
+                <w:webHidden/>
+                <w:sz w:val="28"/>
+              </w:rPr>
+              <w:fldChar w:fldCharType="end"/>
+            </w:r>
+          </w:hyperlink>
+        </w:p>
+        <w:p>
+          <w:pPr>
+            <w:pStyle w:val="TOC3"/>
+            <w:tabs>
+              <w:tab w:val="right" w:leader="dot" w:pos="9061"/>
+            </w:tabs>
+            <w:rPr>
+              <w:rFonts w:eastAsiaTheme="minorEastAsia" w:cstheme="minorBidi"/>
+              <w:i w:val="0"/>
+              <w:iCs w:val="0"/>
+              <w:noProof/>
+              <w:sz w:val="28"/>
+              <w:szCs w:val="22"/>
+            </w:rPr>
+          </w:pPr>
+          <w:hyperlink w:anchor="_Toc510389529" w:history="1">
+            <w:r>
+              <w:rPr>
+                <w:rStyle w:val="Hyperlink"/>
+                <w:rFonts w:ascii="Cambria" w:hAnsi="Cambria"/>
+                <w:noProof/>
+                <w:sz w:val="28"/>
+              </w:rPr>
+              <w:t>2.4.5 Quản lý đăng kí lớp học:</w:t>
+            </w:r>
+            <w:r>
+              <w:rPr>
+                <w:noProof/>
+                <w:webHidden/>
+                <w:sz w:val="28"/>
+              </w:rPr>
+              <w:tab/>
+            </w:r>
+            <w:r>
+              <w:rPr>
+                <w:noProof/>
+                <w:webHidden/>
+                <w:sz w:val="28"/>
+              </w:rPr>
+              <w:fldChar w:fldCharType="begin"/>
+            </w:r>
+            <w:r>
+              <w:rPr>
+                <w:noProof/>
+                <w:webHidden/>
+                <w:sz w:val="28"/>
+              </w:rPr>
+              <w:instrText xml:space="preserve"> PAGEREF _Toc510389529 \h </w:instrText>
+            </w:r>
+            <w:r>
+              <w:rPr>
+                <w:noProof/>
+                <w:webHidden/>
+                <w:sz w:val="28"/>
+              </w:rPr>
+            </w:r>
+            <w:r>
+              <w:rPr>
+                <w:noProof/>
+                <w:webHidden/>
+                <w:sz w:val="28"/>
+              </w:rPr>
+              <w:fldChar w:fldCharType="separate"/>
+            </w:r>
+            <w:r>
+              <w:rPr>
+                <w:noProof/>
+                <w:webHidden/>
+                <w:sz w:val="28"/>
+              </w:rPr>
+              <w:t>14</w:t>
+            </w:r>
+            <w:r>
+              <w:rPr>
+                <w:noProof/>
+                <w:webHidden/>
+                <w:sz w:val="28"/>
+              </w:rPr>
+              <w:fldChar w:fldCharType="end"/>
+            </w:r>
+          </w:hyperlink>
+        </w:p>
+        <w:p>
+          <w:pPr>
+            <w:pStyle w:val="TOC3"/>
+            <w:tabs>
+              <w:tab w:val="right" w:leader="dot" w:pos="9061"/>
+            </w:tabs>
+            <w:rPr>
+              <w:rFonts w:eastAsiaTheme="minorEastAsia" w:cstheme="minorBidi"/>
+              <w:i w:val="0"/>
+              <w:iCs w:val="0"/>
+              <w:noProof/>
+              <w:sz w:val="28"/>
+              <w:szCs w:val="22"/>
+            </w:rPr>
+          </w:pPr>
+          <w:hyperlink w:anchor="_Toc510389530" w:history="1">
+            <w:r>
+              <w:rPr>
+                <w:rStyle w:val="Hyperlink"/>
+                <w:rFonts w:ascii="Cambria" w:hAnsi="Cambria"/>
+                <w:noProof/>
+                <w:sz w:val="28"/>
+                <w:lang w:eastAsia="ja-JP"/>
+              </w:rPr>
+              <w:t>2.4.6 Quản lý học phần</w:t>
+            </w:r>
+            <w:r>
+              <w:rPr>
+                <w:noProof/>
+                <w:webHidden/>
+                <w:sz w:val="28"/>
+              </w:rPr>
+              <w:tab/>
+            </w:r>
+            <w:r>
+              <w:rPr>
+                <w:noProof/>
+                <w:webHidden/>
+                <w:sz w:val="28"/>
+              </w:rPr>
+              <w:fldChar w:fldCharType="begin"/>
+            </w:r>
+            <w:r>
+              <w:rPr>
+                <w:noProof/>
+                <w:webHidden/>
+                <w:sz w:val="28"/>
+              </w:rPr>
+              <w:instrText xml:space="preserve"> PAGEREF _Toc510389530 \h </w:instrText>
+            </w:r>
+            <w:r>
+              <w:rPr>
+                <w:noProof/>
+                <w:webHidden/>
+                <w:sz w:val="28"/>
+              </w:rPr>
+            </w:r>
+            <w:r>
+              <w:rPr>
+                <w:noProof/>
+                <w:webHidden/>
+                <w:sz w:val="28"/>
+              </w:rPr>
+              <w:fldChar w:fldCharType="separate"/>
+            </w:r>
+            <w:r>
+              <w:rPr>
+                <w:noProof/>
+                <w:webHidden/>
+                <w:sz w:val="28"/>
+              </w:rPr>
+              <w:t>15</w:t>
+            </w:r>
+            <w:r>
+              <w:rPr>
+                <w:noProof/>
+                <w:webHidden/>
+                <w:sz w:val="28"/>
+              </w:rPr>
+              <w:fldChar w:fldCharType="end"/>
+            </w:r>
+          </w:hyperlink>
+        </w:p>
+        <w:p>
+          <w:pPr>
+            <w:pStyle w:val="TOC3"/>
+            <w:tabs>
+              <w:tab w:val="right" w:leader="dot" w:pos="9061"/>
+            </w:tabs>
+            <w:rPr>
+              <w:rFonts w:eastAsiaTheme="minorEastAsia" w:cstheme="minorBidi"/>
+              <w:i w:val="0"/>
+              <w:iCs w:val="0"/>
+              <w:noProof/>
+              <w:sz w:val="28"/>
+              <w:szCs w:val="22"/>
+            </w:rPr>
+          </w:pPr>
+          <w:hyperlink w:anchor="_Toc510389531" w:history="1">
+            <w:r>
+              <w:rPr>
+                <w:rStyle w:val="Hyperlink"/>
+                <w:rFonts w:ascii="Cambria" w:hAnsi="Cambria"/>
+                <w:noProof/>
+                <w:sz w:val="28"/>
+              </w:rPr>
+              <w:t>2.4.7 Quản lý lớp học</w:t>
+            </w:r>
+            <w:r>
+              <w:rPr>
+                <w:noProof/>
+                <w:webHidden/>
+                <w:sz w:val="28"/>
+              </w:rPr>
+              <w:tab/>
+            </w:r>
+            <w:r>
+              <w:rPr>
+                <w:noProof/>
+                <w:webHidden/>
+                <w:sz w:val="28"/>
+              </w:rPr>
+              <w:fldChar w:fldCharType="begin"/>
+            </w:r>
+            <w:r>
+              <w:rPr>
+                <w:noProof/>
+                <w:webHidden/>
+                <w:sz w:val="28"/>
+              </w:rPr>
+              <w:instrText xml:space="preserve"> PAGEREF _Toc510389531 \h </w:instrText>
+            </w:r>
+            <w:r>
+              <w:rPr>
+                <w:noProof/>
+                <w:webHidden/>
+                <w:sz w:val="28"/>
+              </w:rPr>
+            </w:r>
+            <w:r>
+              <w:rPr>
+                <w:noProof/>
+                <w:webHidden/>
+                <w:sz w:val="28"/>
+              </w:rPr>
+              <w:fldChar w:fldCharType="separate"/>
+            </w:r>
+            <w:r>
+              <w:rPr>
+                <w:noProof/>
+                <w:webHidden/>
+                <w:sz w:val="28"/>
+              </w:rPr>
+              <w:t>17</w:t>
+            </w:r>
+            <w:r>
+              <w:rPr>
+                <w:noProof/>
+                <w:webHidden/>
+                <w:sz w:val="28"/>
+              </w:rPr>
+              <w:fldChar w:fldCharType="end"/>
+            </w:r>
+          </w:hyperlink>
+        </w:p>
+        <w:p>
+          <w:pPr>
+            <w:pStyle w:val="TOC1"/>
+            <w:tabs>
+              <w:tab w:val="right" w:leader="dot" w:pos="9061"/>
+            </w:tabs>
+            <w:rPr>
+              <w:rFonts w:eastAsiaTheme="minorEastAsia" w:cstheme="minorBidi"/>
+              <w:b w:val="0"/>
+              <w:bCs w:val="0"/>
+              <w:caps w:val="0"/>
+              <w:noProof/>
+              <w:sz w:val="28"/>
+              <w:szCs w:val="22"/>
+            </w:rPr>
+          </w:pPr>
+          <w:hyperlink w:anchor="_Toc510389532" w:history="1">
+            <w:r>
+              <w:rPr>
+                <w:rStyle w:val="Hyperlink"/>
+                <w:rFonts w:ascii="Cambria" w:hAnsi="Cambria"/>
+                <w:noProof/>
+                <w:sz w:val="28"/>
+              </w:rPr>
+              <w:t>Chương 3: Thiết kế hệ thống</w:t>
+            </w:r>
+            <w:r>
+              <w:rPr>
+                <w:noProof/>
+                <w:webHidden/>
+                <w:sz w:val="28"/>
+              </w:rPr>
+              <w:tab/>
+            </w:r>
+            <w:r>
+              <w:rPr>
+                <w:noProof/>
+                <w:webHidden/>
+                <w:sz w:val="28"/>
+              </w:rPr>
+              <w:fldChar w:fldCharType="begin"/>
+            </w:r>
+            <w:r>
+              <w:rPr>
+                <w:noProof/>
+                <w:webHidden/>
+                <w:sz w:val="28"/>
+              </w:rPr>
+              <w:instrText xml:space="preserve"> PAGEREF _Toc510389532 \h </w:instrText>
+            </w:r>
+            <w:r>
+              <w:rPr>
+                <w:noProof/>
+                <w:webHidden/>
+                <w:sz w:val="28"/>
+              </w:rPr>
+            </w:r>
+            <w:r>
+              <w:rPr>
+                <w:noProof/>
+                <w:webHidden/>
+                <w:sz w:val="28"/>
+              </w:rPr>
+              <w:fldChar w:fldCharType="separate"/>
+            </w:r>
+            <w:r>
+              <w:rPr>
+                <w:noProof/>
+                <w:webHidden/>
+                <w:sz w:val="28"/>
+              </w:rPr>
+              <w:t>19</w:t>
+            </w:r>
+            <w:r>
+              <w:rPr>
+                <w:noProof/>
+                <w:webHidden/>
+                <w:sz w:val="28"/>
+              </w:rPr>
+              <w:fldChar w:fldCharType="end"/>
+            </w:r>
+          </w:hyperlink>
+        </w:p>
+        <w:p>
+          <w:pPr>
+            <w:pStyle w:val="TOC2"/>
+            <w:tabs>
+              <w:tab w:val="left" w:pos="880"/>
+              <w:tab w:val="right" w:leader="dot" w:pos="9061"/>
+            </w:tabs>
+            <w:rPr>
+              <w:rFonts w:eastAsiaTheme="minorEastAsia" w:cstheme="minorBidi"/>
+              <w:smallCaps w:val="0"/>
+              <w:noProof/>
+              <w:sz w:val="28"/>
+              <w:szCs w:val="22"/>
+            </w:rPr>
+          </w:pPr>
+          <w:hyperlink w:anchor="_Toc510389533" w:history="1">
+            <w:r>
+              <w:rPr>
+                <w:rStyle w:val="Hyperlink"/>
+                <w:rFonts w:ascii="Cambria" w:hAnsi="Cambria"/>
+                <w:noProof/>
+                <w:sz w:val="28"/>
+              </w:rPr>
+              <w:t>4.1</w:t>
+            </w:r>
+            <w:r>
+              <w:rPr>
+                <w:rFonts w:eastAsiaTheme="minorEastAsia" w:cstheme="minorBidi"/>
+                <w:smallCaps w:val="0"/>
+                <w:noProof/>
+                <w:sz w:val="28"/>
+                <w:szCs w:val="22"/>
+              </w:rPr>
+              <w:tab/>
+            </w:r>
+            <w:r>
+              <w:rPr>
+                <w:rStyle w:val="Hyperlink"/>
+                <w:rFonts w:ascii="Cambria" w:hAnsi="Cambria"/>
+                <w:noProof/>
+                <w:sz w:val="28"/>
+              </w:rPr>
+              <w:t>Kiến trúc tổng thể của hệ thống</w:t>
+            </w:r>
+            <w:r>
+              <w:rPr>
+                <w:noProof/>
+                <w:webHidden/>
+                <w:sz w:val="28"/>
+              </w:rPr>
+              <w:tab/>
+            </w:r>
+            <w:r>
+              <w:rPr>
+                <w:noProof/>
+                <w:webHidden/>
+                <w:sz w:val="28"/>
+              </w:rPr>
+              <w:fldChar w:fldCharType="begin"/>
+            </w:r>
+            <w:r>
+              <w:rPr>
+                <w:noProof/>
+                <w:webHidden/>
+                <w:sz w:val="28"/>
+              </w:rPr>
+              <w:instrText xml:space="preserve"> PAGEREF _Toc510389533 \h </w:instrText>
+            </w:r>
+            <w:r>
+              <w:rPr>
+                <w:noProof/>
+                <w:webHidden/>
+                <w:sz w:val="28"/>
+              </w:rPr>
+            </w:r>
+            <w:r>
+              <w:rPr>
+                <w:noProof/>
+                <w:webHidden/>
+                <w:sz w:val="28"/>
+              </w:rPr>
+              <w:fldChar w:fldCharType="separate"/>
+            </w:r>
+            <w:r>
+              <w:rPr>
+                <w:noProof/>
+                <w:webHidden/>
+                <w:sz w:val="28"/>
+              </w:rPr>
+              <w:t>19</w:t>
+            </w:r>
+            <w:r>
+              <w:rPr>
+                <w:noProof/>
+                <w:webHidden/>
+                <w:sz w:val="28"/>
+              </w:rPr>
+              <w:fldChar w:fldCharType="end"/>
+            </w:r>
+          </w:hyperlink>
+        </w:p>
+        <w:p>
+          <w:pPr>
+            <w:pStyle w:val="TOC2"/>
+            <w:tabs>
+              <w:tab w:val="left" w:pos="880"/>
+              <w:tab w:val="right" w:leader="dot" w:pos="9061"/>
+            </w:tabs>
+            <w:rPr>
+              <w:rFonts w:eastAsiaTheme="minorEastAsia" w:cstheme="minorBidi"/>
+              <w:smallCaps w:val="0"/>
+              <w:noProof/>
+              <w:sz w:val="28"/>
+              <w:szCs w:val="22"/>
+            </w:rPr>
+          </w:pPr>
+          <w:hyperlink w:anchor="_Toc510389534" w:history="1">
+            <w:r>
+              <w:rPr>
+                <w:rStyle w:val="Hyperlink"/>
+                <w:rFonts w:ascii="Cambria" w:hAnsi="Cambria"/>
+                <w:noProof/>
+                <w:sz w:val="28"/>
+              </w:rPr>
+              <w:t>4.2</w:t>
+            </w:r>
+            <w:r>
+              <w:rPr>
+                <w:rFonts w:eastAsiaTheme="minorEastAsia" w:cstheme="minorBidi"/>
+                <w:smallCaps w:val="0"/>
+                <w:noProof/>
+                <w:sz w:val="28"/>
+                <w:szCs w:val="22"/>
+              </w:rPr>
+              <w:tab/>
+            </w:r>
+            <w:r>
+              <w:rPr>
+                <w:rStyle w:val="Hyperlink"/>
+                <w:rFonts w:ascii="Cambria" w:hAnsi="Cambria"/>
+                <w:noProof/>
+                <w:sz w:val="28"/>
+              </w:rPr>
+              <w:t>Thiết kế lớp chi tiết</w:t>
+            </w:r>
+            <w:r>
+              <w:rPr>
+                <w:noProof/>
+                <w:webHidden/>
+                <w:sz w:val="28"/>
+              </w:rPr>
+              <w:tab/>
+            </w:r>
+            <w:r>
+              <w:rPr>
+                <w:noProof/>
+                <w:webHidden/>
+                <w:sz w:val="28"/>
+              </w:rPr>
+              <w:fldChar w:fldCharType="begin"/>
+            </w:r>
+            <w:r>
+              <w:rPr>
+                <w:noProof/>
+                <w:webHidden/>
+                <w:sz w:val="28"/>
+              </w:rPr>
+              <w:instrText xml:space="preserve"> PAGEREF _Toc510389534 \h </w:instrText>
+            </w:r>
+            <w:r>
+              <w:rPr>
+                <w:noProof/>
+                <w:webHidden/>
+                <w:sz w:val="28"/>
+              </w:rPr>
+            </w:r>
+            <w:r>
+              <w:rPr>
+                <w:noProof/>
+                <w:webHidden/>
+                <w:sz w:val="28"/>
+              </w:rPr>
+              <w:fldChar w:fldCharType="separate"/>
+            </w:r>
+            <w:r>
+              <w:rPr>
+                <w:noProof/>
+                <w:webHidden/>
+                <w:sz w:val="28"/>
+              </w:rPr>
+              <w:t>19</w:t>
+            </w:r>
+            <w:r>
+              <w:rPr>
+                <w:noProof/>
+                <w:webHidden/>
+                <w:sz w:val="28"/>
+              </w:rPr>
+              <w:fldChar w:fldCharType="end"/>
+            </w:r>
+          </w:hyperlink>
+        </w:p>
+        <w:p>
+          <w:pPr>
+            <w:pStyle w:val="TOC2"/>
+            <w:tabs>
+              <w:tab w:val="left" w:pos="880"/>
+              <w:tab w:val="right" w:leader="dot" w:pos="9061"/>
+            </w:tabs>
+            <w:rPr>
+              <w:rFonts w:eastAsiaTheme="minorEastAsia" w:cstheme="minorBidi"/>
+              <w:smallCaps w:val="0"/>
+              <w:noProof/>
+              <w:sz w:val="28"/>
+              <w:szCs w:val="22"/>
+            </w:rPr>
+          </w:pPr>
+          <w:hyperlink w:anchor="_Toc510389535" w:history="1">
+            <w:r>
+              <w:rPr>
+                <w:rStyle w:val="Hyperlink"/>
+                <w:rFonts w:ascii="Cambria" w:hAnsi="Cambria"/>
+                <w:noProof/>
+                <w:sz w:val="28"/>
+              </w:rPr>
+              <w:t>4.3</w:t>
+            </w:r>
+            <w:r>
+              <w:rPr>
+                <w:rFonts w:eastAsiaTheme="minorEastAsia" w:cstheme="minorBidi"/>
+                <w:smallCaps w:val="0"/>
+                <w:noProof/>
+                <w:sz w:val="28"/>
+                <w:szCs w:val="22"/>
+              </w:rPr>
+              <w:tab/>
+            </w:r>
+            <w:r>
+              <w:rPr>
+                <w:rStyle w:val="Hyperlink"/>
+                <w:rFonts w:ascii="Cambria" w:hAnsi="Cambria"/>
+                <w:noProof/>
+                <w:sz w:val="28"/>
+              </w:rPr>
+              <w:t>Thiết kế dữ liệu</w:t>
+            </w:r>
+            <w:r>
+              <w:rPr>
+                <w:noProof/>
+                <w:webHidden/>
+                <w:sz w:val="28"/>
+              </w:rPr>
+              <w:tab/>
+            </w:r>
+            <w:r>
+              <w:rPr>
+                <w:noProof/>
+                <w:webHidden/>
+                <w:sz w:val="28"/>
+              </w:rPr>
+              <w:fldChar w:fldCharType="begin"/>
+            </w:r>
+            <w:r>
+              <w:rPr>
+                <w:noProof/>
+                <w:webHidden/>
+                <w:sz w:val="28"/>
+              </w:rPr>
+              <w:instrText xml:space="preserve"> PAGEREF _Toc510389535 \h </w:instrText>
+            </w:r>
+            <w:r>
+              <w:rPr>
+                <w:noProof/>
+                <w:webHidden/>
+                <w:sz w:val="28"/>
+              </w:rPr>
+            </w:r>
+            <w:r>
+              <w:rPr>
+                <w:noProof/>
+                <w:webHidden/>
+                <w:sz w:val="28"/>
+              </w:rPr>
+              <w:fldChar w:fldCharType="separate"/>
+            </w:r>
+            <w:r>
+              <w:rPr>
+                <w:noProof/>
+                <w:webHidden/>
+                <w:sz w:val="28"/>
+              </w:rPr>
+              <w:t>19</w:t>
+            </w:r>
+            <w:r>
+              <w:rPr>
+                <w:noProof/>
+                <w:webHidden/>
+                <w:sz w:val="28"/>
+              </w:rPr>
+              <w:fldChar w:fldCharType="end"/>
+            </w:r>
+          </w:hyperlink>
+        </w:p>
+        <w:p>
+          <w:pPr>
+            <w:pStyle w:val="TOC2"/>
+            <w:tabs>
+              <w:tab w:val="left" w:pos="880"/>
+              <w:tab w:val="right" w:leader="dot" w:pos="9061"/>
+            </w:tabs>
+            <w:rPr>
+              <w:rFonts w:eastAsiaTheme="minorEastAsia" w:cstheme="minorBidi"/>
+              <w:smallCaps w:val="0"/>
+              <w:noProof/>
+              <w:sz w:val="28"/>
+              <w:szCs w:val="22"/>
+            </w:rPr>
+          </w:pPr>
+          <w:hyperlink w:anchor="_Toc510389536" w:history="1">
+            <w:r>
+              <w:rPr>
+                <w:rStyle w:val="Hyperlink"/>
+                <w:rFonts w:ascii="Cambria" w:hAnsi="Cambria"/>
+                <w:noProof/>
+                <w:sz w:val="28"/>
+              </w:rPr>
+              <w:t>4.4</w:t>
+            </w:r>
+            <w:r>
+              <w:rPr>
+                <w:rFonts w:eastAsiaTheme="minorEastAsia" w:cstheme="minorBidi"/>
+                <w:smallCaps w:val="0"/>
+                <w:noProof/>
+                <w:sz w:val="28"/>
+                <w:szCs w:val="22"/>
+              </w:rPr>
+              <w:tab/>
+            </w:r>
+            <w:r>
+              <w:rPr>
+                <w:rStyle w:val="Hyperlink"/>
+                <w:rFonts w:ascii="Cambria" w:hAnsi="Cambria"/>
+                <w:noProof/>
+                <w:sz w:val="28"/>
+              </w:rPr>
+              <w:t>Thiết kế giao diện</w:t>
+            </w:r>
+            <w:r>
+              <w:rPr>
+                <w:noProof/>
+                <w:webHidden/>
+                <w:sz w:val="28"/>
+              </w:rPr>
+              <w:tab/>
+            </w:r>
+            <w:r>
+              <w:rPr>
+                <w:noProof/>
+                <w:webHidden/>
+                <w:sz w:val="28"/>
+              </w:rPr>
+              <w:fldChar w:fldCharType="begin"/>
+            </w:r>
+            <w:r>
+              <w:rPr>
+                <w:noProof/>
+                <w:webHidden/>
+                <w:sz w:val="28"/>
+              </w:rPr>
+              <w:instrText xml:space="preserve"> PAGEREF _Toc510389536 \h </w:instrText>
+            </w:r>
+            <w:r>
+              <w:rPr>
+                <w:noProof/>
+                <w:webHidden/>
+                <w:sz w:val="28"/>
+              </w:rPr>
+            </w:r>
+            <w:r>
+              <w:rPr>
+                <w:noProof/>
+                <w:webHidden/>
+                <w:sz w:val="28"/>
+              </w:rPr>
+              <w:fldChar w:fldCharType="separate"/>
+            </w:r>
+            <w:r>
+              <w:rPr>
+                <w:noProof/>
+                <w:webHidden/>
+                <w:sz w:val="28"/>
+              </w:rPr>
+              <w:t>19</w:t>
+            </w:r>
+            <w:r>
+              <w:rPr>
+                <w:noProof/>
+                <w:webHidden/>
+                <w:sz w:val="28"/>
+              </w:rPr>
+              <w:fldChar w:fldCharType="end"/>
+            </w:r>
+          </w:hyperlink>
+        </w:p>
+        <w:p>
+          <w:r>
+            <w:rPr>
+              <w:b/>
+              <w:bCs/>
+              <w:noProof/>
+              <w:sz w:val="28"/>
+            </w:rPr>
+            <w:fldChar w:fldCharType="end"/>
+          </w:r>
+        </w:p>
+      </w:sdtContent>
+    </w:sdt>
     <w:p>
       <w:pPr>
         <w:rPr>
@@ -441,6 +2609,7 @@
           <w:szCs w:val="40"/>
         </w:rPr>
       </w:pPr>
+      <w:bookmarkStart w:id="3" w:name="_Toc510389515"/>
       <w:r>
         <w:rPr>
           <w:rFonts w:ascii="Cambria" w:hAnsi="Cambria"/>
@@ -461,25 +2630,28 @@
         </w:rPr>
         <w:t>u</w:t>
       </w:r>
-    </w:p>
-    <w:p>
-      <w:pPr>
-        <w:rPr>
-          <w:rFonts w:ascii="Cambria" w:hAnsi="Cambria"/>
-          <w:sz w:val="28"/>
-          <w:szCs w:val="28"/>
-          <w:lang w:eastAsia="ja-JP"/>
-        </w:rPr>
-      </w:pPr>
-      <w:r>
-        <w:rPr>
-          <w:rFonts w:ascii="Cambria" w:hAnsi="Cambria"/>
-          <w:sz w:val="28"/>
-          <w:szCs w:val="28"/>
-          <w:lang w:eastAsia="ja-JP"/>
-        </w:rPr>
-        <w:t>// Chém gió vào đây</w:t>
-      </w:r>
+      <w:bookmarkEnd w:id="3"/>
+    </w:p>
+    <w:p>
+      <w:pPr>
+        <w:rPr>
+          <w:rFonts w:ascii="Cambria" w:hAnsi="Cambria"/>
+          <w:sz w:val="28"/>
+          <w:szCs w:val="28"/>
+          <w:lang w:eastAsia="ja-JP"/>
+        </w:rPr>
+      </w:pPr>
+      <w:r>
+        <w:rPr>
+          <w:rFonts w:ascii="Cambria" w:hAnsi="Cambria"/>
+          <w:sz w:val="28"/>
+          <w:szCs w:val="28"/>
+          <w:lang w:eastAsia="ja-JP"/>
+        </w:rPr>
+        <w:t>//…………………………………………………………………………….</w:t>
+      </w:r>
+      <w:bookmarkStart w:id="4" w:name="_GoBack"/>
+      <w:bookmarkEnd w:id="4"/>
     </w:p>
     <w:p>
       <w:pPr>
@@ -492,6 +2664,7 @@
           <w:szCs w:val="40"/>
         </w:rPr>
       </w:pPr>
+      <w:bookmarkStart w:id="5" w:name="_Toc510389516"/>
       <w:r>
         <w:rPr>
           <w:rFonts w:ascii="Cambria" w:hAnsi="Cambria"/>
@@ -501,6 +2674,7 @@
         </w:rPr>
         <w:t>Chương 1: khảo sát hệ thống</w:t>
       </w:r>
+      <w:bookmarkEnd w:id="5"/>
     </w:p>
     <w:p>
       <w:pPr>
@@ -527,6 +2701,7 @@
         </w:rPr>
         <w:t xml:space="preserve"> </w:t>
       </w:r>
+      <w:bookmarkStart w:id="6" w:name="_Toc510389517"/>
       <w:r>
         <w:rPr>
           <w:rFonts w:ascii="Cambria" w:hAnsi="Cambria"/>
@@ -537,6 +2712,7 @@
         </w:rPr>
         <w:t>Tổng quan về hệ thống</w:t>
       </w:r>
+      <w:bookmarkEnd w:id="6"/>
     </w:p>
     <w:p>
       <w:pPr>
@@ -596,8 +2772,10 @@
         <w:rPr>
           <w:rFonts w:ascii="Cambria" w:hAnsi="Cambria"/>
         </w:rPr>
+        <w:lastRenderedPageBreak/>
         <w:t xml:space="preserve"> </w:t>
       </w:r>
+      <w:bookmarkStart w:id="7" w:name="_Toc510389518"/>
       <w:r>
         <w:rPr>
           <w:rFonts w:ascii="Cambria" w:hAnsi="Cambria"/>
@@ -608,6 +2786,7 @@
         </w:rPr>
         <w:t>Các nhóm chức năng của hệ thống</w:t>
       </w:r>
+      <w:bookmarkEnd w:id="7"/>
     </w:p>
     <w:p>
       <w:pPr>
@@ -694,6 +2873,84 @@
         </w:rPr>
         <w:t>+ Chức năng quản lý: quản lý thành viên, sinh viên, quản lý học phần, lớp, quản lý điểm</w:t>
       </w:r>
+    </w:p>
+    <w:p>
+      <w:pPr>
+        <w:rPr>
+          <w:rFonts w:ascii="Cambria" w:hAnsi="Cambria"/>
+          <w:sz w:val="28"/>
+          <w:szCs w:val="28"/>
+          <w:lang w:eastAsia="ja-JP"/>
+        </w:rPr>
+      </w:pPr>
+    </w:p>
+    <w:p>
+      <w:pPr>
+        <w:rPr>
+          <w:rFonts w:ascii="Cambria" w:hAnsi="Cambria"/>
+          <w:sz w:val="28"/>
+          <w:szCs w:val="28"/>
+          <w:lang w:eastAsia="ja-JP"/>
+        </w:rPr>
+      </w:pPr>
+      <w:r>
+        <w:rPr>
+          <w:rFonts w:ascii="Cambria" w:hAnsi="Cambria"/>
+          <w:sz w:val="28"/>
+          <w:szCs w:val="28"/>
+          <w:lang w:eastAsia="ja-JP"/>
+        </w:rPr>
+        <w:t>Yêu cầu phi chức năng:</w:t>
+      </w:r>
+    </w:p>
+    <w:p>
+      <w:pPr>
+        <w:rPr>
+          <w:rFonts w:ascii="Cambria" w:hAnsi="Cambria"/>
+          <w:sz w:val="28"/>
+          <w:szCs w:val="28"/>
+          <w:lang w:eastAsia="ja-JP"/>
+        </w:rPr>
+      </w:pPr>
+      <w:r>
+        <w:rPr>
+          <w:rFonts w:ascii="Cambria" w:hAnsi="Cambria"/>
+          <w:sz w:val="28"/>
+          <w:szCs w:val="28"/>
+          <w:lang w:eastAsia="ja-JP"/>
+        </w:rPr>
+        <w:t xml:space="preserve">+ Hệ thống phải có cơ sở dữ liệu lưu trữ thông tin các tài khoản của hệ thống, lưu trữ thông tin cho từng tài khoản như tên đăng nhập, mật khẩu, lưu trữ kết quả học tập, học phí, thời khóa </w:t>
+      </w:r>
+      <w:proofErr w:type="gramStart"/>
+      <w:r>
+        <w:rPr>
+          <w:rFonts w:ascii="Cambria" w:hAnsi="Cambria"/>
+          <w:sz w:val="28"/>
+          <w:szCs w:val="28"/>
+          <w:lang w:eastAsia="ja-JP"/>
+        </w:rPr>
+        <w:t>biểu,..</w:t>
+      </w:r>
+      <w:proofErr w:type="gramEnd"/>
+      <w:r>
+        <w:rPr>
+          <w:rFonts w:ascii="Cambria" w:hAnsi="Cambria"/>
+          <w:sz w:val="28"/>
+          <w:szCs w:val="28"/>
+          <w:lang w:eastAsia="ja-JP"/>
+        </w:rPr>
+        <w:t xml:space="preserve"> cho từng tài khoản sinh viên, lưu trữ danh sách lớp, điểm của học sinh trong lớp với tài khoản giáo vụ, lưu trữ mã học phần, mã lớp của các môn học.</w:t>
+      </w:r>
+    </w:p>
+    <w:p>
+      <w:pPr>
+        <w:rPr>
+          <w:rFonts w:ascii="Cambria" w:hAnsi="Cambria"/>
+          <w:sz w:val="28"/>
+          <w:szCs w:val="28"/>
+          <w:lang w:eastAsia="ja-JP"/>
+        </w:rPr>
+      </w:pPr>
     </w:p>
     <w:p>
       <w:pPr>
@@ -718,8 +2975,20 @@
           <w:sz w:val="36"/>
           <w:szCs w:val="36"/>
         </w:rPr>
-        <w:t xml:space="preserve"> Các tác nhân của hệ thống</w:t>
-      </w:r>
+        <w:t xml:space="preserve"> </w:t>
+      </w:r>
+      <w:bookmarkStart w:id="8" w:name="_Toc510389519"/>
+      <w:r>
+        <w:rPr>
+          <w:rFonts w:ascii="Cambria" w:hAnsi="Cambria"/>
+          <w:b w:val="0"/>
+          <w:color w:val="000000" w:themeColor="text1"/>
+          <w:sz w:val="36"/>
+          <w:szCs w:val="36"/>
+        </w:rPr>
+        <w:t>Các tác nhân của hệ thống</w:t>
+      </w:r>
+      <w:bookmarkEnd w:id="8"/>
     </w:p>
     <w:p>
       <w:pPr>
@@ -806,6 +3075,7 @@
           <w:szCs w:val="40"/>
         </w:rPr>
       </w:pPr>
+      <w:bookmarkStart w:id="9" w:name="_Toc510389520"/>
       <w:r>
         <w:rPr>
           <w:rFonts w:ascii="Cambria" w:hAnsi="Cambria"/>
@@ -815,6 +3085,7 @@
         </w:rPr>
         <w:t>Chương 2: Phân tích hệ thống</w:t>
       </w:r>
+      <w:bookmarkEnd w:id="9"/>
     </w:p>
     <w:p>
       <w:pPr>
@@ -832,6 +3103,7 @@
           <w:szCs w:val="36"/>
         </w:rPr>
       </w:pPr>
+      <w:bookmarkStart w:id="10" w:name="_Toc510389521"/>
       <w:r>
         <w:rPr>
           <w:rFonts w:ascii="Cambria" w:hAnsi="Cambria"/>
@@ -842,6 +3114,7 @@
         </w:rPr>
         <w:t>2.1 Xác đinh UC của các tác nhân</w:t>
       </w:r>
+      <w:bookmarkEnd w:id="10"/>
     </w:p>
     <w:p>
       <w:pPr>
@@ -1020,7 +3293,6 @@
           <w:sz w:val="28"/>
           <w:szCs w:val="28"/>
         </w:rPr>
-        <w:lastRenderedPageBreak/>
         <w:t>Quản lý điểm</w:t>
       </w:r>
     </w:p>
@@ -1080,6 +3352,7 @@
           <w:szCs w:val="36"/>
         </w:rPr>
       </w:pPr>
+      <w:bookmarkStart w:id="11" w:name="_Toc510389522"/>
       <w:r>
         <w:rPr>
           <w:rFonts w:ascii="Cambria" w:hAnsi="Cambria"/>
@@ -1088,8 +3361,10 @@
           <w:sz w:val="36"/>
           <w:szCs w:val="36"/>
         </w:rPr>
+        <w:lastRenderedPageBreak/>
         <w:t>2.2 Biểu đồ usecase tổng quan</w:t>
       </w:r>
+      <w:bookmarkEnd w:id="11"/>
     </w:p>
     <w:p>
       <w:pPr>
@@ -1119,7 +3394,7 @@
                     </pic:cNvPicPr>
                   </pic:nvPicPr>
                   <pic:blipFill>
-                    <a:blip r:embed="rId8">
+                    <a:blip r:embed="rId9">
                       <a:extLst>
                         <a:ext uri="{28A0092B-C50C-407E-A947-70E740481C1C}">
                           <a14:useLocalDpi xmlns:a14="http://schemas.microsoft.com/office/drawing/2010/main" val="0"/>
@@ -1167,6 +3442,7 @@
           <w:szCs w:val="36"/>
         </w:rPr>
       </w:pPr>
+      <w:bookmarkStart w:id="12" w:name="_Toc510389523"/>
       <w:r>
         <w:rPr>
           <w:rFonts w:ascii="Cambria" w:hAnsi="Cambria"/>
@@ -1177,6 +3453,7 @@
         </w:rPr>
         <w:t>2.3 Biểu đồ usecase chi tiết</w:t>
       </w:r>
+      <w:bookmarkEnd w:id="12"/>
     </w:p>
     <w:p>
       <w:pPr>
@@ -1241,7 +3518,7 @@
                     </pic:cNvPicPr>
                   </pic:nvPicPr>
                   <pic:blipFill>
-                    <a:blip r:embed="rId9">
+                    <a:blip r:embed="rId10">
                       <a:extLst>
                         <a:ext uri="{28A0092B-C50C-407E-A947-70E740481C1C}">
                           <a14:useLocalDpi xmlns:a14="http://schemas.microsoft.com/office/drawing/2010/main" val="0"/>
@@ -1334,7 +3611,7 @@
                     </pic:cNvPicPr>
                   </pic:nvPicPr>
                   <pic:blipFill>
-                    <a:blip r:embed="rId10">
+                    <a:blip r:embed="rId11">
                       <a:extLst>
                         <a:ext uri="{28A0092B-C50C-407E-A947-70E740481C1C}">
                           <a14:useLocalDpi xmlns:a14="http://schemas.microsoft.com/office/drawing/2010/main" val="0"/>
@@ -1429,7 +3706,7 @@
                     </pic:cNvPicPr>
                   </pic:nvPicPr>
                   <pic:blipFill>
-                    <a:blip r:embed="rId11">
+                    <a:blip r:embed="rId12">
                       <a:extLst>
                         <a:ext uri="{28A0092B-C50C-407E-A947-70E740481C1C}">
                           <a14:useLocalDpi xmlns:a14="http://schemas.microsoft.com/office/drawing/2010/main" val="0"/>
@@ -1485,15 +3762,6 @@
     <w:p>
       <w:pPr>
         <w:pStyle w:val="ListParagraph"/>
-        <w:rPr>
-          <w:sz w:val="28"/>
-          <w:szCs w:val="28"/>
-        </w:rPr>
-      </w:pPr>
-    </w:p>
-    <w:p>
-      <w:pPr>
-        <w:pStyle w:val="ListParagraph"/>
         <w:ind w:left="1440"/>
         <w:rPr>
           <w:sz w:val="28"/>
@@ -1504,10 +3772,9 @@
         <w:rPr>
           <w:noProof/>
         </w:rPr>
-        <w:lastRenderedPageBreak/>
         <w:drawing>
           <wp:inline distT="0" distB="0" distL="0" distR="0">
-            <wp:extent cx="5263515" cy="4843988"/>
+            <wp:extent cx="5262879" cy="3492500"/>
             <wp:effectExtent l="0" t="0" r="0" b="0"/>
             <wp:docPr id="10" name="Picture 10" descr="C:\Users\nguye\AppData\Local\Microsoft\Windows\INetCache\Content.Word\UseCaseSpeQLHP.JPG"/>
             <wp:cNvGraphicFramePr>
@@ -1523,7 +3790,7 @@
                     </pic:cNvPicPr>
                   </pic:nvPicPr>
                   <pic:blipFill>
-                    <a:blip r:embed="rId12">
+                    <a:blip r:embed="rId13">
                       <a:extLst>
                         <a:ext uri="{28A0092B-C50C-407E-A947-70E740481C1C}">
                           <a14:useLocalDpi xmlns:a14="http://schemas.microsoft.com/office/drawing/2010/main" val="0"/>
@@ -1538,7 +3805,7 @@
                   <pic:spPr bwMode="auto">
                     <a:xfrm>
                       <a:off x="0" y="0"/>
-                      <a:ext cx="5268535" cy="4848608"/>
+                      <a:ext cx="5272898" cy="3499149"/>
                     </a:xfrm>
                     <a:prstGeom prst="rect">
                       <a:avLst/>
@@ -1571,6 +3838,7 @@
           <w:szCs w:val="36"/>
         </w:rPr>
       </w:pPr>
+      <w:bookmarkStart w:id="13" w:name="_Toc510389524"/>
       <w:r>
         <w:rPr>
           <w:rFonts w:ascii="Cambria" w:hAnsi="Cambria"/>
@@ -1579,8 +3847,10 @@
           <w:sz w:val="36"/>
           <w:szCs w:val="36"/>
         </w:rPr>
+        <w:lastRenderedPageBreak/>
         <w:t>2.4 Đặc tả các Usecase</w:t>
       </w:r>
+      <w:bookmarkEnd w:id="13"/>
     </w:p>
     <w:p>
       <w:pPr>
@@ -1597,6 +3867,7 @@
           <w:lang w:eastAsia="ja-JP"/>
         </w:rPr>
       </w:pPr>
+      <w:bookmarkStart w:id="14" w:name="_Toc510389525"/>
       <w:r>
         <w:rPr>
           <w:color w:val="000000" w:themeColor="text1"/>
@@ -1626,6 +3897,7 @@
         </w:rPr>
         <w:t xml:space="preserve"> Quản lý tài khoản</w:t>
       </w:r>
+      <w:bookmarkEnd w:id="14"/>
     </w:p>
     <w:p>
       <w:pPr>
@@ -1849,7 +4121,6 @@
           <w:b w:val="0"/>
           <w:lang w:eastAsia="ja-JP"/>
         </w:rPr>
-        <w:lastRenderedPageBreak/>
         <w:t>2.4.1.5 Luồng sự kiện chính</w:t>
       </w:r>
     </w:p>
@@ -2250,6 +4521,7 @@
           <w:sz w:val="28"/>
           <w:szCs w:val="28"/>
         </w:rPr>
+        <w:lastRenderedPageBreak/>
         <w:t>Hệ thống cập nhật vào csdl cho thành viên này</w:t>
       </w:r>
     </w:p>
@@ -2516,7 +4788,7 @@
                     </pic:cNvPicPr>
                   </pic:nvPicPr>
                   <pic:blipFill>
-                    <a:blip r:embed="rId13">
+                    <a:blip r:embed="rId14">
                       <a:extLst>
                         <a:ext uri="{28A0092B-C50C-407E-A947-70E740481C1C}">
                           <a14:useLocalDpi xmlns:a14="http://schemas.microsoft.com/office/drawing/2010/main" val="0"/>
@@ -2575,6 +4847,7 @@
           <w:lang w:eastAsia="ja-JP"/>
         </w:rPr>
       </w:pPr>
+      <w:bookmarkStart w:id="15" w:name="_Toc510389526"/>
       <w:r>
         <w:rPr>
           <w:rFonts w:ascii="Cambria" w:hAnsi="Cambria"/>
@@ -2619,6 +4892,7 @@
         </w:rPr>
         <w:t>Đăng nhập</w:t>
       </w:r>
+      <w:bookmarkEnd w:id="15"/>
     </w:p>
     <w:p>
       <w:pPr>
@@ -3258,7 +5532,7 @@
                     </pic:cNvPicPr>
                   </pic:nvPicPr>
                   <pic:blipFill>
-                    <a:blip r:embed="rId14">
+                    <a:blip r:embed="rId15">
                       <a:extLst>
                         <a:ext uri="{28A0092B-C50C-407E-A947-70E740481C1C}">
                           <a14:useLocalDpi xmlns:a14="http://schemas.microsoft.com/office/drawing/2010/main" val="0"/>
@@ -3292,6 +5566,957 @@
     </w:p>
     <w:p>
       <w:pPr>
+        <w:pStyle w:val="Heading3"/>
+        <w:numPr>
+          <w:ilvl w:val="0"/>
+          <w:numId w:val="0"/>
+        </w:numPr>
+        <w:ind w:left="720"/>
+        <w:rPr>
+          <w:rFonts w:ascii="Cambria" w:hAnsi="Cambria"/>
+          <w:b w:val="0"/>
+          <w:color w:val="000000" w:themeColor="text1"/>
+          <w:sz w:val="28"/>
+          <w:szCs w:val="28"/>
+          <w:lang w:eastAsia="ja-JP"/>
+        </w:rPr>
+      </w:pPr>
+      <w:bookmarkStart w:id="16" w:name="_Toc510389527"/>
+      <w:r>
+        <w:rPr>
+          <w:rFonts w:ascii="Cambria" w:hAnsi="Cambria"/>
+          <w:b w:val="0"/>
+          <w:color w:val="000000" w:themeColor="text1"/>
+          <w:sz w:val="28"/>
+          <w:szCs w:val="28"/>
+          <w:lang w:eastAsia="ja-JP"/>
+        </w:rPr>
+        <w:t>2.4.3</w:t>
+      </w:r>
+      <w:r>
+        <w:rPr>
+          <w:rFonts w:ascii="Cambria" w:hAnsi="Cambria"/>
+          <w:b w:val="0"/>
+          <w:color w:val="000000" w:themeColor="text1"/>
+          <w:sz w:val="28"/>
+          <w:szCs w:val="28"/>
+          <w:lang w:eastAsia="ja-JP"/>
+        </w:rPr>
+        <w:t xml:space="preserve"> Quản lí thông tin sinh viên</w:t>
+      </w:r>
+      <w:bookmarkEnd w:id="16"/>
+    </w:p>
+    <w:p>
+      <w:pPr>
+        <w:rPr>
+          <w:lang w:eastAsia="ja-JP"/>
+        </w:rPr>
+      </w:pPr>
+    </w:p>
+    <w:tbl>
+      <w:tblPr>
+        <w:tblStyle w:val="TableGrid"/>
+        <w:tblW w:w="0" w:type="auto"/>
+        <w:tblLook w:val="04A0" w:firstRow="1" w:lastRow="0" w:firstColumn="1" w:lastColumn="0" w:noHBand="0" w:noVBand="1"/>
+      </w:tblPr>
+      <w:tblGrid>
+        <w:gridCol w:w="2122"/>
+        <w:gridCol w:w="6939"/>
+      </w:tblGrid>
+      <w:tr>
+        <w:trPr>
+          <w:trHeight w:val="447"/>
+        </w:trPr>
+        <w:tc>
+          <w:tcPr>
+            <w:tcW w:w="2122" w:type="dxa"/>
+          </w:tcPr>
+          <w:p>
+            <w:pPr>
+              <w:rPr>
+                <w:rFonts w:ascii="Cambria" w:hAnsi="Cambria"/>
+                <w:sz w:val="28"/>
+                <w:szCs w:val="28"/>
+                <w:lang w:eastAsia="ja-JP"/>
+              </w:rPr>
+            </w:pPr>
+            <w:r>
+              <w:rPr>
+                <w:rFonts w:ascii="Cambria" w:hAnsi="Cambria"/>
+                <w:sz w:val="28"/>
+                <w:szCs w:val="28"/>
+                <w:lang w:eastAsia="ja-JP"/>
+              </w:rPr>
+              <w:t xml:space="preserve">Tiêu đề </w:t>
+            </w:r>
+          </w:p>
+        </w:tc>
+        <w:tc>
+          <w:tcPr>
+            <w:tcW w:w="6939" w:type="dxa"/>
+          </w:tcPr>
+          <w:p>
+            <w:pPr>
+              <w:rPr>
+                <w:rFonts w:ascii="Cambria" w:hAnsi="Cambria"/>
+                <w:sz w:val="28"/>
+                <w:szCs w:val="28"/>
+                <w:lang w:eastAsia="ja-JP"/>
+              </w:rPr>
+            </w:pPr>
+            <w:r>
+              <w:rPr>
+                <w:rFonts w:ascii="Cambria" w:hAnsi="Cambria"/>
+                <w:sz w:val="28"/>
+                <w:szCs w:val="28"/>
+                <w:lang w:eastAsia="ja-JP"/>
+              </w:rPr>
+              <w:t>Nội dung</w:t>
+            </w:r>
+          </w:p>
+          <w:p>
+            <w:pPr>
+              <w:rPr>
+                <w:rFonts w:ascii="Cambria" w:hAnsi="Cambria"/>
+                <w:sz w:val="28"/>
+                <w:szCs w:val="28"/>
+                <w:lang w:eastAsia="ja-JP"/>
+              </w:rPr>
+            </w:pPr>
+          </w:p>
+        </w:tc>
+      </w:tr>
+      <w:tr>
+        <w:tc>
+          <w:tcPr>
+            <w:tcW w:w="2122" w:type="dxa"/>
+          </w:tcPr>
+          <w:p>
+            <w:pPr>
+              <w:rPr>
+                <w:rFonts w:ascii="Cambria" w:hAnsi="Cambria"/>
+                <w:sz w:val="28"/>
+                <w:szCs w:val="28"/>
+                <w:lang w:eastAsia="ja-JP"/>
+              </w:rPr>
+            </w:pPr>
+            <w:r>
+              <w:rPr>
+                <w:rFonts w:ascii="Cambria" w:hAnsi="Cambria"/>
+                <w:sz w:val="28"/>
+                <w:szCs w:val="28"/>
+                <w:lang w:eastAsia="ja-JP"/>
+              </w:rPr>
+              <w:t>Tên usercase</w:t>
+            </w:r>
+          </w:p>
+        </w:tc>
+        <w:tc>
+          <w:tcPr>
+            <w:tcW w:w="6939" w:type="dxa"/>
+          </w:tcPr>
+          <w:p>
+            <w:pPr>
+              <w:rPr>
+                <w:rFonts w:ascii="Cambria" w:hAnsi="Cambria"/>
+                <w:sz w:val="28"/>
+                <w:szCs w:val="28"/>
+                <w:lang w:eastAsia="ja-JP"/>
+              </w:rPr>
+            </w:pPr>
+            <w:r>
+              <w:rPr>
+                <w:rFonts w:ascii="Cambria" w:hAnsi="Cambria"/>
+                <w:sz w:val="28"/>
+                <w:szCs w:val="28"/>
+                <w:lang w:eastAsia="ja-JP"/>
+              </w:rPr>
+              <w:t>Quản lý thông tin sinh viên.</w:t>
+            </w:r>
+          </w:p>
+        </w:tc>
+      </w:tr>
+      <w:tr>
+        <w:tc>
+          <w:tcPr>
+            <w:tcW w:w="2122" w:type="dxa"/>
+          </w:tcPr>
+          <w:p>
+            <w:pPr>
+              <w:rPr>
+                <w:rFonts w:ascii="Cambria" w:hAnsi="Cambria"/>
+                <w:sz w:val="28"/>
+                <w:szCs w:val="28"/>
+                <w:lang w:eastAsia="ja-JP"/>
+              </w:rPr>
+            </w:pPr>
+            <w:r>
+              <w:rPr>
+                <w:rFonts w:ascii="Cambria" w:hAnsi="Cambria"/>
+                <w:sz w:val="28"/>
+                <w:szCs w:val="28"/>
+                <w:lang w:eastAsia="ja-JP"/>
+              </w:rPr>
+              <w:t>Mô tả</w:t>
+            </w:r>
+          </w:p>
+        </w:tc>
+        <w:tc>
+          <w:tcPr>
+            <w:tcW w:w="6939" w:type="dxa"/>
+          </w:tcPr>
+          <w:p>
+            <w:pPr>
+              <w:rPr>
+                <w:rFonts w:ascii="Cambria" w:hAnsi="Cambria"/>
+                <w:sz w:val="28"/>
+                <w:szCs w:val="28"/>
+                <w:lang w:eastAsia="ja-JP"/>
+              </w:rPr>
+            </w:pPr>
+            <w:r>
+              <w:rPr>
+                <w:rFonts w:ascii="Cambria" w:hAnsi="Cambria"/>
+                <w:sz w:val="28"/>
+                <w:szCs w:val="28"/>
+                <w:lang w:eastAsia="ja-JP"/>
+              </w:rPr>
+              <w:t xml:space="preserve">1.  Cho phép sinh viên tra cứu thông tin của mình trên hệ thống bao gồm thời khóa biểu, thông </w:t>
+            </w:r>
+            <w:proofErr w:type="gramStart"/>
+            <w:r>
+              <w:rPr>
+                <w:rFonts w:ascii="Cambria" w:hAnsi="Cambria"/>
+                <w:sz w:val="28"/>
+                <w:szCs w:val="28"/>
+                <w:lang w:eastAsia="ja-JP"/>
+              </w:rPr>
+              <w:t>tin ,</w:t>
+            </w:r>
+            <w:proofErr w:type="gramEnd"/>
+            <w:r>
+              <w:rPr>
+                <w:rFonts w:ascii="Cambria" w:hAnsi="Cambria"/>
+                <w:sz w:val="28"/>
+                <w:szCs w:val="28"/>
+                <w:lang w:eastAsia="ja-JP"/>
+              </w:rPr>
+              <w:t xml:space="preserve"> môn học, kết quả học tập, thông tin cá nhân, đồng thời cho sinh viên có quyền sửa đổi thông tin cá nhân của bản thân.</w:t>
+            </w:r>
+          </w:p>
+          <w:p>
+            <w:pPr>
+              <w:rPr>
+                <w:rFonts w:ascii="Cambria" w:hAnsi="Cambria"/>
+                <w:sz w:val="28"/>
+                <w:szCs w:val="28"/>
+                <w:lang w:eastAsia="ja-JP"/>
+              </w:rPr>
+            </w:pPr>
+            <w:r>
+              <w:rPr>
+                <w:rFonts w:ascii="Cambria" w:hAnsi="Cambria"/>
+                <w:sz w:val="28"/>
+                <w:szCs w:val="28"/>
+                <w:lang w:eastAsia="ja-JP"/>
+              </w:rPr>
+              <w:t xml:space="preserve">2. Cho phép giáo vụ quản lí điểm </w:t>
+            </w:r>
+            <w:proofErr w:type="gramStart"/>
+            <w:r>
+              <w:rPr>
+                <w:rFonts w:ascii="Cambria" w:hAnsi="Cambria"/>
+                <w:sz w:val="28"/>
+                <w:szCs w:val="28"/>
+                <w:lang w:eastAsia="ja-JP"/>
+              </w:rPr>
+              <w:t>của  các</w:t>
+            </w:r>
+            <w:proofErr w:type="gramEnd"/>
+            <w:r>
+              <w:rPr>
+                <w:rFonts w:ascii="Cambria" w:hAnsi="Cambria"/>
+                <w:sz w:val="28"/>
+                <w:szCs w:val="28"/>
+                <w:lang w:eastAsia="ja-JP"/>
+              </w:rPr>
+              <w:t xml:space="preserve"> sinh viên học bộ môn mà giáo vụ đó trực tiếp giảng dạy</w:t>
+            </w:r>
+          </w:p>
+        </w:tc>
+      </w:tr>
+      <w:tr>
+        <w:tc>
+          <w:tcPr>
+            <w:tcW w:w="2122" w:type="dxa"/>
+          </w:tcPr>
+          <w:p>
+            <w:pPr>
+              <w:rPr>
+                <w:rFonts w:ascii="Cambria" w:hAnsi="Cambria"/>
+                <w:sz w:val="28"/>
+                <w:szCs w:val="28"/>
+                <w:lang w:eastAsia="ja-JP"/>
+              </w:rPr>
+            </w:pPr>
+            <w:r>
+              <w:rPr>
+                <w:rFonts w:ascii="Cambria" w:hAnsi="Cambria"/>
+                <w:sz w:val="28"/>
+                <w:szCs w:val="28"/>
+                <w:lang w:eastAsia="ja-JP"/>
+              </w:rPr>
+              <w:t>Actor</w:t>
+            </w:r>
+          </w:p>
+        </w:tc>
+        <w:tc>
+          <w:tcPr>
+            <w:tcW w:w="6939" w:type="dxa"/>
+          </w:tcPr>
+          <w:p>
+            <w:pPr>
+              <w:rPr>
+                <w:rFonts w:ascii="Cambria" w:hAnsi="Cambria"/>
+                <w:sz w:val="28"/>
+                <w:szCs w:val="28"/>
+                <w:lang w:eastAsia="ja-JP"/>
+              </w:rPr>
+            </w:pPr>
+            <w:r>
+              <w:rPr>
+                <w:rFonts w:ascii="Cambria" w:hAnsi="Cambria"/>
+                <w:sz w:val="28"/>
+                <w:szCs w:val="28"/>
+                <w:lang w:eastAsia="ja-JP"/>
+              </w:rPr>
+              <w:t>Sinh viên, Giáo vụ</w:t>
+            </w:r>
+          </w:p>
+        </w:tc>
+      </w:tr>
+      <w:tr>
+        <w:tc>
+          <w:tcPr>
+            <w:tcW w:w="2122" w:type="dxa"/>
+          </w:tcPr>
+          <w:p>
+            <w:pPr>
+              <w:rPr>
+                <w:rFonts w:ascii="Cambria" w:hAnsi="Cambria"/>
+                <w:sz w:val="28"/>
+                <w:szCs w:val="28"/>
+                <w:lang w:eastAsia="ja-JP"/>
+              </w:rPr>
+            </w:pPr>
+            <w:r>
+              <w:rPr>
+                <w:rFonts w:ascii="Cambria" w:hAnsi="Cambria"/>
+                <w:sz w:val="28"/>
+                <w:szCs w:val="28"/>
+                <w:lang w:eastAsia="ja-JP"/>
+              </w:rPr>
+              <w:t>Luồng sự kiện</w:t>
+            </w:r>
+          </w:p>
+        </w:tc>
+        <w:tc>
+          <w:tcPr>
+            <w:tcW w:w="6939" w:type="dxa"/>
+          </w:tcPr>
+          <w:p>
+            <w:pPr>
+              <w:rPr>
+                <w:sz w:val="28"/>
+                <w:szCs w:val="28"/>
+              </w:rPr>
+            </w:pPr>
+            <w:r>
+              <w:rPr>
+                <w:rFonts w:ascii="Cambria" w:hAnsi="Cambria"/>
+                <w:sz w:val="28"/>
+                <w:szCs w:val="28"/>
+                <w:lang w:eastAsia="ja-JP"/>
+              </w:rPr>
+              <w:t>I.</w:t>
+            </w:r>
+            <w:r>
+              <w:rPr>
+                <w:sz w:val="28"/>
+                <w:szCs w:val="28"/>
+              </w:rPr>
+              <w:t xml:space="preserve"> Actor </w:t>
+            </w:r>
+            <w:r>
+              <w:rPr>
+                <w:sz w:val="28"/>
+                <w:szCs w:val="28"/>
+              </w:rPr>
+              <w:t xml:space="preserve">Sinh </w:t>
+            </w:r>
+            <w:r>
+              <w:rPr>
+                <w:sz w:val="28"/>
+                <w:szCs w:val="28"/>
+              </w:rPr>
+              <w:t>Viên</w:t>
+            </w:r>
+          </w:p>
+          <w:p>
+            <w:pPr>
+              <w:pStyle w:val="ListParagraph"/>
+              <w:numPr>
+                <w:ilvl w:val="0"/>
+                <w:numId w:val="16"/>
+              </w:numPr>
+              <w:rPr>
+                <w:sz w:val="28"/>
+                <w:szCs w:val="28"/>
+              </w:rPr>
+            </w:pPr>
+            <w:r>
+              <w:rPr>
+                <w:sz w:val="28"/>
+                <w:szCs w:val="28"/>
+              </w:rPr>
+              <w:t xml:space="preserve">Ca sử dụng bắt đầu khi </w:t>
+            </w:r>
+            <w:r>
+              <w:rPr>
+                <w:sz w:val="28"/>
+                <w:szCs w:val="28"/>
+              </w:rPr>
+              <w:t>sinh viên</w:t>
+            </w:r>
+            <w:r>
+              <w:rPr>
+                <w:sz w:val="28"/>
+                <w:szCs w:val="28"/>
+              </w:rPr>
+              <w:t xml:space="preserve"> thực hiện đăng nhập vào hệ thống.</w:t>
+            </w:r>
+          </w:p>
+          <w:p>
+            <w:pPr>
+              <w:pStyle w:val="ListParagraph"/>
+              <w:numPr>
+                <w:ilvl w:val="0"/>
+                <w:numId w:val="16"/>
+              </w:numPr>
+              <w:rPr>
+                <w:sz w:val="28"/>
+                <w:szCs w:val="28"/>
+              </w:rPr>
+            </w:pPr>
+            <w:r>
+              <w:rPr>
+                <w:sz w:val="28"/>
+                <w:szCs w:val="28"/>
+              </w:rPr>
+              <w:t>Sinh viên tra cứu thông tin vào các mục mình quan tâm.</w:t>
+            </w:r>
+          </w:p>
+          <w:p>
+            <w:pPr>
+              <w:pStyle w:val="ListParagraph"/>
+              <w:numPr>
+                <w:ilvl w:val="0"/>
+                <w:numId w:val="16"/>
+              </w:numPr>
+              <w:rPr>
+                <w:sz w:val="28"/>
+                <w:szCs w:val="28"/>
+              </w:rPr>
+            </w:pPr>
+            <w:r>
+              <w:rPr>
+                <w:sz w:val="28"/>
+                <w:szCs w:val="28"/>
+              </w:rPr>
+              <w:t>Hệ thống hiển thị thông tin sinh viên cần tra cứu</w:t>
+            </w:r>
+          </w:p>
+          <w:p>
+            <w:pPr>
+              <w:pStyle w:val="ListParagraph"/>
+              <w:numPr>
+                <w:ilvl w:val="0"/>
+                <w:numId w:val="16"/>
+              </w:numPr>
+              <w:rPr>
+                <w:sz w:val="28"/>
+                <w:szCs w:val="28"/>
+              </w:rPr>
+            </w:pPr>
+            <w:r>
+              <w:rPr>
+                <w:sz w:val="28"/>
+                <w:szCs w:val="28"/>
+              </w:rPr>
+              <w:t>Sinh viên có thể cập nhật thông tin cá nhân của bản thân trong mục thông tin cá nhân.</w:t>
+            </w:r>
+          </w:p>
+          <w:p>
+            <w:pPr>
+              <w:pStyle w:val="ListParagraph"/>
+              <w:numPr>
+                <w:ilvl w:val="0"/>
+                <w:numId w:val="16"/>
+              </w:numPr>
+              <w:rPr>
+                <w:sz w:val="28"/>
+                <w:szCs w:val="28"/>
+              </w:rPr>
+            </w:pPr>
+            <w:r>
+              <w:rPr>
+                <w:sz w:val="28"/>
+                <w:szCs w:val="28"/>
+              </w:rPr>
+              <w:lastRenderedPageBreak/>
+              <w:t>Hệ thống cập nhật lại thông tin với các thao các thêm, sửa, xóa</w:t>
+            </w:r>
+            <w:r>
+              <w:rPr>
+                <w:sz w:val="28"/>
+                <w:szCs w:val="28"/>
+              </w:rPr>
+              <w:t xml:space="preserve"> ngay lập tức. </w:t>
+            </w:r>
+            <w:r>
+              <w:rPr>
+                <w:sz w:val="28"/>
+                <w:szCs w:val="28"/>
+              </w:rPr>
+              <w:t>Hiển thị các thông tin sau khi thực hiện các thao tác.</w:t>
+            </w:r>
+          </w:p>
+          <w:p>
+            <w:pPr>
+              <w:pStyle w:val="ListParagraph"/>
+              <w:numPr>
+                <w:ilvl w:val="0"/>
+                <w:numId w:val="16"/>
+              </w:numPr>
+              <w:rPr>
+                <w:sz w:val="28"/>
+                <w:szCs w:val="28"/>
+              </w:rPr>
+            </w:pPr>
+            <w:r>
+              <w:rPr>
+                <w:sz w:val="28"/>
+                <w:szCs w:val="28"/>
+              </w:rPr>
+              <w:t>Ca sử dụng kết thúc khi sinh viên đăng xuất khỏi hệ thống.</w:t>
+            </w:r>
+          </w:p>
+          <w:p>
+            <w:pPr>
+              <w:rPr>
+                <w:sz w:val="28"/>
+                <w:szCs w:val="28"/>
+              </w:rPr>
+            </w:pPr>
+            <w:r>
+              <w:rPr>
+                <w:sz w:val="28"/>
+                <w:szCs w:val="28"/>
+              </w:rPr>
+              <w:t>II. Actor Giáo vụ</w:t>
+            </w:r>
+          </w:p>
+          <w:p>
+            <w:pPr>
+              <w:pStyle w:val="ListParagraph"/>
+              <w:numPr>
+                <w:ilvl w:val="0"/>
+                <w:numId w:val="29"/>
+              </w:numPr>
+              <w:rPr>
+                <w:sz w:val="28"/>
+                <w:szCs w:val="28"/>
+              </w:rPr>
+            </w:pPr>
+            <w:r>
+              <w:rPr>
+                <w:sz w:val="28"/>
+                <w:szCs w:val="28"/>
+              </w:rPr>
+              <w:t>Ca sử dụng bắt đầu khi giáo vụ đăng nhập vào hệ thống.</w:t>
+            </w:r>
+          </w:p>
+          <w:p>
+            <w:pPr>
+              <w:pStyle w:val="ListParagraph"/>
+              <w:numPr>
+                <w:ilvl w:val="0"/>
+                <w:numId w:val="29"/>
+              </w:numPr>
+              <w:rPr>
+                <w:sz w:val="28"/>
+                <w:szCs w:val="28"/>
+              </w:rPr>
+            </w:pPr>
+            <w:r>
+              <w:rPr>
+                <w:sz w:val="28"/>
+                <w:szCs w:val="28"/>
+              </w:rPr>
+              <w:t>Giáo vụ truy cập vào chức năng quản lí điểm.</w:t>
+            </w:r>
+          </w:p>
+          <w:p>
+            <w:pPr>
+              <w:pStyle w:val="ListParagraph"/>
+              <w:numPr>
+                <w:ilvl w:val="0"/>
+                <w:numId w:val="29"/>
+              </w:numPr>
+              <w:rPr>
+                <w:sz w:val="28"/>
+                <w:szCs w:val="28"/>
+              </w:rPr>
+            </w:pPr>
+            <w:r>
+              <w:rPr>
+                <w:sz w:val="28"/>
+                <w:szCs w:val="28"/>
+              </w:rPr>
+              <w:t>Giáo vụ có quyền tra cứu thông tin của sinh viên.</w:t>
+            </w:r>
+          </w:p>
+          <w:p>
+            <w:pPr>
+              <w:pStyle w:val="ListParagraph"/>
+              <w:numPr>
+                <w:ilvl w:val="0"/>
+                <w:numId w:val="29"/>
+              </w:numPr>
+              <w:rPr>
+                <w:sz w:val="28"/>
+                <w:szCs w:val="28"/>
+              </w:rPr>
+            </w:pPr>
+            <w:r>
+              <w:rPr>
+                <w:sz w:val="28"/>
+                <w:szCs w:val="28"/>
+              </w:rPr>
+              <w:t>Giáo vụ có thể thêm, sửa, xóa thông tin về điểm của sinh viên.</w:t>
+            </w:r>
+          </w:p>
+          <w:p>
+            <w:pPr>
+              <w:pStyle w:val="ListParagraph"/>
+              <w:numPr>
+                <w:ilvl w:val="0"/>
+                <w:numId w:val="29"/>
+              </w:numPr>
+              <w:rPr>
+                <w:sz w:val="28"/>
+                <w:szCs w:val="28"/>
+              </w:rPr>
+            </w:pPr>
+            <w:r>
+              <w:rPr>
+                <w:sz w:val="28"/>
+                <w:szCs w:val="28"/>
+              </w:rPr>
+              <w:t>Hệ thống cập nhật lại thông tin ngay lập tức. Hiển thị các thông tin sau kho cập nhật.</w:t>
+            </w:r>
+          </w:p>
+          <w:p>
+            <w:pPr>
+              <w:pStyle w:val="ListParagraph"/>
+              <w:numPr>
+                <w:ilvl w:val="0"/>
+                <w:numId w:val="29"/>
+              </w:numPr>
+              <w:rPr>
+                <w:sz w:val="28"/>
+                <w:szCs w:val="28"/>
+              </w:rPr>
+            </w:pPr>
+            <w:r>
+              <w:rPr>
+                <w:sz w:val="28"/>
+                <w:szCs w:val="28"/>
+              </w:rPr>
+              <w:t>Ca sử dụng kết thúc khi giáo vụ đăng xuất khỏi hệ thống.</w:t>
+            </w:r>
+          </w:p>
+          <w:p>
+            <w:pPr>
+              <w:pStyle w:val="ListParagraph"/>
+              <w:rPr>
+                <w:sz w:val="28"/>
+                <w:szCs w:val="28"/>
+              </w:rPr>
+            </w:pPr>
+          </w:p>
+        </w:tc>
+      </w:tr>
+      <w:tr>
+        <w:tc>
+          <w:tcPr>
+            <w:tcW w:w="2122" w:type="dxa"/>
+          </w:tcPr>
+          <w:p>
+            <w:pPr>
+              <w:rPr>
+                <w:rFonts w:ascii="Cambria" w:hAnsi="Cambria"/>
+                <w:sz w:val="28"/>
+                <w:szCs w:val="28"/>
+                <w:lang w:eastAsia="ja-JP"/>
+              </w:rPr>
+            </w:pPr>
+            <w:r>
+              <w:rPr>
+                <w:rFonts w:ascii="Cambria" w:hAnsi="Cambria"/>
+                <w:sz w:val="28"/>
+                <w:szCs w:val="28"/>
+                <w:lang w:eastAsia="ja-JP"/>
+              </w:rPr>
+              <w:lastRenderedPageBreak/>
+              <w:t>Điều kiện kích hoạt</w:t>
+            </w:r>
+          </w:p>
+        </w:tc>
+        <w:tc>
+          <w:tcPr>
+            <w:tcW w:w="6939" w:type="dxa"/>
+          </w:tcPr>
+          <w:p>
+            <w:pPr>
+              <w:rPr>
+                <w:rFonts w:ascii="Cambria" w:hAnsi="Cambria"/>
+                <w:sz w:val="28"/>
+                <w:szCs w:val="28"/>
+                <w:lang w:eastAsia="ja-JP"/>
+              </w:rPr>
+            </w:pPr>
+            <w:r>
+              <w:rPr>
+                <w:rFonts w:ascii="Cambria" w:hAnsi="Cambria"/>
+                <w:sz w:val="28"/>
+                <w:szCs w:val="28"/>
+                <w:lang w:eastAsia="ja-JP"/>
+              </w:rPr>
+              <w:t>Sinh viên, Giáo vụ đăng nhập vào hệ thống.</w:t>
+            </w:r>
+          </w:p>
+        </w:tc>
+      </w:tr>
+      <w:tr>
+        <w:tc>
+          <w:tcPr>
+            <w:tcW w:w="2122" w:type="dxa"/>
+          </w:tcPr>
+          <w:p>
+            <w:pPr>
+              <w:rPr>
+                <w:rFonts w:ascii="Cambria" w:hAnsi="Cambria"/>
+                <w:sz w:val="28"/>
+                <w:szCs w:val="28"/>
+                <w:lang w:eastAsia="ja-JP"/>
+              </w:rPr>
+            </w:pPr>
+            <w:r>
+              <w:rPr>
+                <w:rFonts w:ascii="Cambria" w:hAnsi="Cambria"/>
+                <w:sz w:val="28"/>
+                <w:szCs w:val="28"/>
+                <w:lang w:eastAsia="ja-JP"/>
+              </w:rPr>
+              <w:t>Tiền điều kiện</w:t>
+            </w:r>
+          </w:p>
+        </w:tc>
+        <w:tc>
+          <w:tcPr>
+            <w:tcW w:w="6939" w:type="dxa"/>
+          </w:tcPr>
+          <w:p>
+            <w:pPr>
+              <w:rPr>
+                <w:sz w:val="28"/>
+                <w:szCs w:val="28"/>
+              </w:rPr>
+            </w:pPr>
+            <w:r>
+              <w:rPr>
+                <w:sz w:val="28"/>
+                <w:szCs w:val="28"/>
+              </w:rPr>
+              <w:t>Sinh viên, giáo vụ phải đăng nhập thành công.</w:t>
+            </w:r>
+          </w:p>
+        </w:tc>
+      </w:tr>
+      <w:tr>
+        <w:tc>
+          <w:tcPr>
+            <w:tcW w:w="2122" w:type="dxa"/>
+          </w:tcPr>
+          <w:p>
+            <w:pPr>
+              <w:rPr>
+                <w:rFonts w:ascii="Cambria" w:hAnsi="Cambria"/>
+                <w:sz w:val="28"/>
+                <w:szCs w:val="28"/>
+                <w:lang w:eastAsia="ja-JP"/>
+              </w:rPr>
+            </w:pPr>
+            <w:r>
+              <w:rPr>
+                <w:rFonts w:ascii="Cambria" w:hAnsi="Cambria"/>
+                <w:sz w:val="28"/>
+                <w:szCs w:val="28"/>
+                <w:lang w:eastAsia="ja-JP"/>
+              </w:rPr>
+              <w:t>Hậu điều kiện</w:t>
+            </w:r>
+          </w:p>
+        </w:tc>
+        <w:tc>
+          <w:tcPr>
+            <w:tcW w:w="6939" w:type="dxa"/>
+          </w:tcPr>
+          <w:p>
+            <w:pPr>
+              <w:rPr>
+                <w:rFonts w:ascii="Cambria" w:hAnsi="Cambria"/>
+                <w:sz w:val="28"/>
+                <w:szCs w:val="28"/>
+                <w:lang w:eastAsia="ja-JP"/>
+              </w:rPr>
+            </w:pPr>
+            <w:r>
+              <w:rPr>
+                <w:rFonts w:ascii="Cambria" w:hAnsi="Cambria"/>
+                <w:sz w:val="28"/>
+                <w:szCs w:val="28"/>
+                <w:lang w:eastAsia="ja-JP"/>
+              </w:rPr>
+              <w:t>Không</w:t>
+            </w:r>
+          </w:p>
+        </w:tc>
+      </w:tr>
+      <w:tr>
+        <w:tc>
+          <w:tcPr>
+            <w:tcW w:w="2122" w:type="dxa"/>
+          </w:tcPr>
+          <w:p>
+            <w:pPr>
+              <w:rPr>
+                <w:rFonts w:ascii="Cambria" w:hAnsi="Cambria"/>
+                <w:sz w:val="28"/>
+                <w:szCs w:val="28"/>
+                <w:lang w:eastAsia="ja-JP"/>
+              </w:rPr>
+            </w:pPr>
+            <w:r>
+              <w:rPr>
+                <w:rFonts w:ascii="Cambria" w:hAnsi="Cambria"/>
+                <w:sz w:val="28"/>
+                <w:szCs w:val="28"/>
+                <w:lang w:eastAsia="ja-JP"/>
+              </w:rPr>
+              <w:t>Mức quan trọng và độ phức tạp</w:t>
+            </w:r>
+          </w:p>
+        </w:tc>
+        <w:tc>
+          <w:tcPr>
+            <w:tcW w:w="6939" w:type="dxa"/>
+          </w:tcPr>
+          <w:p>
+            <w:pPr>
+              <w:rPr>
+                <w:rFonts w:ascii="Cambria" w:hAnsi="Cambria"/>
+                <w:sz w:val="28"/>
+                <w:szCs w:val="28"/>
+                <w:lang w:eastAsia="ja-JP"/>
+              </w:rPr>
+            </w:pPr>
+            <w:r>
+              <w:rPr>
+                <w:rFonts w:ascii="Cambria" w:hAnsi="Cambria"/>
+                <w:sz w:val="28"/>
+                <w:szCs w:val="28"/>
+                <w:lang w:eastAsia="ja-JP"/>
+              </w:rPr>
+              <w:t>Chức năng này có mức độ quan trọng bình thường.</w:t>
+            </w:r>
+          </w:p>
+        </w:tc>
+      </w:tr>
+      <w:tr>
+        <w:tc>
+          <w:tcPr>
+            <w:tcW w:w="2122" w:type="dxa"/>
+          </w:tcPr>
+          <w:p>
+            <w:pPr>
+              <w:rPr>
+                <w:rFonts w:ascii="Cambria" w:hAnsi="Cambria"/>
+                <w:sz w:val="28"/>
+                <w:szCs w:val="28"/>
+                <w:lang w:eastAsia="ja-JP"/>
+              </w:rPr>
+            </w:pPr>
+            <w:r>
+              <w:rPr>
+                <w:rFonts w:ascii="Cambria" w:hAnsi="Cambria"/>
+                <w:sz w:val="28"/>
+                <w:szCs w:val="28"/>
+                <w:lang w:eastAsia="ja-JP"/>
+              </w:rPr>
+              <w:t>Luồng phụ</w:t>
+            </w:r>
+          </w:p>
+        </w:tc>
+        <w:tc>
+          <w:tcPr>
+            <w:tcW w:w="6939" w:type="dxa"/>
+          </w:tcPr>
+          <w:p>
+            <w:pPr>
+              <w:pStyle w:val="ListParagraph"/>
+              <w:tabs>
+                <w:tab w:val="left" w:pos="360"/>
+                <w:tab w:val="center" w:pos="3361"/>
+              </w:tabs>
+              <w:ind w:left="0"/>
+              <w:rPr>
+                <w:sz w:val="28"/>
+                <w:szCs w:val="28"/>
+              </w:rPr>
+            </w:pPr>
+            <w:r>
+              <w:rPr>
+                <w:sz w:val="28"/>
+                <w:szCs w:val="28"/>
+              </w:rPr>
+              <w:t>Đưa ra thông báo nếu người sử dụng không nhập đúng thông tin đăng nhập và mật khẩu.</w:t>
+            </w:r>
+            <w:r>
+              <w:rPr>
+                <w:sz w:val="28"/>
+                <w:szCs w:val="28"/>
+              </w:rPr>
+              <w:tab/>
+              <w:t xml:space="preserve">   </w:t>
+            </w:r>
+          </w:p>
+        </w:tc>
+      </w:tr>
+    </w:tbl>
+    <w:p>
+      <w:pPr>
         <w:rPr>
           <w:lang w:eastAsia="ja-JP"/>
         </w:rPr>
@@ -3314,7 +6539,15 @@
           <w:lang w:eastAsia="ja-JP"/>
         </w:rPr>
       </w:pPr>
-      <w:r>
+    </w:p>
+    <w:p>
+      <w:pPr>
+        <w:pStyle w:val="Heading3"/>
+        <w:numPr>
+          <w:ilvl w:val="0"/>
+          <w:numId w:val="0"/>
+        </w:numPr>
+        <w:ind w:left="720"/>
         <w:rPr>
           <w:rFonts w:ascii="Cambria" w:hAnsi="Cambria"/>
           <w:b w:val="0"/>
@@ -3323,128 +6556,31 @@
           <w:szCs w:val="28"/>
           <w:lang w:eastAsia="ja-JP"/>
         </w:rPr>
-        <w:t>2.4.3 Quản lý đăng kí học phần:</w:t>
-      </w:r>
-    </w:p>
-    <w:p>
-      <w:pPr>
-        <w:rPr>
-          <w:rFonts w:ascii="Cambria" w:hAnsi="Cambria"/>
-          <w:sz w:val="28"/>
-          <w:szCs w:val="28"/>
-          <w:lang w:eastAsia="ja-JP"/>
-        </w:rPr>
-      </w:pPr>
-    </w:p>
-    <w:p>
-      <w:pPr>
-        <w:rPr>
-          <w:rFonts w:ascii="Cambria" w:hAnsi="Cambria"/>
-          <w:sz w:val="28"/>
-          <w:szCs w:val="28"/>
-          <w:lang w:eastAsia="ja-JP"/>
-        </w:rPr>
-      </w:pPr>
-    </w:p>
-    <w:p>
-      <w:pPr>
-        <w:rPr>
-          <w:rFonts w:ascii="Cambria" w:hAnsi="Cambria"/>
-          <w:sz w:val="28"/>
-          <w:szCs w:val="28"/>
-          <w:lang w:eastAsia="ja-JP"/>
-        </w:rPr>
-      </w:pPr>
-    </w:p>
-    <w:p>
-      <w:pPr>
-        <w:rPr>
-          <w:rFonts w:ascii="Cambria" w:hAnsi="Cambria"/>
-          <w:sz w:val="28"/>
-          <w:szCs w:val="28"/>
-          <w:lang w:eastAsia="ja-JP"/>
-        </w:rPr>
-      </w:pPr>
-    </w:p>
-    <w:p>
-      <w:pPr>
-        <w:rPr>
-          <w:rFonts w:ascii="Cambria" w:hAnsi="Cambria"/>
-          <w:sz w:val="28"/>
-          <w:szCs w:val="28"/>
-          <w:lang w:eastAsia="ja-JP"/>
-        </w:rPr>
-      </w:pPr>
-    </w:p>
-    <w:p>
-      <w:pPr>
-        <w:rPr>
-          <w:rFonts w:ascii="Cambria" w:hAnsi="Cambria"/>
-          <w:sz w:val="28"/>
-          <w:szCs w:val="28"/>
-          <w:lang w:eastAsia="ja-JP"/>
-        </w:rPr>
-      </w:pPr>
-    </w:p>
-    <w:p>
-      <w:pPr>
-        <w:rPr>
-          <w:rFonts w:ascii="Cambria" w:hAnsi="Cambria"/>
-          <w:sz w:val="28"/>
-          <w:szCs w:val="28"/>
-          <w:lang w:eastAsia="ja-JP"/>
-        </w:rPr>
-      </w:pPr>
-    </w:p>
-    <w:p>
-      <w:pPr>
-        <w:rPr>
-          <w:rFonts w:ascii="Cambria" w:hAnsi="Cambria"/>
-          <w:sz w:val="28"/>
-          <w:szCs w:val="28"/>
-          <w:lang w:eastAsia="ja-JP"/>
-        </w:rPr>
-      </w:pPr>
-    </w:p>
-    <w:p>
-      <w:pPr>
-        <w:rPr>
-          <w:rFonts w:ascii="Cambria" w:hAnsi="Cambria"/>
-          <w:sz w:val="28"/>
-          <w:szCs w:val="28"/>
-          <w:lang w:eastAsia="ja-JP"/>
-        </w:rPr>
-      </w:pPr>
-    </w:p>
-    <w:p>
-      <w:pPr>
-        <w:rPr>
-          <w:rFonts w:ascii="Cambria" w:hAnsi="Cambria"/>
-          <w:sz w:val="28"/>
-          <w:szCs w:val="28"/>
-          <w:lang w:eastAsia="ja-JP"/>
-        </w:rPr>
-      </w:pPr>
-    </w:p>
-    <w:p>
-      <w:pPr>
-        <w:rPr>
-          <w:rFonts w:ascii="Cambria" w:hAnsi="Cambria"/>
-          <w:sz w:val="28"/>
-          <w:szCs w:val="28"/>
-          <w:lang w:eastAsia="ja-JP"/>
-        </w:rPr>
-      </w:pPr>
-    </w:p>
-    <w:p>
-      <w:pPr>
-        <w:rPr>
-          <w:rFonts w:ascii="Cambria" w:hAnsi="Cambria"/>
-          <w:sz w:val="28"/>
-          <w:szCs w:val="28"/>
-          <w:lang w:eastAsia="ja-JP"/>
-        </w:rPr>
-      </w:pPr>
+      </w:pPr>
+      <w:bookmarkStart w:id="17" w:name="_Toc510389528"/>
+      <w:r>
+        <w:rPr>
+          <w:rFonts w:ascii="Cambria" w:hAnsi="Cambria"/>
+          <w:b w:val="0"/>
+          <w:color w:val="000000" w:themeColor="text1"/>
+          <w:sz w:val="28"/>
+          <w:szCs w:val="28"/>
+          <w:lang w:eastAsia="ja-JP"/>
+        </w:rPr>
+        <w:t>2.4.4</w:t>
+      </w:r>
+      <w:r>
+        <w:rPr>
+          <w:rFonts w:ascii="Cambria" w:hAnsi="Cambria"/>
+          <w:b w:val="0"/>
+          <w:color w:val="000000" w:themeColor="text1"/>
+          <w:sz w:val="28"/>
+          <w:szCs w:val="28"/>
+          <w:lang w:eastAsia="ja-JP"/>
+        </w:rPr>
+        <w:t xml:space="preserve"> Quản lý đăng kí học phần:</w:t>
+      </w:r>
+      <w:bookmarkEnd w:id="17"/>
     </w:p>
     <w:p>
       <w:pPr>
@@ -3756,7 +6892,6 @@
                 <w:sz w:val="28"/>
                 <w:szCs w:val="28"/>
               </w:rPr>
-              <w:lastRenderedPageBreak/>
               <w:t>Sinh viên truy cập vào chức năng đăng kí học phần</w:t>
             </w:r>
           </w:p>
@@ -3777,7 +6912,15 @@
                 <w:sz w:val="28"/>
                 <w:szCs w:val="28"/>
               </w:rPr>
-              <w:t>Sinh viên có thể thực hiện xem thông tin các học phần trong danh sách, thực hiện các thao tác thêm, xóa thông tin về học phần đăng kí trong trong giới hạn số tín chỉ đăng kí trong kì học đăng kí.</w:t>
+              <w:t xml:space="preserve">Sinh viên có thể thực hiện xem thông tin các học phần trong danh sách, thực hiện các thao tác </w:t>
+            </w:r>
+            <w:r>
+              <w:rPr>
+                <w:sz w:val="28"/>
+                <w:szCs w:val="28"/>
+              </w:rPr>
+              <w:lastRenderedPageBreak/>
+              <w:t>thêm, xóa thông tin về học phần đăng kí trong trong giới hạn số tín chỉ đăng kí trong kì học đăng kí.</w:t>
             </w:r>
           </w:p>
           <w:p>
@@ -4290,7 +7433,7 @@
                     </pic:cNvPicPr>
                   </pic:nvPicPr>
                   <pic:blipFill>
-                    <a:blip r:embed="rId15">
+                    <a:blip r:embed="rId16">
                       <a:extLst>
                         <a:ext uri="{28A0092B-C50C-407E-A947-70E740481C1C}">
                           <a14:useLocalDpi xmlns:a14="http://schemas.microsoft.com/office/drawing/2010/main" val="0"/>
@@ -4354,21 +7497,12 @@
     </w:p>
     <w:p>
       <w:pPr>
-        <w:rPr>
-          <w:rFonts w:ascii="Cambria" w:hAnsi="Cambria"/>
-          <w:sz w:val="28"/>
-          <w:szCs w:val="28"/>
-          <w:lang w:eastAsia="ja-JP"/>
-        </w:rPr>
-      </w:pPr>
-    </w:p>
-    <w:p>
-      <w:pPr>
         <w:pStyle w:val="Heading3"/>
         <w:numPr>
-          <w:ilvl w:val="2"/>
-          <w:numId w:val="18"/>
+          <w:ilvl w:val="0"/>
+          <w:numId w:val="0"/>
         </w:numPr>
+        <w:ind w:left="720"/>
         <w:rPr>
           <w:rFonts w:ascii="Cambria" w:hAnsi="Cambria"/>
           <w:b w:val="0"/>
@@ -4377,6 +7511,7 @@
           <w:szCs w:val="28"/>
         </w:rPr>
       </w:pPr>
+      <w:bookmarkStart w:id="18" w:name="_Toc510389529"/>
       <w:r>
         <w:rPr>
           <w:rFonts w:ascii="Cambria" w:hAnsi="Cambria"/>
@@ -4385,9 +7520,21 @@
           <w:sz w:val="28"/>
           <w:szCs w:val="28"/>
         </w:rPr>
+        <w:t xml:space="preserve">2.4.5 </w:t>
+      </w:r>
+      <w:r>
+        <w:rPr>
+          <w:rFonts w:ascii="Cambria" w:hAnsi="Cambria"/>
+          <w:b w:val="0"/>
+          <w:color w:val="000000" w:themeColor="text1"/>
+          <w:sz w:val="28"/>
+          <w:szCs w:val="28"/>
+        </w:rPr>
         <w:t>Quản lý đăng kí lớp học:</w:t>
       </w:r>
-    </w:p>
+      <w:bookmarkEnd w:id="18"/>
+    </w:p>
+    <w:p/>
     <w:tbl>
       <w:tblPr>
         <w:tblStyle w:val="TableGrid"/>
@@ -5197,7 +8344,7 @@
                     </pic:cNvPicPr>
                   </pic:nvPicPr>
                   <pic:blipFill>
-                    <a:blip r:embed="rId16">
+                    <a:blip r:embed="rId17">
                       <a:extLst>
                         <a:ext uri="{28A0092B-C50C-407E-A947-70E740481C1C}">
                           <a14:useLocalDpi xmlns:a14="http://schemas.microsoft.com/office/drawing/2010/main" val="0"/>
@@ -5256,6 +8403,7 @@
           <w:lang w:eastAsia="ja-JP"/>
         </w:rPr>
       </w:pPr>
+      <w:bookmarkStart w:id="19" w:name="_Toc510389530"/>
       <w:r>
         <w:rPr>
           <w:rFonts w:ascii="Cambria" w:hAnsi="Cambria"/>
@@ -5265,8 +8413,20 @@
           <w:szCs w:val="28"/>
           <w:lang w:eastAsia="ja-JP"/>
         </w:rPr>
-        <w:t>2.4.5 Quản lý học phần</w:t>
-      </w:r>
+        <w:t>2.4.6</w:t>
+      </w:r>
+      <w:r>
+        <w:rPr>
+          <w:rFonts w:ascii="Cambria" w:hAnsi="Cambria"/>
+          <w:b w:val="0"/>
+          <w:color w:val="000000" w:themeColor="text1"/>
+          <w:sz w:val="28"/>
+          <w:szCs w:val="28"/>
+          <w:lang w:eastAsia="ja-JP"/>
+        </w:rPr>
+        <w:t xml:space="preserve"> Quản lý học phần</w:t>
+      </w:r>
+      <w:bookmarkEnd w:id="19"/>
     </w:p>
     <w:p>
       <w:pPr>
@@ -5996,7 +9156,7 @@
                           </pic:cNvPicPr>
                         </pic:nvPicPr>
                         <pic:blipFill>
-                          <a:blip r:embed="rId17">
+                          <a:blip r:embed="rId18">
                             <a:extLst>
                               <a:ext uri="{28A0092B-C50C-407E-A947-70E740481C1C}">
                                 <a14:useLocalDpi xmlns:a14="http://schemas.microsoft.com/office/drawing/2010/main" val="0"/>
@@ -6093,39 +9253,42 @@
     </w:p>
     <w:p>
       <w:pPr>
-        <w:pStyle w:val="ListParagraph"/>
+        <w:pStyle w:val="Heading3"/>
         <w:numPr>
-          <w:ilvl w:val="2"/>
-          <w:numId w:val="17"/>
+          <w:ilvl w:val="0"/>
+          <w:numId w:val="0"/>
         </w:numPr>
-        <w:rPr>
-          <w:sz w:val="28"/>
-          <w:szCs w:val="28"/>
-        </w:rPr>
-      </w:pPr>
-      <w:bookmarkStart w:id="2" w:name="_GoBack"/>
-      <w:bookmarkEnd w:id="2"/>
-      <w:r>
-        <w:rPr>
-          <w:sz w:val="28"/>
-          <w:szCs w:val="28"/>
-        </w:rPr>
-        <w:t xml:space="preserve">Quản lý </w:t>
-      </w:r>
-      <w:r>
-        <w:rPr>
-          <w:sz w:val="28"/>
-          <w:szCs w:val="28"/>
-        </w:rPr>
-        <w:t xml:space="preserve">lớp </w:t>
-      </w:r>
-      <w:r>
-        <w:rPr>
-          <w:sz w:val="28"/>
-          <w:szCs w:val="28"/>
-        </w:rPr>
-        <w:t>học</w:t>
-      </w:r>
+        <w:ind w:left="720"/>
+        <w:rPr>
+          <w:rFonts w:ascii="Cambria" w:hAnsi="Cambria"/>
+          <w:b w:val="0"/>
+          <w:color w:val="000000" w:themeColor="text1"/>
+          <w:sz w:val="28"/>
+          <w:szCs w:val="28"/>
+        </w:rPr>
+      </w:pPr>
+      <w:bookmarkStart w:id="20" w:name="_Toc510389531"/>
+      <w:r>
+        <w:rPr>
+          <w:rFonts w:ascii="Cambria" w:hAnsi="Cambria"/>
+          <w:b w:val="0"/>
+          <w:color w:val="000000" w:themeColor="text1"/>
+          <w:sz w:val="28"/>
+          <w:szCs w:val="28"/>
+        </w:rPr>
+        <w:t xml:space="preserve">2.4.7 </w:t>
+      </w:r>
+      <w:r>
+        <w:rPr>
+          <w:rFonts w:ascii="Cambria" w:hAnsi="Cambria"/>
+          <w:b w:val="0"/>
+          <w:color w:val="000000" w:themeColor="text1"/>
+          <w:sz w:val="28"/>
+          <w:szCs w:val="28"/>
+        </w:rPr>
+        <w:t>Quản lý lớp học</w:t>
+      </w:r>
+      <w:bookmarkEnd w:id="20"/>
     </w:p>
     <w:p>
       <w:pPr>
@@ -6482,6 +9645,7 @@
                 <w:sz w:val="28"/>
                 <w:szCs w:val="28"/>
               </w:rPr>
+              <w:lastRenderedPageBreak/>
               <w:t xml:space="preserve">Hệ thống cập nhật lại thông tin với các </w:t>
             </w:r>
             <w:r>
@@ -6516,7 +9680,6 @@
                 <w:sz w:val="28"/>
                 <w:szCs w:val="28"/>
               </w:rPr>
-              <w:lastRenderedPageBreak/>
               <w:t>Ca sử dụng kết thúc khi người quản trị đăng xuất khỏi hệ thống.</w:t>
             </w:r>
           </w:p>
@@ -6989,7 +10152,7 @@
                           </pic:cNvPicPr>
                         </pic:nvPicPr>
                         <pic:blipFill>
-                          <a:blip r:embed="rId18">
+                          <a:blip r:embed="rId19">
                             <a:extLst>
                               <a:ext uri="{28A0092B-C50C-407E-A947-70E740481C1C}">
                                 <a14:useLocalDpi xmlns:a14="http://schemas.microsoft.com/office/drawing/2010/main" val="0"/>
@@ -7059,6 +10222,7 @@
           <w:szCs w:val="40"/>
         </w:rPr>
       </w:pPr>
+      <w:bookmarkStart w:id="21" w:name="_Toc510389532"/>
       <w:r>
         <w:rPr>
           <w:rFonts w:ascii="Cambria" w:hAnsi="Cambria"/>
@@ -7066,9 +10230,9 @@
           <w:sz w:val="40"/>
           <w:szCs w:val="40"/>
         </w:rPr>
-        <w:lastRenderedPageBreak/>
         <w:t>Chương 3: Thiết kế hệ thống</w:t>
       </w:r>
+      <w:bookmarkEnd w:id="21"/>
     </w:p>
     <w:p>
       <w:pPr>
@@ -7099,6 +10263,7 @@
           <w:szCs w:val="36"/>
         </w:rPr>
       </w:pPr>
+      <w:bookmarkStart w:id="22" w:name="_Toc510389533"/>
       <w:r>
         <w:rPr>
           <w:rFonts w:ascii="Cambria" w:hAnsi="Cambria"/>
@@ -7109,6 +10274,7 @@
         </w:rPr>
         <w:t>Kiến trúc tổng thể của hệ thống</w:t>
       </w:r>
+      <w:bookmarkEnd w:id="22"/>
     </w:p>
     <w:p>
       <w:pPr>
@@ -7140,6 +10306,7 @@
           <w:szCs w:val="36"/>
         </w:rPr>
       </w:pPr>
+      <w:bookmarkStart w:id="23" w:name="_Toc510389534"/>
       <w:r>
         <w:rPr>
           <w:rFonts w:ascii="Cambria" w:hAnsi="Cambria"/>
@@ -7150,6 +10317,7 @@
         </w:rPr>
         <w:t>Thiết kế lớp chi tiết</w:t>
       </w:r>
+      <w:bookmarkEnd w:id="23"/>
     </w:p>
     <w:p>
       <w:pPr>
@@ -7181,6 +10349,7 @@
           <w:szCs w:val="36"/>
         </w:rPr>
       </w:pPr>
+      <w:bookmarkStart w:id="24" w:name="_Toc510389535"/>
       <w:r>
         <w:rPr>
           <w:rFonts w:ascii="Cambria" w:hAnsi="Cambria"/>
@@ -7191,6 +10360,7 @@
         </w:rPr>
         <w:t>Thiết kế dữ liệu</w:t>
       </w:r>
+      <w:bookmarkEnd w:id="24"/>
     </w:p>
     <w:p>
       <w:pPr>
@@ -7229,6 +10399,7 @@
           <w:szCs w:val="36"/>
         </w:rPr>
       </w:pPr>
+      <w:bookmarkStart w:id="25" w:name="_Toc510389536"/>
       <w:r>
         <w:rPr>
           <w:rFonts w:ascii="Cambria" w:hAnsi="Cambria"/>
@@ -7239,6 +10410,7 @@
         </w:rPr>
         <w:t>Thiết kế giao diện</w:t>
       </w:r>
+      <w:bookmarkEnd w:id="25"/>
     </w:p>
     <w:p>
       <w:pPr>
@@ -7267,7 +10439,7 @@
       </w:pPr>
     </w:p>
     <w:sectPr>
-      <w:footerReference w:type="default" r:id="rId19"/>
+      <w:footerReference w:type="default" r:id="rId20"/>
       <w:pgSz w:w="11906" w:h="16838" w:code="9"/>
       <w:pgMar w:top="1134" w:right="1134" w:bottom="1134" w:left="1701" w:header="720" w:footer="720" w:gutter="0"/>
       <w:pgBorders w:display="firstPage" w:offsetFrom="page">
@@ -7322,7 +10494,7 @@
       <w:rPr>
         <w:noProof/>
       </w:rPr>
-      <w:t>17</w:t>
+      <w:t>19</w:t>
     </w:r>
     <w:r>
       <w:rPr>
@@ -7595,6 +10767,92 @@
     </w:lvl>
   </w:abstractNum>
   <w:abstractNum w:abstractNumId="2" w15:restartNumberingAfterBreak="0">
+    <w:nsid w:val="0E992F77"/>
+    <w:multiLevelType w:val="hybridMultilevel"/>
+    <w:tmpl w:val="40CE8D9C"/>
+    <w:lvl w:ilvl="0" w:tplc="0409000F">
+      <w:start w:val="1"/>
+      <w:numFmt w:val="decimal"/>
+      <w:lvlText w:val="%1."/>
+      <w:lvlJc w:val="left"/>
+      <w:pPr>
+        <w:ind w:left="720" w:hanging="360"/>
+      </w:pPr>
+    </w:lvl>
+    <w:lvl w:ilvl="1" w:tplc="04090019" w:tentative="1">
+      <w:start w:val="1"/>
+      <w:numFmt w:val="lowerLetter"/>
+      <w:lvlText w:val="%2."/>
+      <w:lvlJc w:val="left"/>
+      <w:pPr>
+        <w:ind w:left="1440" w:hanging="360"/>
+      </w:pPr>
+    </w:lvl>
+    <w:lvl w:ilvl="2" w:tplc="0409001B" w:tentative="1">
+      <w:start w:val="1"/>
+      <w:numFmt w:val="lowerRoman"/>
+      <w:lvlText w:val="%3."/>
+      <w:lvlJc w:val="right"/>
+      <w:pPr>
+        <w:ind w:left="2160" w:hanging="180"/>
+      </w:pPr>
+    </w:lvl>
+    <w:lvl w:ilvl="3" w:tplc="0409000F" w:tentative="1">
+      <w:start w:val="1"/>
+      <w:numFmt w:val="decimal"/>
+      <w:lvlText w:val="%4."/>
+      <w:lvlJc w:val="left"/>
+      <w:pPr>
+        <w:ind w:left="2880" w:hanging="360"/>
+      </w:pPr>
+    </w:lvl>
+    <w:lvl w:ilvl="4" w:tplc="04090019" w:tentative="1">
+      <w:start w:val="1"/>
+      <w:numFmt w:val="lowerLetter"/>
+      <w:lvlText w:val="%5."/>
+      <w:lvlJc w:val="left"/>
+      <w:pPr>
+        <w:ind w:left="3600" w:hanging="360"/>
+      </w:pPr>
+    </w:lvl>
+    <w:lvl w:ilvl="5" w:tplc="0409001B" w:tentative="1">
+      <w:start w:val="1"/>
+      <w:numFmt w:val="lowerRoman"/>
+      <w:lvlText w:val="%6."/>
+      <w:lvlJc w:val="right"/>
+      <w:pPr>
+        <w:ind w:left="4320" w:hanging="180"/>
+      </w:pPr>
+    </w:lvl>
+    <w:lvl w:ilvl="6" w:tplc="0409000F" w:tentative="1">
+      <w:start w:val="1"/>
+      <w:numFmt w:val="decimal"/>
+      <w:lvlText w:val="%7."/>
+      <w:lvlJc w:val="left"/>
+      <w:pPr>
+        <w:ind w:left="5040" w:hanging="360"/>
+      </w:pPr>
+    </w:lvl>
+    <w:lvl w:ilvl="7" w:tplc="04090019" w:tentative="1">
+      <w:start w:val="1"/>
+      <w:numFmt w:val="lowerLetter"/>
+      <w:lvlText w:val="%8."/>
+      <w:lvlJc w:val="left"/>
+      <w:pPr>
+        <w:ind w:left="5760" w:hanging="360"/>
+      </w:pPr>
+    </w:lvl>
+    <w:lvl w:ilvl="8" w:tplc="0409001B" w:tentative="1">
+      <w:start w:val="1"/>
+      <w:numFmt w:val="lowerRoman"/>
+      <w:lvlText w:val="%9."/>
+      <w:lvlJc w:val="right"/>
+      <w:pPr>
+        <w:ind w:left="6480" w:hanging="180"/>
+      </w:pPr>
+    </w:lvl>
+  </w:abstractNum>
+  <w:abstractNum w:abstractNumId="3" w15:restartNumberingAfterBreak="0">
     <w:nsid w:val="0F2D5209"/>
     <w:multiLevelType w:val="hybridMultilevel"/>
     <w:tmpl w:val="76484320"/>
@@ -7683,7 +10941,7 @@
       </w:pPr>
     </w:lvl>
   </w:abstractNum>
-  <w:abstractNum w:abstractNumId="3" w15:restartNumberingAfterBreak="0">
+  <w:abstractNum w:abstractNumId="4" w15:restartNumberingAfterBreak="0">
     <w:nsid w:val="1211428E"/>
     <w:multiLevelType w:val="multilevel"/>
     <w:tmpl w:val="4498CFA2"/>
@@ -7804,7 +11062,7 @@
       </w:rPr>
     </w:lvl>
   </w:abstractNum>
-  <w:abstractNum w:abstractNumId="4" w15:restartNumberingAfterBreak="0">
+  <w:abstractNum w:abstractNumId="5" w15:restartNumberingAfterBreak="0">
     <w:nsid w:val="12FA3075"/>
     <w:multiLevelType w:val="hybridMultilevel"/>
     <w:tmpl w:val="8D3E16B8"/>
@@ -7917,7 +11175,7 @@
       </w:rPr>
     </w:lvl>
   </w:abstractNum>
-  <w:abstractNum w:abstractNumId="5" w15:restartNumberingAfterBreak="0">
+  <w:abstractNum w:abstractNumId="6" w15:restartNumberingAfterBreak="0">
     <w:nsid w:val="13165F55"/>
     <w:multiLevelType w:val="hybridMultilevel"/>
     <w:tmpl w:val="24A069E0"/>
@@ -8003,7 +11261,7 @@
       </w:pPr>
     </w:lvl>
   </w:abstractNum>
-  <w:abstractNum w:abstractNumId="6" w15:restartNumberingAfterBreak="0">
+  <w:abstractNum w:abstractNumId="7" w15:restartNumberingAfterBreak="0">
     <w:nsid w:val="144303DD"/>
     <w:multiLevelType w:val="multilevel"/>
     <w:tmpl w:val="47700316"/>
@@ -8124,7 +11382,7 @@
       </w:rPr>
     </w:lvl>
   </w:abstractNum>
-  <w:abstractNum w:abstractNumId="7" w15:restartNumberingAfterBreak="0">
+  <w:abstractNum w:abstractNumId="8" w15:restartNumberingAfterBreak="0">
     <w:nsid w:val="19800246"/>
     <w:multiLevelType w:val="hybridMultilevel"/>
     <w:tmpl w:val="C2E09E82"/>
@@ -8237,7 +11495,7 @@
       </w:rPr>
     </w:lvl>
   </w:abstractNum>
-  <w:abstractNum w:abstractNumId="8" w15:restartNumberingAfterBreak="0">
+  <w:abstractNum w:abstractNumId="9" w15:restartNumberingAfterBreak="0">
     <w:nsid w:val="224D20EC"/>
     <w:multiLevelType w:val="multilevel"/>
     <w:tmpl w:val="7BF01F9C"/>
@@ -8351,7 +11609,7 @@
       </w:pPr>
     </w:lvl>
   </w:abstractNum>
-  <w:abstractNum w:abstractNumId="9" w15:restartNumberingAfterBreak="0">
+  <w:abstractNum w:abstractNumId="10" w15:restartNumberingAfterBreak="0">
     <w:nsid w:val="22D342F3"/>
     <w:multiLevelType w:val="hybridMultilevel"/>
     <w:tmpl w:val="577A6268"/>
@@ -8440,7 +11698,7 @@
       </w:pPr>
     </w:lvl>
   </w:abstractNum>
-  <w:abstractNum w:abstractNumId="10" w15:restartNumberingAfterBreak="0">
+  <w:abstractNum w:abstractNumId="11" w15:restartNumberingAfterBreak="0">
     <w:nsid w:val="24AC0B00"/>
     <w:multiLevelType w:val="hybridMultilevel"/>
     <w:tmpl w:val="7D86F648"/>
@@ -8529,7 +11787,7 @@
       </w:pPr>
     </w:lvl>
   </w:abstractNum>
-  <w:abstractNum w:abstractNumId="11" w15:restartNumberingAfterBreak="0">
+  <w:abstractNum w:abstractNumId="12" w15:restartNumberingAfterBreak="0">
     <w:nsid w:val="309867D9"/>
     <w:multiLevelType w:val="hybridMultilevel"/>
     <w:tmpl w:val="5C48AFA4"/>
@@ -8618,7 +11876,7 @@
       </w:pPr>
     </w:lvl>
   </w:abstractNum>
-  <w:abstractNum w:abstractNumId="12" w15:restartNumberingAfterBreak="0">
+  <w:abstractNum w:abstractNumId="13" w15:restartNumberingAfterBreak="0">
     <w:nsid w:val="36EE1807"/>
     <w:multiLevelType w:val="hybridMultilevel"/>
     <w:tmpl w:val="FA1237DA"/>
@@ -8707,7 +11965,7 @@
       </w:pPr>
     </w:lvl>
   </w:abstractNum>
-  <w:abstractNum w:abstractNumId="13" w15:restartNumberingAfterBreak="0">
+  <w:abstractNum w:abstractNumId="14" w15:restartNumberingAfterBreak="0">
     <w:nsid w:val="3B1001B1"/>
     <w:multiLevelType w:val="hybridMultilevel"/>
     <w:tmpl w:val="17D80754"/>
@@ -8796,7 +12054,7 @@
       </w:pPr>
     </w:lvl>
   </w:abstractNum>
-  <w:abstractNum w:abstractNumId="14" w15:restartNumberingAfterBreak="0">
+  <w:abstractNum w:abstractNumId="15" w15:restartNumberingAfterBreak="0">
     <w:nsid w:val="3C6363FD"/>
     <w:multiLevelType w:val="hybridMultilevel"/>
     <w:tmpl w:val="38A436E8"/>
@@ -8909,7 +12167,7 @@
       </w:rPr>
     </w:lvl>
   </w:abstractNum>
-  <w:abstractNum w:abstractNumId="15" w15:restartNumberingAfterBreak="0">
+  <w:abstractNum w:abstractNumId="16" w15:restartNumberingAfterBreak="0">
     <w:nsid w:val="3EF904B8"/>
     <w:multiLevelType w:val="hybridMultilevel"/>
     <w:tmpl w:val="639000F2"/>
@@ -8995,7 +12253,7 @@
       </w:pPr>
     </w:lvl>
   </w:abstractNum>
-  <w:abstractNum w:abstractNumId="16" w15:restartNumberingAfterBreak="0">
+  <w:abstractNum w:abstractNumId="17" w15:restartNumberingAfterBreak="0">
     <w:nsid w:val="3FA42A6C"/>
     <w:multiLevelType w:val="hybridMultilevel"/>
     <w:tmpl w:val="76484320"/>
@@ -9084,7 +12342,120 @@
       </w:pPr>
     </w:lvl>
   </w:abstractNum>
-  <w:abstractNum w:abstractNumId="17" w15:restartNumberingAfterBreak="0">
+  <w:abstractNum w:abstractNumId="18" w15:restartNumberingAfterBreak="0">
+    <w:nsid w:val="4358389D"/>
+    <w:multiLevelType w:val="multilevel"/>
+    <w:tmpl w:val="4BC099A6"/>
+    <w:lvl w:ilvl="0">
+      <w:start w:val="2"/>
+      <w:numFmt w:val="decimal"/>
+      <w:lvlText w:val="%1"/>
+      <w:lvlJc w:val="left"/>
+      <w:pPr>
+        <w:ind w:left="600" w:hanging="600"/>
+      </w:pPr>
+      <w:rPr>
+        <w:rFonts w:hint="default"/>
+      </w:rPr>
+    </w:lvl>
+    <w:lvl w:ilvl="1">
+      <w:start w:val="4"/>
+      <w:numFmt w:val="decimal"/>
+      <w:lvlText w:val="%1.%2"/>
+      <w:lvlJc w:val="left"/>
+      <w:pPr>
+        <w:ind w:left="1260" w:hanging="720"/>
+      </w:pPr>
+      <w:rPr>
+        <w:rFonts w:hint="default"/>
+      </w:rPr>
+    </w:lvl>
+    <w:lvl w:ilvl="2">
+      <w:start w:val="5"/>
+      <w:numFmt w:val="decimal"/>
+      <w:lvlText w:val="%1.%2.%3"/>
+      <w:lvlJc w:val="left"/>
+      <w:pPr>
+        <w:ind w:left="1800" w:hanging="720"/>
+      </w:pPr>
+      <w:rPr>
+        <w:rFonts w:hint="default"/>
+      </w:rPr>
+    </w:lvl>
+    <w:lvl w:ilvl="3">
+      <w:start w:val="1"/>
+      <w:numFmt w:val="decimal"/>
+      <w:lvlText w:val="%1.%2.%3.%4"/>
+      <w:lvlJc w:val="left"/>
+      <w:pPr>
+        <w:ind w:left="2700" w:hanging="1080"/>
+      </w:pPr>
+      <w:rPr>
+        <w:rFonts w:hint="default"/>
+      </w:rPr>
+    </w:lvl>
+    <w:lvl w:ilvl="4">
+      <w:start w:val="1"/>
+      <w:numFmt w:val="decimal"/>
+      <w:lvlText w:val="%1.%2.%3.%4.%5"/>
+      <w:lvlJc w:val="left"/>
+      <w:pPr>
+        <w:ind w:left="3600" w:hanging="1440"/>
+      </w:pPr>
+      <w:rPr>
+        <w:rFonts w:hint="default"/>
+      </w:rPr>
+    </w:lvl>
+    <w:lvl w:ilvl="5">
+      <w:start w:val="1"/>
+      <w:numFmt w:val="decimal"/>
+      <w:lvlText w:val="%1.%2.%3.%4.%5.%6"/>
+      <w:lvlJc w:val="left"/>
+      <w:pPr>
+        <w:ind w:left="4140" w:hanging="1440"/>
+      </w:pPr>
+      <w:rPr>
+        <w:rFonts w:hint="default"/>
+      </w:rPr>
+    </w:lvl>
+    <w:lvl w:ilvl="6">
+      <w:start w:val="1"/>
+      <w:numFmt w:val="decimal"/>
+      <w:lvlText w:val="%1.%2.%3.%4.%5.%6.%7"/>
+      <w:lvlJc w:val="left"/>
+      <w:pPr>
+        <w:ind w:left="5040" w:hanging="1800"/>
+      </w:pPr>
+      <w:rPr>
+        <w:rFonts w:hint="default"/>
+      </w:rPr>
+    </w:lvl>
+    <w:lvl w:ilvl="7">
+      <w:start w:val="1"/>
+      <w:numFmt w:val="decimal"/>
+      <w:lvlText w:val="%1.%2.%3.%4.%5.%6.%7.%8"/>
+      <w:lvlJc w:val="left"/>
+      <w:pPr>
+        <w:ind w:left="5580" w:hanging="1800"/>
+      </w:pPr>
+      <w:rPr>
+        <w:rFonts w:hint="default"/>
+      </w:rPr>
+    </w:lvl>
+    <w:lvl w:ilvl="8">
+      <w:start w:val="1"/>
+      <w:numFmt w:val="decimal"/>
+      <w:lvlText w:val="%1.%2.%3.%4.%5.%6.%7.%8.%9"/>
+      <w:lvlJc w:val="left"/>
+      <w:pPr>
+        <w:ind w:left="6480" w:hanging="2160"/>
+      </w:pPr>
+      <w:rPr>
+        <w:rFonts w:hint="default"/>
+      </w:rPr>
+    </w:lvl>
+  </w:abstractNum>
+  <w:abstractNum w:abstractNumId="19" w15:restartNumberingAfterBreak="0">
     <w:nsid w:val="43C05FFE"/>
     <w:multiLevelType w:val="hybridMultilevel"/>
     <w:tmpl w:val="B4A48D00"/>
@@ -9170,7 +12541,7 @@
       </w:pPr>
     </w:lvl>
   </w:abstractNum>
-  <w:abstractNum w:abstractNumId="18" w15:restartNumberingAfterBreak="0">
+  <w:abstractNum w:abstractNumId="20" w15:restartNumberingAfterBreak="0">
     <w:nsid w:val="497842EE"/>
     <w:multiLevelType w:val="hybridMultilevel"/>
     <w:tmpl w:val="E16C6A66"/>
@@ -9256,7 +12627,7 @@
       </w:pPr>
     </w:lvl>
   </w:abstractNum>
-  <w:abstractNum w:abstractNumId="19" w15:restartNumberingAfterBreak="0">
+  <w:abstractNum w:abstractNumId="21" w15:restartNumberingAfterBreak="0">
     <w:nsid w:val="5269528E"/>
     <w:multiLevelType w:val="hybridMultilevel"/>
     <w:tmpl w:val="9AAC5EF6"/>
@@ -9345,7 +12716,7 @@
       </w:pPr>
     </w:lvl>
   </w:abstractNum>
-  <w:abstractNum w:abstractNumId="20" w15:restartNumberingAfterBreak="0">
+  <w:abstractNum w:abstractNumId="22" w15:restartNumberingAfterBreak="0">
     <w:nsid w:val="57AE0531"/>
     <w:multiLevelType w:val="hybridMultilevel"/>
     <w:tmpl w:val="8CA4E888"/>
@@ -9434,7 +12805,7 @@
       </w:pPr>
     </w:lvl>
   </w:abstractNum>
-  <w:abstractNum w:abstractNumId="21" w15:restartNumberingAfterBreak="0">
+  <w:abstractNum w:abstractNumId="23" w15:restartNumberingAfterBreak="0">
     <w:nsid w:val="6A3D6D18"/>
     <w:multiLevelType w:val="hybridMultilevel"/>
     <w:tmpl w:val="FDECCB54"/>
@@ -9520,7 +12891,7 @@
       </w:pPr>
     </w:lvl>
   </w:abstractNum>
-  <w:abstractNum w:abstractNumId="22" w15:restartNumberingAfterBreak="0">
+  <w:abstractNum w:abstractNumId="24" w15:restartNumberingAfterBreak="0">
     <w:nsid w:val="75AD369C"/>
     <w:multiLevelType w:val="multilevel"/>
     <w:tmpl w:val="04090025"/>
@@ -9642,7 +13013,7 @@
       </w:rPr>
     </w:lvl>
   </w:abstractNum>
-  <w:abstractNum w:abstractNumId="23" w15:restartNumberingAfterBreak="0">
+  <w:abstractNum w:abstractNumId="25" w15:restartNumberingAfterBreak="0">
     <w:nsid w:val="77C80A79"/>
     <w:multiLevelType w:val="hybridMultilevel"/>
     <w:tmpl w:val="0D188FF0"/>
@@ -9731,7 +13102,7 @@
       </w:pPr>
     </w:lvl>
   </w:abstractNum>
-  <w:abstractNum w:abstractNumId="24" w15:restartNumberingAfterBreak="0">
+  <w:abstractNum w:abstractNumId="26" w15:restartNumberingAfterBreak="0">
     <w:nsid w:val="7D5336D3"/>
     <w:multiLevelType w:val="hybridMultilevel"/>
     <w:tmpl w:val="D86C276A"/>
@@ -9817,7 +13188,7 @@
       </w:pPr>
     </w:lvl>
   </w:abstractNum>
-  <w:abstractNum w:abstractNumId="25" w15:restartNumberingAfterBreak="0">
+  <w:abstractNum w:abstractNumId="27" w15:restartNumberingAfterBreak="0">
     <w:nsid w:val="7D573E57"/>
     <w:multiLevelType w:val="hybridMultilevel"/>
     <w:tmpl w:val="8468275A"/>
@@ -9906,7 +13277,7 @@
       </w:pPr>
     </w:lvl>
   </w:abstractNum>
-  <w:abstractNum w:abstractNumId="26" w15:restartNumberingAfterBreak="0">
+  <w:abstractNum w:abstractNumId="28" w15:restartNumberingAfterBreak="0">
     <w:nsid w:val="7DC66B86"/>
     <w:multiLevelType w:val="hybridMultilevel"/>
     <w:tmpl w:val="6A8AABD6"/>
@@ -9995,7 +13366,7 @@
       </w:pPr>
     </w:lvl>
   </w:abstractNum>
-  <w:abstractNum w:abstractNumId="27" w15:restartNumberingAfterBreak="0">
+  <w:abstractNum w:abstractNumId="29" w15:restartNumberingAfterBreak="0">
     <w:nsid w:val="7FE558D8"/>
     <w:multiLevelType w:val="hybridMultilevel"/>
     <w:tmpl w:val="3B848396"/>
@@ -10082,88 +13453,94 @@
     </w:lvl>
   </w:abstractNum>
   <w:num w:numId="1">
-    <w:abstractNumId w:val="22"/>
+    <w:abstractNumId w:val="24"/>
   </w:num>
   <w:num w:numId="2">
-    <w:abstractNumId w:val="8"/>
+    <w:abstractNumId w:val="9"/>
   </w:num>
   <w:num w:numId="3">
     <w:abstractNumId w:val="1"/>
   </w:num>
   <w:num w:numId="4">
+    <w:abstractNumId w:val="27"/>
+  </w:num>
+  <w:num w:numId="5">
+    <w:abstractNumId w:val="23"/>
+  </w:num>
+  <w:num w:numId="6">
+    <w:abstractNumId w:val="20"/>
+  </w:num>
+  <w:num w:numId="7">
+    <w:abstractNumId w:val="16"/>
+  </w:num>
+  <w:num w:numId="8">
     <w:abstractNumId w:val="25"/>
   </w:num>
-  <w:num w:numId="5">
+  <w:num w:numId="9">
     <w:abstractNumId w:val="21"/>
   </w:num>
-  <w:num w:numId="6">
-    <w:abstractNumId w:val="18"/>
+  <w:num w:numId="10">
+    <w:abstractNumId w:val="10"/>
   </w:num>
-  <w:num w:numId="7">
-    <w:abstractNumId w:val="15"/>
+  <w:num w:numId="11">
+    <w:abstractNumId w:val="13"/>
   </w:num>
-  <w:num w:numId="8">
-    <w:abstractNumId w:val="23"/>
+  <w:num w:numId="12">
+    <w:abstractNumId w:val="5"/>
   </w:num>
-  <w:num w:numId="9">
+  <w:num w:numId="13">
+    <w:abstractNumId w:val="12"/>
+  </w:num>
+  <w:num w:numId="14">
+    <w:abstractNumId w:val="28"/>
+  </w:num>
+  <w:num w:numId="15">
+    <w:abstractNumId w:val="22"/>
+  </w:num>
+  <w:num w:numId="16">
+    <w:abstractNumId w:val="17"/>
+  </w:num>
+  <w:num w:numId="17">
+    <w:abstractNumId w:val="4"/>
+  </w:num>
+  <w:num w:numId="18">
+    <w:abstractNumId w:val="7"/>
+  </w:num>
+  <w:num w:numId="19">
+    <w:abstractNumId w:val="3"/>
+  </w:num>
+  <w:num w:numId="20">
+    <w:abstractNumId w:val="26"/>
+  </w:num>
+  <w:num w:numId="21">
+    <w:abstractNumId w:val="8"/>
+  </w:num>
+  <w:num w:numId="22">
     <w:abstractNumId w:val="19"/>
   </w:num>
-  <w:num w:numId="10">
-    <w:abstractNumId w:val="9"/>
+  <w:num w:numId="23">
+    <w:abstractNumId w:val="29"/>
   </w:num>
-  <w:num w:numId="11">
-    <w:abstractNumId w:val="12"/>
-  </w:num>
-  <w:num w:numId="12">
-    <w:abstractNumId w:val="4"/>
-  </w:num>
-  <w:num w:numId="13">
-    <w:abstractNumId w:val="11"/>
-  </w:num>
-  <w:num w:numId="14">
-    <w:abstractNumId w:val="26"/>
-  </w:num>
-  <w:num w:numId="15">
-    <w:abstractNumId w:val="20"/>
-  </w:num>
-  <w:num w:numId="16">
-    <w:abstractNumId w:val="16"/>
-  </w:num>
-  <w:num w:numId="17">
-    <w:abstractNumId w:val="3"/>
-  </w:num>
-  <w:num w:numId="18">
+  <w:num w:numId="24">
     <w:abstractNumId w:val="6"/>
   </w:num>
-  <w:num w:numId="19">
-    <w:abstractNumId w:val="2"/>
-  </w:num>
-  <w:num w:numId="20">
-    <w:abstractNumId w:val="24"/>
-  </w:num>
-  <w:num w:numId="21">
-    <w:abstractNumId w:val="7"/>
-  </w:num>
-  <w:num w:numId="22">
-    <w:abstractNumId w:val="17"/>
-  </w:num>
-  <w:num w:numId="23">
-    <w:abstractNumId w:val="27"/>
-  </w:num>
-  <w:num w:numId="24">
-    <w:abstractNumId w:val="5"/>
-  </w:num>
   <w:num w:numId="25">
-    <w:abstractNumId w:val="13"/>
+    <w:abstractNumId w:val="14"/>
   </w:num>
   <w:num w:numId="26">
     <w:abstractNumId w:val="0"/>
   </w:num>
   <w:num w:numId="27">
-    <w:abstractNumId w:val="14"/>
+    <w:abstractNumId w:val="15"/>
   </w:num>
   <w:num w:numId="28">
-    <w:abstractNumId w:val="10"/>
+    <w:abstractNumId w:val="11"/>
+  </w:num>
+  <w:num w:numId="29">
+    <w:abstractNumId w:val="2"/>
+  </w:num>
+  <w:num w:numId="30">
+    <w:abstractNumId w:val="18"/>
   </w:num>
   <w:numIdMacAtCleanup w:val="28"/>
 </w:numbering>
@@ -11448,4 +14825,16 @@
     </a:ext>
   </a:extLst>
 </a:theme>
+</file>
+
+<file path=customXml/item1.xml><?xml version="1.0" encoding="utf-8"?>
+<b:Sources xmlns:b="http://schemas.openxmlformats.org/officeDocument/2006/bibliography" xmlns="http://schemas.openxmlformats.org/officeDocument/2006/bibliography" SelectedStyle="\APASixthEditionOfficeOnline.xsl" StyleName="APA" Version="6"/>
+</file>
+
+<file path=customXml/itemProps1.xml><?xml version="1.0" encoding="utf-8"?>
+<ds:datastoreItem xmlns:ds="http://schemas.openxmlformats.org/officeDocument/2006/customXml" ds:itemID="{3F26377E-C8C1-43DF-9F5F-5D5685D9AE1A}">
+  <ds:schemaRefs>
+    <ds:schemaRef ds:uri="http://schemas.openxmlformats.org/officeDocument/2006/bibliography"/>
+  </ds:schemaRefs>
+</ds:datastoreItem>
 </file>
</xml_diff>

<commit_message>
su doi usecase specification
</commit_message>
<xml_diff>
--- a/Project_PTTKHTTT.docx
+++ b/Project_PTTKHTTT.docx
@@ -417,8 +417,6 @@
         </w:rPr>
       </w:pPr>
       <w:bookmarkStart w:id="2" w:name="_Toc510476293"/>
-      <w:bookmarkStart w:id="3" w:name="_GoBack"/>
-      <w:bookmarkEnd w:id="3"/>
       <w:r>
         <w:rPr>
           <w:rFonts w:ascii="Cambria" w:hAnsi="Cambria"/>
@@ -2914,7 +2912,7 @@
           <w:szCs w:val="40"/>
         </w:rPr>
       </w:pPr>
-      <w:bookmarkStart w:id="4" w:name="_Toc510476294"/>
+      <w:bookmarkStart w:id="3" w:name="_Toc510476294"/>
       <w:r>
         <w:rPr>
           <w:rFonts w:ascii="Cambria" w:hAnsi="Cambria"/>
@@ -2935,7 +2933,7 @@
         </w:rPr>
         <w:t>u</w:t>
       </w:r>
-      <w:bookmarkEnd w:id="4"/>
+      <w:bookmarkEnd w:id="3"/>
     </w:p>
     <w:p>
       <w:pPr>
@@ -2972,7 +2970,7 @@
           <w:szCs w:val="40"/>
         </w:rPr>
       </w:pPr>
-      <w:bookmarkStart w:id="5" w:name="_Toc510476295"/>
+      <w:bookmarkStart w:id="4" w:name="_Toc510476295"/>
       <w:r>
         <w:rPr>
           <w:rFonts w:ascii="Cambria" w:hAnsi="Cambria"/>
@@ -2982,7 +2980,7 @@
         </w:rPr>
         <w:t>Chương 1: khảo sát hệ thống</w:t>
       </w:r>
-      <w:bookmarkEnd w:id="5"/>
+      <w:bookmarkEnd w:id="4"/>
     </w:p>
     <w:p>
       <w:pPr>
@@ -3009,7 +3007,7 @@
         </w:rPr>
         <w:t xml:space="preserve"> </w:t>
       </w:r>
-      <w:bookmarkStart w:id="6" w:name="_Toc510476296"/>
+      <w:bookmarkStart w:id="5" w:name="_Toc510476296"/>
       <w:r>
         <w:rPr>
           <w:rFonts w:ascii="Cambria" w:hAnsi="Cambria"/>
@@ -3020,7 +3018,7 @@
         </w:rPr>
         <w:t>Tổng quan về hệ thống</w:t>
       </w:r>
-      <w:bookmarkEnd w:id="6"/>
+      <w:bookmarkEnd w:id="5"/>
     </w:p>
     <w:p>
       <w:pPr>
@@ -3083,7 +3081,7 @@
         <w:lastRenderedPageBreak/>
         <w:t xml:space="preserve"> </w:t>
       </w:r>
-      <w:bookmarkStart w:id="7" w:name="_Toc510476297"/>
+      <w:bookmarkStart w:id="6" w:name="_Toc510476297"/>
       <w:r>
         <w:rPr>
           <w:rFonts w:ascii="Cambria" w:hAnsi="Cambria"/>
@@ -3094,7 +3092,7 @@
         </w:rPr>
         <w:t>Các nhóm chức năng của hệ thống</w:t>
       </w:r>
-      <w:bookmarkEnd w:id="7"/>
+      <w:bookmarkEnd w:id="6"/>
     </w:p>
     <w:p>
       <w:pPr>
@@ -3304,7 +3302,7 @@
         </w:rPr>
         <w:t xml:space="preserve"> </w:t>
       </w:r>
-      <w:bookmarkStart w:id="8" w:name="_Toc510476298"/>
+      <w:bookmarkStart w:id="7" w:name="_Toc510476298"/>
       <w:r>
         <w:rPr>
           <w:rFonts w:ascii="Cambria" w:hAnsi="Cambria"/>
@@ -3315,7 +3313,7 @@
         </w:rPr>
         <w:t>Các tác nhân của hệ thống</w:t>
       </w:r>
-      <w:bookmarkEnd w:id="8"/>
+      <w:bookmarkEnd w:id="7"/>
     </w:p>
     <w:p>
       <w:pPr>
@@ -3402,7 +3400,7 @@
           <w:szCs w:val="40"/>
         </w:rPr>
       </w:pPr>
-      <w:bookmarkStart w:id="9" w:name="_Toc510476299"/>
+      <w:bookmarkStart w:id="8" w:name="_Toc510476299"/>
       <w:r>
         <w:rPr>
           <w:rFonts w:ascii="Cambria" w:hAnsi="Cambria"/>
@@ -3412,7 +3410,7 @@
         </w:rPr>
         <w:t>Chương 2: Phân tích hệ thống</w:t>
       </w:r>
-      <w:bookmarkEnd w:id="9"/>
+      <w:bookmarkEnd w:id="8"/>
     </w:p>
     <w:p>
       <w:pPr>
@@ -3430,7 +3428,7 @@
           <w:szCs w:val="36"/>
         </w:rPr>
       </w:pPr>
-      <w:bookmarkStart w:id="10" w:name="_Toc510476300"/>
+      <w:bookmarkStart w:id="9" w:name="_Toc510476300"/>
       <w:r>
         <w:rPr>
           <w:rFonts w:ascii="Cambria" w:hAnsi="Cambria"/>
@@ -3441,7 +3439,7 @@
         </w:rPr>
         <w:t>2.1 Xác đinh UC của các tác nhân</w:t>
       </w:r>
-      <w:bookmarkEnd w:id="10"/>
+      <w:bookmarkEnd w:id="9"/>
     </w:p>
     <w:p>
       <w:pPr>
@@ -3679,7 +3677,7 @@
           <w:szCs w:val="36"/>
         </w:rPr>
       </w:pPr>
-      <w:bookmarkStart w:id="11" w:name="_Toc510476301"/>
+      <w:bookmarkStart w:id="10" w:name="_Toc510476301"/>
       <w:r>
         <w:rPr>
           <w:rFonts w:ascii="Cambria" w:hAnsi="Cambria"/>
@@ -3691,7 +3689,7 @@
         <w:lastRenderedPageBreak/>
         <w:t>2.2 Biểu đồ usecase tổng quan</w:t>
       </w:r>
-      <w:bookmarkEnd w:id="11"/>
+      <w:bookmarkEnd w:id="10"/>
     </w:p>
     <w:p>
       <w:pPr>
@@ -3769,7 +3767,7 @@
           <w:szCs w:val="36"/>
         </w:rPr>
       </w:pPr>
-      <w:bookmarkStart w:id="12" w:name="_Toc510476302"/>
+      <w:bookmarkStart w:id="11" w:name="_Toc510476302"/>
       <w:r>
         <w:rPr>
           <w:rFonts w:ascii="Cambria" w:hAnsi="Cambria"/>
@@ -3780,7 +3778,7 @@
         </w:rPr>
         <w:t>2.3 Biểu đồ usecase chi tiết</w:t>
       </w:r>
-      <w:bookmarkEnd w:id="12"/>
+      <w:bookmarkEnd w:id="11"/>
     </w:p>
     <w:p>
       <w:pPr>
@@ -4145,7 +4143,7 @@
           <w:szCs w:val="36"/>
         </w:rPr>
       </w:pPr>
-      <w:bookmarkStart w:id="13" w:name="_Toc510476303"/>
+      <w:bookmarkStart w:id="12" w:name="_Toc510476303"/>
       <w:r>
         <w:rPr>
           <w:rFonts w:ascii="Cambria" w:hAnsi="Cambria"/>
@@ -4156,7 +4154,7 @@
         </w:rPr>
         <w:t>2.4 Đặc tả các Usecase</w:t>
       </w:r>
-      <w:bookmarkEnd w:id="13"/>
+      <w:bookmarkEnd w:id="12"/>
     </w:p>
     <w:p>
       <w:pPr>
@@ -4175,7 +4173,7 @@
           <w:lang w:eastAsia="ja-JP"/>
         </w:rPr>
       </w:pPr>
-      <w:bookmarkStart w:id="14" w:name="_Toc510476304"/>
+      <w:bookmarkStart w:id="13" w:name="_Toc510476304"/>
       <w:r>
         <w:rPr>
           <w:rFonts w:ascii="Cambria" w:hAnsi="Cambria"/>
@@ -4187,7 +4185,7 @@
         </w:rPr>
         <w:t>2.4.1 Quản lý tài khoản</w:t>
       </w:r>
-      <w:bookmarkEnd w:id="14"/>
+      <w:bookmarkEnd w:id="13"/>
     </w:p>
     <w:p>
       <w:pPr>
@@ -4406,16 +4404,7 @@
                 <w:szCs w:val="28"/>
                 <w:lang w:eastAsia="ja-JP"/>
               </w:rPr>
-              <w:t>Mô tả</w:t>
-            </w:r>
-            <w:r>
-              <w:rPr>
-                <w:rFonts w:ascii="Cambria" w:hAnsi="Cambria"/>
-                <w:sz w:val="28"/>
-                <w:szCs w:val="28"/>
-                <w:lang w:eastAsia="ja-JP"/>
-              </w:rPr>
-              <w:t xml:space="preserve"> chung</w:t>
+              <w:t>Mô tả chung</w:t>
             </w:r>
           </w:p>
         </w:tc>
@@ -5374,7 +5363,7 @@
           <w:lang w:eastAsia="ja-JP"/>
         </w:rPr>
       </w:pPr>
-      <w:bookmarkStart w:id="15" w:name="_Toc510476305"/>
+      <w:bookmarkStart w:id="14" w:name="_Toc510476305"/>
       <w:r>
         <w:rPr>
           <w:rFonts w:ascii="Cambria" w:hAnsi="Cambria"/>
@@ -5397,7 +5386,7 @@
         </w:rPr>
         <w:t>Đăng nhập</w:t>
       </w:r>
-      <w:bookmarkEnd w:id="15"/>
+      <w:bookmarkEnd w:id="14"/>
     </w:p>
     <w:tbl>
       <w:tblPr>
@@ -6245,7 +6234,7 @@
           <w:lang w:eastAsia="ja-JP"/>
         </w:rPr>
       </w:pPr>
-      <w:bookmarkStart w:id="16" w:name="_Toc510476306"/>
+      <w:bookmarkStart w:id="15" w:name="_Toc510476306"/>
       <w:r>
         <w:rPr>
           <w:rFonts w:ascii="Cambria" w:hAnsi="Cambria"/>
@@ -6257,7 +6246,7 @@
         </w:rPr>
         <w:t>2.4.3 Quản lí thông tin sinh viên</w:t>
       </w:r>
-      <w:bookmarkEnd w:id="16"/>
+      <w:bookmarkEnd w:id="15"/>
     </w:p>
     <w:p>
       <w:pPr>
@@ -7191,7 +7180,7 @@
           <w:lang w:eastAsia="ja-JP"/>
         </w:rPr>
       </w:pPr>
-      <w:bookmarkStart w:id="17" w:name="_Toc510476307"/>
+      <w:bookmarkStart w:id="16" w:name="_Toc510476307"/>
       <w:r>
         <w:rPr>
           <w:rFonts w:ascii="Cambria" w:hAnsi="Cambria"/>
@@ -7215,7 +7204,7 @@
         </w:rPr>
         <w:t xml:space="preserve"> Quản lý đăng kí học phần:</w:t>
       </w:r>
-      <w:bookmarkEnd w:id="17"/>
+      <w:bookmarkEnd w:id="16"/>
     </w:p>
     <w:p>
       <w:pPr>
@@ -7342,7 +7331,7 @@
                 <w:szCs w:val="28"/>
                 <w:lang w:eastAsia="ja-JP"/>
               </w:rPr>
-              <w:t>Quản lý đăng kí học phần</w:t>
+              <w:t>Đăng kí học phần</w:t>
             </w:r>
           </w:p>
         </w:tc>
@@ -7392,7 +7381,60 @@
                 <w:szCs w:val="28"/>
                 <w:lang w:eastAsia="ja-JP"/>
               </w:rPr>
-              <w:t>Cho phép sinh viên đăng kí học phần</w:t>
+              <w:t>Cho phép sinh viên thực hiện đăng kí học phần của mình trong kì học tiếp theo</w:t>
+            </w:r>
+          </w:p>
+        </w:tc>
+      </w:tr>
+      <w:tr>
+        <w:trPr>
+          <w:trHeight w:val="477"/>
+        </w:trPr>
+        <w:tc>
+          <w:tcPr>
+            <w:tcW w:w="2122" w:type="dxa"/>
+          </w:tcPr>
+          <w:p>
+            <w:pPr>
+              <w:rPr>
+                <w:rFonts w:ascii="Cambria" w:hAnsi="Cambria"/>
+                <w:sz w:val="28"/>
+                <w:szCs w:val="28"/>
+                <w:lang w:eastAsia="ja-JP"/>
+              </w:rPr>
+            </w:pPr>
+            <w:r>
+              <w:rPr>
+                <w:rFonts w:ascii="Cambria" w:hAnsi="Cambria"/>
+                <w:sz w:val="28"/>
+                <w:szCs w:val="28"/>
+                <w:lang w:eastAsia="ja-JP"/>
+              </w:rPr>
+              <w:t>Actor</w:t>
+            </w:r>
+          </w:p>
+        </w:tc>
+        <w:tc>
+          <w:tcPr>
+            <w:tcW w:w="6939" w:type="dxa"/>
+          </w:tcPr>
+          <w:p>
+            <w:pPr>
+              <w:rPr>
+                <w:rFonts w:ascii="Cambria" w:hAnsi="Cambria"/>
+                <w:sz w:val="28"/>
+                <w:szCs w:val="28"/>
+                <w:lang w:eastAsia="ja-JP"/>
+              </w:rPr>
+            </w:pPr>
+            <w:r>
+              <w:rPr>
+                <w:rFonts w:ascii="Cambria" w:hAnsi="Cambria"/>
+                <w:sz w:val="28"/>
+                <w:szCs w:val="28"/>
+                <w:lang w:eastAsia="ja-JP"/>
+              </w:rPr>
+              <w:t>Sinh viên</w:t>
             </w:r>
           </w:p>
         </w:tc>
@@ -7418,7 +7460,7 @@
                 <w:szCs w:val="28"/>
                 <w:lang w:eastAsia="ja-JP"/>
               </w:rPr>
-              <w:t>Actor</w:t>
+              <w:t>Luồng sự kiện chính</w:t>
             </w:r>
           </w:p>
         </w:tc>
@@ -7428,21 +7470,231 @@
           </w:tcPr>
           <w:p>
             <w:pPr>
-              <w:rPr>
-                <w:rFonts w:ascii="Cambria" w:hAnsi="Cambria"/>
-                <w:sz w:val="28"/>
-                <w:szCs w:val="28"/>
-                <w:lang w:eastAsia="ja-JP"/>
-              </w:rPr>
-            </w:pPr>
-            <w:r>
-              <w:rPr>
-                <w:rFonts w:ascii="Cambria" w:hAnsi="Cambria"/>
-                <w:sz w:val="28"/>
-                <w:szCs w:val="28"/>
-                <w:lang w:eastAsia="ja-JP"/>
+              <w:pStyle w:val="ListParagraph"/>
+              <w:numPr>
+                <w:ilvl w:val="0"/>
+                <w:numId w:val="24"/>
+              </w:numPr>
+              <w:rPr>
+                <w:sz w:val="28"/>
+                <w:szCs w:val="28"/>
+              </w:rPr>
+            </w:pPr>
+            <w:r>
+              <w:rPr>
+                <w:sz w:val="28"/>
+                <w:szCs w:val="28"/>
+              </w:rPr>
+              <w:t xml:space="preserve">Ca sử dụng bắt đầu khi </w:t>
+            </w:r>
+            <w:r>
+              <w:rPr>
+                <w:sz w:val="28"/>
+                <w:szCs w:val="28"/>
+              </w:rPr>
+              <w:t>sinh viên</w:t>
+            </w:r>
+            <w:r>
+              <w:rPr>
+                <w:sz w:val="28"/>
+                <w:szCs w:val="28"/>
+              </w:rPr>
+              <w:t xml:space="preserve"> thực hiện đăng nhập vào hệ thống.</w:t>
+            </w:r>
+          </w:p>
+          <w:p>
+            <w:pPr>
+              <w:pStyle w:val="ListParagraph"/>
+              <w:numPr>
+                <w:ilvl w:val="0"/>
+                <w:numId w:val="24"/>
+              </w:numPr>
+              <w:rPr>
+                <w:sz w:val="28"/>
+                <w:szCs w:val="28"/>
+              </w:rPr>
+            </w:pPr>
+            <w:r>
+              <w:rPr>
+                <w:sz w:val="28"/>
+                <w:szCs w:val="28"/>
               </w:rPr>
               <w:t>Sinh viên</w:t>
+            </w:r>
+            <w:r>
+              <w:rPr>
+                <w:sz w:val="28"/>
+                <w:szCs w:val="28"/>
+              </w:rPr>
+              <w:t xml:space="preserve"> truy cập vào chức năng </w:t>
+            </w:r>
+            <w:r>
+              <w:rPr>
+                <w:sz w:val="28"/>
+                <w:szCs w:val="28"/>
+              </w:rPr>
+              <w:t>đăng kí học phần.</w:t>
+            </w:r>
+          </w:p>
+          <w:p>
+            <w:pPr>
+              <w:pStyle w:val="ListParagraph"/>
+              <w:numPr>
+                <w:ilvl w:val="0"/>
+                <w:numId w:val="24"/>
+              </w:numPr>
+              <w:rPr>
+                <w:sz w:val="28"/>
+                <w:szCs w:val="28"/>
+              </w:rPr>
+            </w:pPr>
+            <w:r>
+              <w:rPr>
+                <w:sz w:val="28"/>
+                <w:szCs w:val="28"/>
+              </w:rPr>
+              <w:t>Sinh viên</w:t>
+            </w:r>
+            <w:r>
+              <w:rPr>
+                <w:sz w:val="28"/>
+                <w:szCs w:val="28"/>
+              </w:rPr>
+              <w:t xml:space="preserve"> có thể thực hiện xem thông tin các </w:t>
+            </w:r>
+            <w:proofErr w:type="gramStart"/>
+            <w:r>
+              <w:rPr>
+                <w:sz w:val="28"/>
+                <w:szCs w:val="28"/>
+              </w:rPr>
+              <w:t>môn ,học</w:t>
+            </w:r>
+            <w:proofErr w:type="gramEnd"/>
+            <w:r>
+              <w:rPr>
+                <w:sz w:val="28"/>
+                <w:szCs w:val="28"/>
+              </w:rPr>
+              <w:t xml:space="preserve"> phần, tra cứu thông tin về học phần</w:t>
+            </w:r>
+            <w:r>
+              <w:rPr>
+                <w:sz w:val="28"/>
+                <w:szCs w:val="28"/>
+              </w:rPr>
+              <w:t xml:space="preserve">, thực hiện các thao tác thêm,  xóa thông tin về </w:t>
+            </w:r>
+            <w:r>
+              <w:rPr>
+                <w:sz w:val="28"/>
+                <w:szCs w:val="28"/>
+              </w:rPr>
+              <w:t xml:space="preserve"> </w:t>
+            </w:r>
+            <w:r>
+              <w:rPr>
+                <w:sz w:val="28"/>
+                <w:szCs w:val="28"/>
+              </w:rPr>
+              <w:t>học</w:t>
+            </w:r>
+            <w:r>
+              <w:rPr>
+                <w:sz w:val="28"/>
+                <w:szCs w:val="28"/>
+              </w:rPr>
+              <w:t xml:space="preserve"> phần  trong danh sách đăng kí.</w:t>
+            </w:r>
+          </w:p>
+          <w:p>
+            <w:pPr>
+              <w:pStyle w:val="ListParagraph"/>
+              <w:numPr>
+                <w:ilvl w:val="0"/>
+                <w:numId w:val="24"/>
+              </w:numPr>
+              <w:rPr>
+                <w:sz w:val="28"/>
+                <w:szCs w:val="28"/>
+              </w:rPr>
+            </w:pPr>
+            <w:r>
+              <w:rPr>
+                <w:sz w:val="28"/>
+                <w:szCs w:val="28"/>
+              </w:rPr>
+              <w:t>Hệ thống cập nhật</w:t>
+            </w:r>
+            <w:r>
+              <w:rPr>
+                <w:sz w:val="28"/>
+                <w:szCs w:val="28"/>
+              </w:rPr>
+              <w:t xml:space="preserve"> lại thông tin với các thao </w:t>
+            </w:r>
+            <w:proofErr w:type="gramStart"/>
+            <w:r>
+              <w:rPr>
+                <w:sz w:val="28"/>
+                <w:szCs w:val="28"/>
+              </w:rPr>
+              <w:t>thêm,</w:t>
+            </w:r>
+            <w:r>
+              <w:rPr>
+                <w:sz w:val="28"/>
+                <w:szCs w:val="28"/>
+              </w:rPr>
+              <w:t>xóa</w:t>
+            </w:r>
+            <w:proofErr w:type="gramEnd"/>
+            <w:r>
+              <w:rPr>
+                <w:sz w:val="28"/>
+                <w:szCs w:val="28"/>
+              </w:rPr>
+              <w:t xml:space="preserve"> lớp học và hiển thị trên giao diện</w:t>
+            </w:r>
+            <w:r>
+              <w:rPr>
+                <w:sz w:val="28"/>
+                <w:szCs w:val="28"/>
+              </w:rPr>
+              <w:t>.</w:t>
+            </w:r>
+          </w:p>
+          <w:p>
+            <w:pPr>
+              <w:pStyle w:val="ListParagraph"/>
+              <w:numPr>
+                <w:ilvl w:val="0"/>
+                <w:numId w:val="24"/>
+              </w:numPr>
+            </w:pPr>
+            <w:r>
+              <w:rPr>
+                <w:sz w:val="28"/>
+                <w:szCs w:val="28"/>
+              </w:rPr>
+              <w:t xml:space="preserve">Ca sử dụng kết thúc khi </w:t>
+            </w:r>
+            <w:r>
+              <w:rPr>
+                <w:sz w:val="28"/>
+                <w:szCs w:val="28"/>
+              </w:rPr>
+              <w:t>sinh viên</w:t>
+            </w:r>
+            <w:r>
+              <w:rPr>
+                <w:sz w:val="28"/>
+                <w:szCs w:val="28"/>
+              </w:rPr>
+              <w:t xml:space="preserve"> đăng xuất khỏi hệ thống</w:t>
+            </w:r>
+            <w:r>
+              <w:t>.</w:t>
             </w:r>
           </w:p>
         </w:tc>
@@ -7468,7 +7720,7 @@
                 <w:szCs w:val="28"/>
                 <w:lang w:eastAsia="ja-JP"/>
               </w:rPr>
-              <w:t>Luồng sự kiện</w:t>
+              <w:t>Luồng sự kiện phụ</w:t>
             </w:r>
           </w:p>
         </w:tc>
@@ -7481,7 +7733,7 @@
               <w:pStyle w:val="ListParagraph"/>
               <w:numPr>
                 <w:ilvl w:val="0"/>
-                <w:numId w:val="16"/>
+                <w:numId w:val="31"/>
               </w:numPr>
               <w:rPr>
                 <w:sz w:val="28"/>
@@ -7493,21 +7745,103 @@
                 <w:sz w:val="28"/>
                 <w:szCs w:val="28"/>
               </w:rPr>
-              <w:t xml:space="preserve">Ca sử dụng bắt đầu khi </w:t>
-            </w:r>
-            <w:r>
-              <w:rPr>
-                <w:sz w:val="28"/>
-                <w:szCs w:val="28"/>
-              </w:rPr>
-              <w:t>sinh viên</w:t>
-            </w:r>
-            <w:r>
-              <w:rPr>
-                <w:sz w:val="28"/>
-                <w:szCs w:val="28"/>
-              </w:rPr>
-              <w:t xml:space="preserve"> thực hiện đăng nhập vào hệ thống.</w:t>
+              <w:t>Luồng phụ 1:</w:t>
+            </w:r>
+          </w:p>
+          <w:p>
+            <w:pPr>
+              <w:pStyle w:val="ListParagraph"/>
+              <w:numPr>
+                <w:ilvl w:val="1"/>
+                <w:numId w:val="31"/>
+              </w:numPr>
+              <w:rPr>
+                <w:sz w:val="28"/>
+                <w:szCs w:val="28"/>
+              </w:rPr>
+            </w:pPr>
+            <w:r>
+              <w:rPr>
+                <w:sz w:val="28"/>
+                <w:szCs w:val="28"/>
+              </w:rPr>
+              <w:t>Admin thực hiện chọn chức năng thêm học phần.</w:t>
+            </w:r>
+          </w:p>
+          <w:p>
+            <w:pPr>
+              <w:pStyle w:val="ListParagraph"/>
+              <w:numPr>
+                <w:ilvl w:val="1"/>
+                <w:numId w:val="31"/>
+              </w:numPr>
+              <w:rPr>
+                <w:sz w:val="28"/>
+                <w:szCs w:val="28"/>
+              </w:rPr>
+            </w:pPr>
+            <w:r>
+              <w:rPr>
+                <w:sz w:val="28"/>
+                <w:szCs w:val="28"/>
+              </w:rPr>
+              <w:t xml:space="preserve">Admin nhập thông tin </w:t>
+            </w:r>
+            <w:proofErr w:type="gramStart"/>
+            <w:r>
+              <w:rPr>
+                <w:sz w:val="28"/>
+                <w:szCs w:val="28"/>
+              </w:rPr>
+              <w:t>mã  học</w:t>
+            </w:r>
+            <w:proofErr w:type="gramEnd"/>
+            <w:r>
+              <w:rPr>
+                <w:sz w:val="28"/>
+                <w:szCs w:val="28"/>
+              </w:rPr>
+              <w:t xml:space="preserve"> phần.</w:t>
+            </w:r>
+          </w:p>
+          <w:p>
+            <w:pPr>
+              <w:pStyle w:val="ListParagraph"/>
+              <w:numPr>
+                <w:ilvl w:val="1"/>
+                <w:numId w:val="31"/>
+              </w:numPr>
+              <w:rPr>
+                <w:sz w:val="28"/>
+                <w:szCs w:val="28"/>
+              </w:rPr>
+            </w:pPr>
+            <w:r>
+              <w:rPr>
+                <w:sz w:val="28"/>
+                <w:szCs w:val="28"/>
+              </w:rPr>
+              <w:t>Thực hiện usecase thêm học phần.</w:t>
+            </w:r>
+          </w:p>
+          <w:p>
+            <w:pPr>
+              <w:pStyle w:val="ListParagraph"/>
+              <w:numPr>
+                <w:ilvl w:val="1"/>
+                <w:numId w:val="31"/>
+              </w:numPr>
+              <w:rPr>
+                <w:sz w:val="28"/>
+                <w:szCs w:val="28"/>
+              </w:rPr>
+            </w:pPr>
+            <w:r>
+              <w:rPr>
+                <w:sz w:val="28"/>
+                <w:szCs w:val="28"/>
+              </w:rPr>
+              <w:t>Cập nhập lại danh sách học phần đã đăng kí.</w:t>
             </w:r>
           </w:p>
           <w:p>
@@ -7515,7 +7849,7 @@
               <w:pStyle w:val="ListParagraph"/>
               <w:numPr>
                 <w:ilvl w:val="0"/>
-                <w:numId w:val="16"/>
+                <w:numId w:val="31"/>
               </w:numPr>
               <w:rPr>
                 <w:sz w:val="28"/>
@@ -7527,15 +7861,124 @@
                 <w:sz w:val="28"/>
                 <w:szCs w:val="28"/>
               </w:rPr>
-              <w:t>Sinh viên truy cập vào chức năng đăng kí học phần</w:t>
-            </w:r>
+              <w:t>Luồng phụ 2:</w:t>
+            </w:r>
+          </w:p>
+          <w:p>
+            <w:pPr>
+              <w:pStyle w:val="ListParagraph"/>
+              <w:numPr>
+                <w:ilvl w:val="1"/>
+                <w:numId w:val="31"/>
+              </w:numPr>
+              <w:rPr>
+                <w:sz w:val="28"/>
+                <w:szCs w:val="28"/>
+              </w:rPr>
+            </w:pPr>
+            <w:r>
+              <w:rPr>
+                <w:sz w:val="28"/>
+                <w:szCs w:val="28"/>
+              </w:rPr>
+              <w:t>Admin thực hiện chọn chức năng xóa học phần đã đăng kí.</w:t>
+            </w:r>
+          </w:p>
+          <w:p>
+            <w:pPr>
+              <w:pStyle w:val="ListParagraph"/>
+              <w:numPr>
+                <w:ilvl w:val="1"/>
+                <w:numId w:val="31"/>
+              </w:numPr>
+              <w:rPr>
+                <w:sz w:val="28"/>
+                <w:szCs w:val="28"/>
+              </w:rPr>
+            </w:pPr>
+            <w:r>
+              <w:rPr>
+                <w:sz w:val="28"/>
+                <w:szCs w:val="28"/>
+              </w:rPr>
+              <w:t>Admin thực hiện chọn học phần cần xóa.</w:t>
+            </w:r>
+          </w:p>
+          <w:p>
+            <w:pPr>
+              <w:pStyle w:val="ListParagraph"/>
+              <w:numPr>
+                <w:ilvl w:val="1"/>
+                <w:numId w:val="31"/>
+              </w:numPr>
+              <w:rPr>
+                <w:sz w:val="28"/>
+                <w:szCs w:val="28"/>
+              </w:rPr>
+            </w:pPr>
+            <w:r>
+              <w:rPr>
+                <w:sz w:val="28"/>
+                <w:szCs w:val="28"/>
+              </w:rPr>
+              <w:t>Admin thực hiện xóa học phần.</w:t>
+            </w:r>
+          </w:p>
+          <w:p>
+            <w:pPr>
+              <w:pStyle w:val="ListParagraph"/>
+              <w:numPr>
+                <w:ilvl w:val="1"/>
+                <w:numId w:val="31"/>
+              </w:numPr>
+              <w:rPr>
+                <w:sz w:val="28"/>
+                <w:szCs w:val="28"/>
+              </w:rPr>
+            </w:pPr>
+            <w:r>
+              <w:rPr>
+                <w:sz w:val="28"/>
+                <w:szCs w:val="28"/>
+              </w:rPr>
+              <w:t>Thực hiện usecase xóa học phần.</w:t>
+            </w:r>
+          </w:p>
+          <w:p>
+            <w:pPr>
+              <w:pStyle w:val="ListParagraph"/>
+              <w:numPr>
+                <w:ilvl w:val="1"/>
+                <w:numId w:val="31"/>
+              </w:numPr>
+              <w:rPr>
+                <w:sz w:val="28"/>
+                <w:szCs w:val="28"/>
+              </w:rPr>
+            </w:pPr>
+            <w:r>
+              <w:rPr>
+                <w:sz w:val="28"/>
+                <w:szCs w:val="28"/>
+              </w:rPr>
+              <w:t>Cập nhật lại danh sách học phần đăng kí.</w:t>
+            </w:r>
+          </w:p>
+          <w:p>
+            <w:pPr>
+              <w:pStyle w:val="ListParagraph"/>
+              <w:rPr>
+                <w:sz w:val="28"/>
+                <w:szCs w:val="28"/>
+              </w:rPr>
+            </w:pPr>
           </w:p>
           <w:p>
             <w:pPr>
               <w:pStyle w:val="ListParagraph"/>
               <w:numPr>
                 <w:ilvl w:val="0"/>
-                <w:numId w:val="16"/>
+                <w:numId w:val="31"/>
               </w:numPr>
               <w:rPr>
                 <w:sz w:val="28"/>
@@ -7547,7 +7990,37 @@
                 <w:sz w:val="28"/>
                 <w:szCs w:val="28"/>
               </w:rPr>
-              <w:t>Sinh viên có thể thực hiện xem thông tin các học phần trong danh sách, thực hiện các thao tác thêm, xóa thông tin về học phần đăng kí trong trong giới hạn số tín chỉ đăng kí trong kì học đăng kí.</w:t>
+              <w:t>Luồng phụ 3</w:t>
+            </w:r>
+            <w:r>
+              <w:rPr>
+                <w:sz w:val="28"/>
+                <w:szCs w:val="28"/>
+              </w:rPr>
+              <w:t xml:space="preserve">: Đưa ra thông báo lỗi </w:t>
+            </w:r>
+            <w:r>
+              <w:rPr>
+                <w:sz w:val="28"/>
+                <w:szCs w:val="28"/>
+              </w:rPr>
+              <w:t xml:space="preserve">khi việc thêm mã học phần </w:t>
+            </w:r>
+            <w:proofErr w:type="gramStart"/>
+            <w:r>
+              <w:rPr>
+                <w:sz w:val="28"/>
+                <w:szCs w:val="28"/>
+              </w:rPr>
+              <w:t>sai(</w:t>
+            </w:r>
+            <w:proofErr w:type="gramEnd"/>
+            <w:r>
+              <w:rPr>
+                <w:sz w:val="28"/>
+                <w:szCs w:val="28"/>
+              </w:rPr>
+              <w:t>không tồn tại).</w:t>
             </w:r>
           </w:p>
           <w:p>
@@ -7555,7 +8028,7 @@
               <w:pStyle w:val="ListParagraph"/>
               <w:numPr>
                 <w:ilvl w:val="0"/>
-                <w:numId w:val="16"/>
+                <w:numId w:val="31"/>
               </w:numPr>
               <w:rPr>
                 <w:sz w:val="28"/>
@@ -7567,76 +8040,32 @@
                 <w:sz w:val="28"/>
                 <w:szCs w:val="28"/>
               </w:rPr>
-              <w:t>Sau khi lựa chọn các học phần đăng kí lựa chọn gửi đăng kí</w:t>
+              <w:t>Luồng phụ 4</w:t>
+            </w:r>
+            <w:r>
+              <w:rPr>
+                <w:sz w:val="28"/>
+                <w:szCs w:val="28"/>
+              </w:rPr>
+              <w:t xml:space="preserve">: Đưa ra thông báo lỗi khi thêm </w:t>
+            </w:r>
+            <w:r>
+              <w:rPr>
+                <w:sz w:val="28"/>
+                <w:szCs w:val="28"/>
+              </w:rPr>
+              <w:t>cùng học phần</w:t>
             </w:r>
           </w:p>
           <w:p>
             <w:pPr>
               <w:pStyle w:val="ListParagraph"/>
-              <w:numPr>
-                <w:ilvl w:val="0"/>
-                <w:numId w:val="16"/>
-              </w:numPr>
-              <w:rPr>
-                <w:sz w:val="28"/>
-                <w:szCs w:val="28"/>
-              </w:rPr>
-            </w:pPr>
-            <w:r>
-              <w:rPr>
-                <w:sz w:val="28"/>
-                <w:szCs w:val="28"/>
-              </w:rPr>
-              <w:t xml:space="preserve">Hệ thống cập nhật lại thông tin với các </w:t>
-            </w:r>
-            <w:r>
-              <w:rPr>
-                <w:sz w:val="28"/>
-                <w:szCs w:val="28"/>
-              </w:rPr>
-              <w:t xml:space="preserve">thao các thêm, </w:t>
-            </w:r>
-            <w:r>
-              <w:rPr>
-                <w:sz w:val="28"/>
-                <w:szCs w:val="28"/>
-              </w:rPr>
-              <w:t>xóa</w:t>
-            </w:r>
-            <w:r>
-              <w:rPr>
-                <w:sz w:val="28"/>
-                <w:szCs w:val="28"/>
-              </w:rPr>
-              <w:t xml:space="preserve"> ngay lập tức. </w:t>
-            </w:r>
-            <w:r>
-              <w:rPr>
-                <w:sz w:val="28"/>
-                <w:szCs w:val="28"/>
-              </w:rPr>
-              <w:t>Hiển thị các thông tin đăng kí trên giao diện sau khi gửi.</w:t>
-            </w:r>
-          </w:p>
-          <w:p>
-            <w:pPr>
-              <w:pStyle w:val="ListParagraph"/>
-              <w:numPr>
-                <w:ilvl w:val="0"/>
-                <w:numId w:val="16"/>
-              </w:numPr>
-              <w:rPr>
-                <w:sz w:val="28"/>
-                <w:szCs w:val="28"/>
-              </w:rPr>
-            </w:pPr>
-            <w:r>
-              <w:rPr>
-                <w:sz w:val="28"/>
-                <w:szCs w:val="28"/>
-              </w:rPr>
-              <w:t>Ca sử dụng kết thúc khi người quản trị đăng xuất khỏi hệ thống.</w:t>
-            </w:r>
+              <w:ind w:left="360"/>
+              <w:rPr>
+                <w:sz w:val="28"/>
+                <w:szCs w:val="28"/>
+              </w:rPr>
+            </w:pPr>
           </w:p>
         </w:tc>
       </w:tr>
@@ -7724,7 +8153,7 @@
               <w:pStyle w:val="ListParagraph"/>
               <w:numPr>
                 <w:ilvl w:val="0"/>
-                <w:numId w:val="21"/>
+                <w:numId w:val="25"/>
               </w:numPr>
               <w:rPr>
                 <w:sz w:val="28"/>
@@ -7736,7 +8165,14 @@
                 <w:sz w:val="28"/>
                 <w:szCs w:val="28"/>
               </w:rPr>
-              <w:t>Sinh viên phải đăng nhập thành công.</w:t>
+              <w:t>Sinh viên phải</w:t>
+            </w:r>
+            <w:r>
+              <w:rPr>
+                <w:sz w:val="28"/>
+                <w:szCs w:val="28"/>
+              </w:rPr>
+              <w:t xml:space="preserve"> thể đăng nhập thành công.</w:t>
             </w:r>
           </w:p>
           <w:p>
@@ -7744,7 +8180,7 @@
               <w:pStyle w:val="ListParagraph"/>
               <w:numPr>
                 <w:ilvl w:val="0"/>
-                <w:numId w:val="21"/>
+                <w:numId w:val="25"/>
               </w:numPr>
             </w:pPr>
             <w:r>
@@ -7752,7 +8188,29 @@
                 <w:sz w:val="28"/>
                 <w:szCs w:val="28"/>
               </w:rPr>
-              <w:t>Sinh viên chọn chức năng đăng kí học phần trong hệ thống</w:t>
+              <w:lastRenderedPageBreak/>
+              <w:t>Sinh viên</w:t>
+            </w:r>
+            <w:r>
+              <w:rPr>
+                <w:sz w:val="28"/>
+                <w:szCs w:val="28"/>
+              </w:rPr>
+              <w:t xml:space="preserve"> chọn chức năng </w:t>
+            </w:r>
+            <w:r>
+              <w:rPr>
+                <w:sz w:val="28"/>
+                <w:szCs w:val="28"/>
+              </w:rPr>
+              <w:t>đăng kí học phần</w:t>
+            </w:r>
+            <w:r>
+              <w:rPr>
+                <w:sz w:val="28"/>
+                <w:szCs w:val="28"/>
+              </w:rPr>
+              <w:t xml:space="preserve"> trong hệ thống</w:t>
             </w:r>
           </w:p>
         </w:tc>
@@ -7778,6 +8236,7 @@
                 <w:szCs w:val="28"/>
                 <w:lang w:eastAsia="ja-JP"/>
               </w:rPr>
+              <w:lastRenderedPageBreak/>
               <w:t>Hậu điều kiện</w:t>
             </w:r>
           </w:p>
@@ -7802,7 +8261,27 @@
                 <w:szCs w:val="28"/>
                 <w:lang w:eastAsia="ja-JP"/>
               </w:rPr>
-              <w:t>Sinh viên thực hiện các thao tác xem, thêm, sửa thông tin học phần đăng kí. Hệ thống cập nhật lại các thay đổi của sinh viên.</w:t>
+              <w:t xml:space="preserve">Sinh viên thực hiện các thao tác xem, thêm, xóa thông tin học phần đăng </w:t>
+            </w:r>
+            <w:proofErr w:type="gramStart"/>
+            <w:r>
+              <w:rPr>
+                <w:rFonts w:ascii="Cambria" w:hAnsi="Cambria"/>
+                <w:sz w:val="28"/>
+                <w:szCs w:val="28"/>
+                <w:lang w:eastAsia="ja-JP"/>
+              </w:rPr>
+              <w:t>kí  thành</w:t>
+            </w:r>
+            <w:proofErr w:type="gramEnd"/>
+            <w:r>
+              <w:rPr>
+                <w:rFonts w:ascii="Cambria" w:hAnsi="Cambria"/>
+                <w:sz w:val="28"/>
+                <w:szCs w:val="28"/>
+                <w:lang w:eastAsia="ja-JP"/>
+              </w:rPr>
+              <w:t xml:space="preserve"> công. Hệ thống cập nhật lại các thay đổi của sinh viên.</w:t>
             </w:r>
           </w:p>
         </w:tc>
@@ -7852,144 +8331,8 @@
                 <w:szCs w:val="28"/>
                 <w:lang w:eastAsia="ja-JP"/>
               </w:rPr>
-              <w:t>Chức năng này có mức độ quan trọng bình thường</w:t>
-            </w:r>
-          </w:p>
-          <w:p>
-            <w:pPr>
-              <w:rPr>
-                <w:rFonts w:ascii="Cambria" w:hAnsi="Cambria"/>
-                <w:sz w:val="28"/>
-                <w:szCs w:val="28"/>
-                <w:lang w:eastAsia="ja-JP"/>
-              </w:rPr>
-            </w:pPr>
-            <w:r>
-              <w:rPr>
-                <w:rFonts w:ascii="Cambria" w:hAnsi="Cambria"/>
-                <w:sz w:val="28"/>
-                <w:szCs w:val="28"/>
-                <w:lang w:eastAsia="ja-JP"/>
-              </w:rPr>
-              <w:t>Độ phức tạp:</w:t>
-            </w:r>
-          </w:p>
-        </w:tc>
-      </w:tr>
-      <w:tr>
-        <w:tc>
-          <w:tcPr>
-            <w:tcW w:w="2122" w:type="dxa"/>
-          </w:tcPr>
-          <w:p>
-            <w:pPr>
-              <w:rPr>
-                <w:rFonts w:ascii="Cambria" w:hAnsi="Cambria"/>
-                <w:sz w:val="28"/>
-                <w:szCs w:val="28"/>
-                <w:lang w:eastAsia="ja-JP"/>
-              </w:rPr>
-            </w:pPr>
-            <w:r>
-              <w:rPr>
-                <w:rFonts w:ascii="Cambria" w:hAnsi="Cambria"/>
-                <w:sz w:val="28"/>
-                <w:szCs w:val="28"/>
-                <w:lang w:eastAsia="ja-JP"/>
-              </w:rPr>
-              <w:t>Luồng phụ</w:t>
-            </w:r>
-          </w:p>
-        </w:tc>
-        <w:tc>
-          <w:tcPr>
-            <w:tcW w:w="6939" w:type="dxa"/>
-          </w:tcPr>
-          <w:p>
-            <w:pPr>
-              <w:pStyle w:val="ListParagraph"/>
-              <w:numPr>
-                <w:ilvl w:val="0"/>
-                <w:numId w:val="18"/>
-              </w:numPr>
-              <w:rPr>
-                <w:sz w:val="28"/>
-                <w:szCs w:val="28"/>
-              </w:rPr>
-            </w:pPr>
-            <w:r>
-              <w:rPr>
-                <w:sz w:val="28"/>
-                <w:szCs w:val="28"/>
-              </w:rPr>
-              <w:t xml:space="preserve">Đưa ra thông báo lỗi </w:t>
-            </w:r>
-            <w:r>
-              <w:rPr>
-                <w:sz w:val="28"/>
-                <w:szCs w:val="28"/>
-              </w:rPr>
-              <w:t xml:space="preserve">khi nhập sai mã học </w:t>
-            </w:r>
-            <w:proofErr w:type="gramStart"/>
-            <w:r>
-              <w:rPr>
-                <w:sz w:val="28"/>
-                <w:szCs w:val="28"/>
-              </w:rPr>
-              <w:t>phần(</w:t>
-            </w:r>
-            <w:proofErr w:type="gramEnd"/>
-            <w:r>
-              <w:rPr>
-                <w:sz w:val="28"/>
-                <w:szCs w:val="28"/>
-              </w:rPr>
-              <w:t>ví dụ mã học phần</w:t>
-            </w:r>
-            <w:r>
-              <w:rPr>
-                <w:sz w:val="28"/>
-                <w:szCs w:val="28"/>
-              </w:rPr>
-              <w:t xml:space="preserve"> phải có trong học phần quản lí</w:t>
-            </w:r>
-            <w:r>
-              <w:rPr>
-                <w:sz w:val="28"/>
-                <w:szCs w:val="28"/>
-              </w:rPr>
-              <w:t>)</w:t>
-            </w:r>
-          </w:p>
-          <w:p>
-            <w:pPr>
-              <w:pStyle w:val="ListParagraph"/>
-              <w:numPr>
-                <w:ilvl w:val="0"/>
-                <w:numId w:val="18"/>
-              </w:numPr>
-              <w:rPr>
-                <w:sz w:val="28"/>
-                <w:szCs w:val="28"/>
-              </w:rPr>
-            </w:pPr>
-            <w:r>
-              <w:rPr>
-                <w:sz w:val="28"/>
-                <w:szCs w:val="28"/>
-              </w:rPr>
-              <w:t>Đưa ra thông báo lỗi khi thêm học phần trùng mã học phần đã đăng kí trong danh sách.</w:t>
-            </w:r>
-          </w:p>
-          <w:p>
-            <w:pPr>
-              <w:pStyle w:val="ListParagraph"/>
-              <w:rPr>
-                <w:sz w:val="28"/>
-                <w:szCs w:val="28"/>
-              </w:rPr>
-            </w:pPr>
+              <w:t>3/5(Khá quan trọng)</w:t>
+            </w:r>
           </w:p>
         </w:tc>
       </w:tr>
@@ -8003,24 +8346,13 @@
           <w:lang w:eastAsia="ja-JP"/>
         </w:rPr>
       </w:pPr>
-    </w:p>
-    <w:p>
-      <w:pPr>
+      <w:r>
         <w:rPr>
           <w:rFonts w:ascii="Cambria" w:hAnsi="Cambria"/>
           <w:sz w:val="28"/>
           <w:szCs w:val="28"/>
           <w:lang w:eastAsia="ja-JP"/>
         </w:rPr>
-      </w:pPr>
-      <w:r>
-        <w:rPr>
-          <w:rFonts w:ascii="Cambria" w:hAnsi="Cambria"/>
-          <w:sz w:val="28"/>
-          <w:szCs w:val="28"/>
-          <w:lang w:eastAsia="ja-JP"/>
-        </w:rPr>
-        <w:lastRenderedPageBreak/>
         <w:t>Biểu đồ hoạt động:</w:t>
       </w:r>
       <w:r>
@@ -8127,7 +8459,7 @@
           <w:szCs w:val="28"/>
         </w:rPr>
       </w:pPr>
-      <w:bookmarkStart w:id="18" w:name="_Toc510476308"/>
+      <w:bookmarkStart w:id="17" w:name="_Toc510476308"/>
       <w:r>
         <w:rPr>
           <w:rFonts w:ascii="Cambria" w:hAnsi="Cambria"/>
@@ -8148,7 +8480,7 @@
         </w:rPr>
         <w:t>Quản lý đăng kí lớp học:</w:t>
       </w:r>
-      <w:bookmarkEnd w:id="18"/>
+      <w:bookmarkEnd w:id="17"/>
     </w:p>
     <w:p/>
     <w:tbl>
@@ -8266,7 +8598,7 @@
                 <w:szCs w:val="28"/>
                 <w:lang w:eastAsia="ja-JP"/>
               </w:rPr>
-              <w:t>Quản lý đăng kí lớp</w:t>
+              <w:t>Đăng kí lớp học</w:t>
             </w:r>
           </w:p>
         </w:tc>
@@ -8316,7 +8648,60 @@
                 <w:szCs w:val="28"/>
                 <w:lang w:eastAsia="ja-JP"/>
               </w:rPr>
-              <w:t>Cho phép sinh viên thực hiện đăng kí lớp học</w:t>
+              <w:t>Cho phép sinh viên thực hiện đăng kí lớp học của mình trong kì học tiếp theo</w:t>
+            </w:r>
+          </w:p>
+        </w:tc>
+      </w:tr>
+      <w:tr>
+        <w:trPr>
+          <w:trHeight w:val="477"/>
+        </w:trPr>
+        <w:tc>
+          <w:tcPr>
+            <w:tcW w:w="2122" w:type="dxa"/>
+          </w:tcPr>
+          <w:p>
+            <w:pPr>
+              <w:rPr>
+                <w:rFonts w:ascii="Cambria" w:hAnsi="Cambria"/>
+                <w:sz w:val="28"/>
+                <w:szCs w:val="28"/>
+                <w:lang w:eastAsia="ja-JP"/>
+              </w:rPr>
+            </w:pPr>
+            <w:r>
+              <w:rPr>
+                <w:rFonts w:ascii="Cambria" w:hAnsi="Cambria"/>
+                <w:sz w:val="28"/>
+                <w:szCs w:val="28"/>
+                <w:lang w:eastAsia="ja-JP"/>
+              </w:rPr>
+              <w:t>Actor</w:t>
+            </w:r>
+          </w:p>
+        </w:tc>
+        <w:tc>
+          <w:tcPr>
+            <w:tcW w:w="6939" w:type="dxa"/>
+          </w:tcPr>
+          <w:p>
+            <w:pPr>
+              <w:rPr>
+                <w:rFonts w:ascii="Cambria" w:hAnsi="Cambria"/>
+                <w:sz w:val="28"/>
+                <w:szCs w:val="28"/>
+                <w:lang w:eastAsia="ja-JP"/>
+              </w:rPr>
+            </w:pPr>
+            <w:r>
+              <w:rPr>
+                <w:rFonts w:ascii="Cambria" w:hAnsi="Cambria"/>
+                <w:sz w:val="28"/>
+                <w:szCs w:val="28"/>
+                <w:lang w:eastAsia="ja-JP"/>
+              </w:rPr>
+              <w:t>Sinh viên</w:t>
             </w:r>
           </w:p>
         </w:tc>
@@ -8342,7 +8727,7 @@
                 <w:szCs w:val="28"/>
                 <w:lang w:eastAsia="ja-JP"/>
               </w:rPr>
-              <w:t>Actor</w:t>
+              <w:t>Luồng sự kiện chính</w:t>
             </w:r>
           </w:p>
         </w:tc>
@@ -8352,21 +8737,246 @@
           </w:tcPr>
           <w:p>
             <w:pPr>
-              <w:rPr>
-                <w:rFonts w:ascii="Cambria" w:hAnsi="Cambria"/>
-                <w:sz w:val="28"/>
-                <w:szCs w:val="28"/>
-                <w:lang w:eastAsia="ja-JP"/>
-              </w:rPr>
-            </w:pPr>
-            <w:r>
-              <w:rPr>
-                <w:rFonts w:ascii="Cambria" w:hAnsi="Cambria"/>
-                <w:sz w:val="28"/>
-                <w:szCs w:val="28"/>
-                <w:lang w:eastAsia="ja-JP"/>
+              <w:pStyle w:val="ListParagraph"/>
+              <w:numPr>
+                <w:ilvl w:val="0"/>
+                <w:numId w:val="32"/>
+              </w:numPr>
+              <w:rPr>
+                <w:sz w:val="28"/>
+                <w:szCs w:val="28"/>
+              </w:rPr>
+            </w:pPr>
+            <w:r>
+              <w:rPr>
+                <w:sz w:val="28"/>
+                <w:szCs w:val="28"/>
+              </w:rPr>
+              <w:t xml:space="preserve">Ca sử dụng bắt đầu khi </w:t>
+            </w:r>
+            <w:r>
+              <w:rPr>
+                <w:sz w:val="28"/>
+                <w:szCs w:val="28"/>
+              </w:rPr>
+              <w:t>sinh viên</w:t>
+            </w:r>
+            <w:r>
+              <w:rPr>
+                <w:sz w:val="28"/>
+                <w:szCs w:val="28"/>
+              </w:rPr>
+              <w:t xml:space="preserve"> thực hiện đăng nhập vào hệ thống.</w:t>
+            </w:r>
+          </w:p>
+          <w:p>
+            <w:pPr>
+              <w:pStyle w:val="ListParagraph"/>
+              <w:numPr>
+                <w:ilvl w:val="0"/>
+                <w:numId w:val="32"/>
+              </w:numPr>
+              <w:rPr>
+                <w:sz w:val="28"/>
+                <w:szCs w:val="28"/>
+              </w:rPr>
+            </w:pPr>
+            <w:r>
+              <w:rPr>
+                <w:sz w:val="28"/>
+                <w:szCs w:val="28"/>
               </w:rPr>
               <w:t>Sinh viên</w:t>
+            </w:r>
+            <w:r>
+              <w:rPr>
+                <w:sz w:val="28"/>
+                <w:szCs w:val="28"/>
+              </w:rPr>
+              <w:t xml:space="preserve"> truy cập vào chức năng </w:t>
+            </w:r>
+            <w:r>
+              <w:rPr>
+                <w:sz w:val="28"/>
+                <w:szCs w:val="28"/>
+              </w:rPr>
+              <w:t>đăng kí lớp học</w:t>
+            </w:r>
+          </w:p>
+          <w:p>
+            <w:pPr>
+              <w:pStyle w:val="ListParagraph"/>
+              <w:numPr>
+                <w:ilvl w:val="0"/>
+                <w:numId w:val="32"/>
+              </w:numPr>
+              <w:rPr>
+                <w:sz w:val="28"/>
+                <w:szCs w:val="28"/>
+              </w:rPr>
+            </w:pPr>
+            <w:r>
+              <w:rPr>
+                <w:sz w:val="28"/>
+                <w:szCs w:val="28"/>
+              </w:rPr>
+              <w:t>Sinh viên</w:t>
+            </w:r>
+            <w:r>
+              <w:rPr>
+                <w:sz w:val="28"/>
+                <w:szCs w:val="28"/>
+              </w:rPr>
+              <w:t xml:space="preserve"> có thể thực hiện xem thông tin các </w:t>
+            </w:r>
+            <w:r>
+              <w:rPr>
+                <w:sz w:val="28"/>
+                <w:szCs w:val="28"/>
+              </w:rPr>
+              <w:t>lớp học trong đã đăng kí, tra cứu thông tin về lớp học</w:t>
+            </w:r>
+            <w:r>
+              <w:rPr>
+                <w:sz w:val="28"/>
+                <w:szCs w:val="28"/>
+              </w:rPr>
+              <w:t xml:space="preserve">, </w:t>
+            </w:r>
+            <w:r>
+              <w:rPr>
+                <w:sz w:val="28"/>
+                <w:szCs w:val="28"/>
+              </w:rPr>
+              <w:lastRenderedPageBreak/>
+              <w:t xml:space="preserve">thực hiện các thao tác </w:t>
+            </w:r>
+            <w:proofErr w:type="gramStart"/>
+            <w:r>
+              <w:rPr>
+                <w:sz w:val="28"/>
+                <w:szCs w:val="28"/>
+              </w:rPr>
+              <w:t>thêm,  xóa</w:t>
+            </w:r>
+            <w:proofErr w:type="gramEnd"/>
+            <w:r>
+              <w:rPr>
+                <w:sz w:val="28"/>
+                <w:szCs w:val="28"/>
+              </w:rPr>
+              <w:t xml:space="preserve"> thông tin về </w:t>
+            </w:r>
+            <w:r>
+              <w:rPr>
+                <w:sz w:val="28"/>
+                <w:szCs w:val="28"/>
+              </w:rPr>
+              <w:t xml:space="preserve">lớp </w:t>
+            </w:r>
+            <w:r>
+              <w:rPr>
+                <w:sz w:val="28"/>
+                <w:szCs w:val="28"/>
+              </w:rPr>
+              <w:t>học</w:t>
+            </w:r>
+            <w:r>
+              <w:rPr>
+                <w:sz w:val="28"/>
+                <w:szCs w:val="28"/>
+              </w:rPr>
+              <w:t xml:space="preserve">  trong danh sách đăng kí.</w:t>
+            </w:r>
+          </w:p>
+          <w:p>
+            <w:pPr>
+              <w:pStyle w:val="ListParagraph"/>
+              <w:numPr>
+                <w:ilvl w:val="0"/>
+                <w:numId w:val="32"/>
+              </w:numPr>
+              <w:rPr>
+                <w:sz w:val="28"/>
+                <w:szCs w:val="28"/>
+              </w:rPr>
+            </w:pPr>
+            <w:r>
+              <w:rPr>
+                <w:sz w:val="28"/>
+                <w:szCs w:val="28"/>
+              </w:rPr>
+              <w:t>Hệ thống cập nhật</w:t>
+            </w:r>
+            <w:r>
+              <w:rPr>
+                <w:sz w:val="28"/>
+                <w:szCs w:val="28"/>
+              </w:rPr>
+              <w:t xml:space="preserve"> lại thông tin với các thao </w:t>
+            </w:r>
+            <w:proofErr w:type="gramStart"/>
+            <w:r>
+              <w:rPr>
+                <w:sz w:val="28"/>
+                <w:szCs w:val="28"/>
+              </w:rPr>
+              <w:t>thêm,</w:t>
+            </w:r>
+            <w:r>
+              <w:rPr>
+                <w:sz w:val="28"/>
+                <w:szCs w:val="28"/>
+              </w:rPr>
+              <w:t>xóa</w:t>
+            </w:r>
+            <w:proofErr w:type="gramEnd"/>
+            <w:r>
+              <w:rPr>
+                <w:sz w:val="28"/>
+                <w:szCs w:val="28"/>
+              </w:rPr>
+              <w:t xml:space="preserve"> lớp học và hiển thị trên giao diện</w:t>
+            </w:r>
+            <w:r>
+              <w:rPr>
+                <w:sz w:val="28"/>
+                <w:szCs w:val="28"/>
+              </w:rPr>
+              <w:t>.</w:t>
+            </w:r>
+          </w:p>
+          <w:p>
+            <w:pPr>
+              <w:pStyle w:val="ListParagraph"/>
+              <w:numPr>
+                <w:ilvl w:val="0"/>
+                <w:numId w:val="32"/>
+              </w:numPr>
+            </w:pPr>
+            <w:r>
+              <w:rPr>
+                <w:sz w:val="28"/>
+                <w:szCs w:val="28"/>
+              </w:rPr>
+              <w:t xml:space="preserve">Ca sử dụng kết thúc khi </w:t>
+            </w:r>
+            <w:r>
+              <w:rPr>
+                <w:sz w:val="28"/>
+                <w:szCs w:val="28"/>
+              </w:rPr>
+              <w:t>sinh viên</w:t>
+            </w:r>
+            <w:r>
+              <w:rPr>
+                <w:sz w:val="28"/>
+                <w:szCs w:val="28"/>
+              </w:rPr>
+              <w:t xml:space="preserve"> đăng xuất khỏi hệ thống</w:t>
+            </w:r>
+            <w:r>
+              <w:t>.</w:t>
             </w:r>
           </w:p>
         </w:tc>
@@ -8392,7 +9002,8 @@
                 <w:szCs w:val="28"/>
                 <w:lang w:eastAsia="ja-JP"/>
               </w:rPr>
-              <w:t>Luồng sự kiện</w:t>
+              <w:lastRenderedPageBreak/>
+              <w:t>Luồng sự kiện phụ</w:t>
             </w:r>
           </w:p>
         </w:tc>
@@ -8405,7 +9016,7 @@
               <w:pStyle w:val="ListParagraph"/>
               <w:numPr>
                 <w:ilvl w:val="0"/>
-                <w:numId w:val="22"/>
+                <w:numId w:val="31"/>
               </w:numPr>
               <w:rPr>
                 <w:sz w:val="28"/>
@@ -8417,7 +9028,87 @@
                 <w:sz w:val="28"/>
                 <w:szCs w:val="28"/>
               </w:rPr>
-              <w:t>Ca sử dụng bắt đầu khi sinh viên thực hiện đăng nhập vào hệ thống.</w:t>
+              <w:t>Luồng phụ 1:</w:t>
+            </w:r>
+          </w:p>
+          <w:p>
+            <w:pPr>
+              <w:pStyle w:val="ListParagraph"/>
+              <w:numPr>
+                <w:ilvl w:val="1"/>
+                <w:numId w:val="31"/>
+              </w:numPr>
+              <w:rPr>
+                <w:sz w:val="28"/>
+                <w:szCs w:val="28"/>
+              </w:rPr>
+            </w:pPr>
+            <w:r>
+              <w:rPr>
+                <w:sz w:val="28"/>
+                <w:szCs w:val="28"/>
+              </w:rPr>
+              <w:t>Admin thực hiện chọn chức năng thêm lớp học.</w:t>
+            </w:r>
+          </w:p>
+          <w:p>
+            <w:pPr>
+              <w:pStyle w:val="ListParagraph"/>
+              <w:numPr>
+                <w:ilvl w:val="1"/>
+                <w:numId w:val="31"/>
+              </w:numPr>
+              <w:rPr>
+                <w:sz w:val="28"/>
+                <w:szCs w:val="28"/>
+              </w:rPr>
+            </w:pPr>
+            <w:r>
+              <w:rPr>
+                <w:sz w:val="28"/>
+                <w:szCs w:val="28"/>
+              </w:rPr>
+              <w:t>Admin nhập thông tin mã lớp học</w:t>
+            </w:r>
+          </w:p>
+          <w:p>
+            <w:pPr>
+              <w:pStyle w:val="ListParagraph"/>
+              <w:numPr>
+                <w:ilvl w:val="1"/>
+                <w:numId w:val="31"/>
+              </w:numPr>
+              <w:rPr>
+                <w:sz w:val="28"/>
+                <w:szCs w:val="28"/>
+              </w:rPr>
+            </w:pPr>
+            <w:r>
+              <w:rPr>
+                <w:sz w:val="28"/>
+                <w:szCs w:val="28"/>
+              </w:rPr>
+              <w:t>Thực hiện usecase thêm lớp học.</w:t>
+            </w:r>
+          </w:p>
+          <w:p>
+            <w:pPr>
+              <w:pStyle w:val="ListParagraph"/>
+              <w:numPr>
+                <w:ilvl w:val="1"/>
+                <w:numId w:val="31"/>
+              </w:numPr>
+              <w:rPr>
+                <w:sz w:val="28"/>
+                <w:szCs w:val="28"/>
+              </w:rPr>
+            </w:pPr>
+            <w:r>
+              <w:rPr>
+                <w:sz w:val="28"/>
+                <w:szCs w:val="28"/>
+              </w:rPr>
+              <w:t>Cập nhập lại danh sách lớp đã đăng kí.</w:t>
             </w:r>
           </w:p>
           <w:p>
@@ -8425,7 +9116,7 @@
               <w:pStyle w:val="ListParagraph"/>
               <w:numPr>
                 <w:ilvl w:val="0"/>
-                <w:numId w:val="22"/>
+                <w:numId w:val="31"/>
               </w:numPr>
               <w:rPr>
                 <w:sz w:val="28"/>
@@ -8437,15 +9128,124 @@
                 <w:sz w:val="28"/>
                 <w:szCs w:val="28"/>
               </w:rPr>
-              <w:t>Sinh viên truy cập vào chức năng quản đăng kí lớp học</w:t>
-            </w:r>
+              <w:t>Luồng phụ 2:</w:t>
+            </w:r>
+          </w:p>
+          <w:p>
+            <w:pPr>
+              <w:pStyle w:val="ListParagraph"/>
+              <w:numPr>
+                <w:ilvl w:val="1"/>
+                <w:numId w:val="31"/>
+              </w:numPr>
+              <w:rPr>
+                <w:sz w:val="28"/>
+                <w:szCs w:val="28"/>
+              </w:rPr>
+            </w:pPr>
+            <w:r>
+              <w:rPr>
+                <w:sz w:val="28"/>
+                <w:szCs w:val="28"/>
+              </w:rPr>
+              <w:t>Admin thực hiện chọn chức năng xóa lớp học đã đăng kí.</w:t>
+            </w:r>
+          </w:p>
+          <w:p>
+            <w:pPr>
+              <w:pStyle w:val="ListParagraph"/>
+              <w:numPr>
+                <w:ilvl w:val="1"/>
+                <w:numId w:val="31"/>
+              </w:numPr>
+              <w:rPr>
+                <w:sz w:val="28"/>
+                <w:szCs w:val="28"/>
+              </w:rPr>
+            </w:pPr>
+            <w:r>
+              <w:rPr>
+                <w:sz w:val="28"/>
+                <w:szCs w:val="28"/>
+              </w:rPr>
+              <w:t>Admin thực hiện chọn lớp cần xóa.</w:t>
+            </w:r>
+          </w:p>
+          <w:p>
+            <w:pPr>
+              <w:pStyle w:val="ListParagraph"/>
+              <w:numPr>
+                <w:ilvl w:val="1"/>
+                <w:numId w:val="31"/>
+              </w:numPr>
+              <w:rPr>
+                <w:sz w:val="28"/>
+                <w:szCs w:val="28"/>
+              </w:rPr>
+            </w:pPr>
+            <w:r>
+              <w:rPr>
+                <w:sz w:val="28"/>
+                <w:szCs w:val="28"/>
+              </w:rPr>
+              <w:t>Admin thực hiện xóa lớp học.</w:t>
+            </w:r>
+          </w:p>
+          <w:p>
+            <w:pPr>
+              <w:pStyle w:val="ListParagraph"/>
+              <w:numPr>
+                <w:ilvl w:val="1"/>
+                <w:numId w:val="31"/>
+              </w:numPr>
+              <w:rPr>
+                <w:sz w:val="28"/>
+                <w:szCs w:val="28"/>
+              </w:rPr>
+            </w:pPr>
+            <w:r>
+              <w:rPr>
+                <w:sz w:val="28"/>
+                <w:szCs w:val="28"/>
+              </w:rPr>
+              <w:t>Thực hiện usecase xóa lớp học.</w:t>
+            </w:r>
+          </w:p>
+          <w:p>
+            <w:pPr>
+              <w:pStyle w:val="ListParagraph"/>
+              <w:numPr>
+                <w:ilvl w:val="1"/>
+                <w:numId w:val="31"/>
+              </w:numPr>
+              <w:rPr>
+                <w:sz w:val="28"/>
+                <w:szCs w:val="28"/>
+              </w:rPr>
+            </w:pPr>
+            <w:r>
+              <w:rPr>
+                <w:sz w:val="28"/>
+                <w:szCs w:val="28"/>
+              </w:rPr>
+              <w:t>Cập nhật lại danh sách lớp đăng kí.</w:t>
+            </w:r>
+          </w:p>
+          <w:p>
+            <w:pPr>
+              <w:pStyle w:val="ListParagraph"/>
+              <w:rPr>
+                <w:sz w:val="28"/>
+                <w:szCs w:val="28"/>
+              </w:rPr>
+            </w:pPr>
           </w:p>
           <w:p>
             <w:pPr>
               <w:pStyle w:val="ListParagraph"/>
               <w:numPr>
                 <w:ilvl w:val="0"/>
-                <w:numId w:val="22"/>
+                <w:numId w:val="31"/>
               </w:numPr>
               <w:rPr>
                 <w:sz w:val="28"/>
@@ -8457,7 +9257,21 @@
                 <w:sz w:val="28"/>
                 <w:szCs w:val="28"/>
               </w:rPr>
-              <w:t xml:space="preserve">Sinh viên có thể thực hiện xem thông tin các lớp học cùng các thông tin như số lượng sv đã đăng kí lớp đó, lịch </w:t>
+              <w:t>Luồng phụ 3</w:t>
+            </w:r>
+            <w:r>
+              <w:rPr>
+                <w:sz w:val="28"/>
+                <w:szCs w:val="28"/>
+              </w:rPr>
+              <w:t xml:space="preserve">: Đưa ra thông báo lỗi </w:t>
+            </w:r>
+            <w:r>
+              <w:rPr>
+                <w:sz w:val="28"/>
+                <w:szCs w:val="28"/>
+              </w:rPr>
+              <w:t xml:space="preserve">khi việc thêm mã lớp </w:t>
             </w:r>
             <w:proofErr w:type="gramStart"/>
             <w:r>
@@ -8465,7 +9279,7 @@
                 <w:sz w:val="28"/>
                 <w:szCs w:val="28"/>
               </w:rPr>
-              <w:t>học,số</w:t>
+              <w:t>sai(</w:t>
             </w:r>
             <w:proofErr w:type="gramEnd"/>
             <w:r>
@@ -8473,7 +9287,7 @@
                 <w:sz w:val="28"/>
                 <w:szCs w:val="28"/>
               </w:rPr>
-              <w:t xml:space="preserve"> lượng tối đa trong chức năng tra cứu thông tin đăng kí.</w:t>
+              <w:t>không tồn tại).</w:t>
             </w:r>
           </w:p>
           <w:p>
@@ -8481,7 +9295,7 @@
               <w:pStyle w:val="ListParagraph"/>
               <w:numPr>
                 <w:ilvl w:val="0"/>
-                <w:numId w:val="22"/>
+                <w:numId w:val="31"/>
               </w:numPr>
               <w:rPr>
                 <w:sz w:val="28"/>
@@ -8493,37 +9307,21 @@
                 <w:sz w:val="28"/>
                 <w:szCs w:val="28"/>
               </w:rPr>
-              <w:t xml:space="preserve">Sinh viên thực hiện thêm, xóa về các thông tin đăng kí với điều kiện số tín chỉ đăng kí &lt;= số tín chỉ tối đa sinh viên được phép đăng </w:t>
-            </w:r>
-            <w:proofErr w:type="gramStart"/>
-            <w:r>
-              <w:rPr>
-                <w:sz w:val="28"/>
-                <w:szCs w:val="28"/>
-              </w:rPr>
-              <w:t>kí</w:t>
-            </w:r>
-            <w:r>
-              <w:rPr>
-                <w:sz w:val="28"/>
-                <w:szCs w:val="28"/>
-              </w:rPr>
-              <w:t>,thực</w:t>
-            </w:r>
-            <w:proofErr w:type="gramEnd"/>
-            <w:r>
-              <w:rPr>
-                <w:sz w:val="28"/>
-                <w:szCs w:val="28"/>
-              </w:rPr>
-              <w:t xml:space="preserve"> hiện đăng ký các lớp có mã </w:t>
-            </w:r>
-            <w:r>
-              <w:rPr>
-                <w:sz w:val="28"/>
-                <w:szCs w:val="28"/>
-              </w:rPr>
-              <w:t>,thông tin đăng kí lớp và lịch học cụ thể sẽ được hiển thị</w:t>
+              <w:t>Luồng phụ 4</w:t>
+            </w:r>
+            <w:r>
+              <w:rPr>
+                <w:sz w:val="28"/>
+                <w:szCs w:val="28"/>
+              </w:rPr>
+              <w:t xml:space="preserve">: Đưa ra thông báo lỗi khi thêm </w:t>
+            </w:r>
+            <w:r>
+              <w:rPr>
+                <w:sz w:val="28"/>
+                <w:szCs w:val="28"/>
+              </w:rPr>
+              <w:t>các lớp có chồng chéo lịch học.</w:t>
             </w:r>
           </w:p>
           <w:p>
@@ -8531,7 +9329,7 @@
               <w:pStyle w:val="ListParagraph"/>
               <w:numPr>
                 <w:ilvl w:val="0"/>
-                <w:numId w:val="22"/>
+                <w:numId w:val="31"/>
               </w:numPr>
               <w:rPr>
                 <w:sz w:val="28"/>
@@ -8543,25 +9341,31 @@
                 <w:sz w:val="28"/>
                 <w:szCs w:val="28"/>
               </w:rPr>
-              <w:t>Sau đó chọn gửi. Hệ thống cập nhật lại thông tin với các thao các thêm, sửa và hiển thị thông tin về việc đã đăng kí thành công hay chưa.</w:t>
-            </w:r>
-          </w:p>
-          <w:p>
-            <w:pPr>
-              <w:pStyle w:val="ListParagraph"/>
-              <w:numPr>
-                <w:ilvl w:val="0"/>
-                <w:numId w:val="22"/>
-              </w:numPr>
-            </w:pPr>
-            <w:r>
-              <w:rPr>
-                <w:sz w:val="28"/>
-                <w:szCs w:val="28"/>
-              </w:rPr>
-              <w:lastRenderedPageBreak/>
-              <w:t>Ca sử dụng kết thúc khi người quản trị đăng xuất khỏi hệ thống.</w:t>
-            </w:r>
+              <w:t>Luồng phụ 5:</w:t>
+            </w:r>
+            <w:r>
+              <w:rPr>
+                <w:sz w:val="28"/>
+                <w:szCs w:val="28"/>
+              </w:rPr>
+              <w:t xml:space="preserve"> Đưa ra thông báo lỗi </w:t>
+            </w:r>
+            <w:r>
+              <w:rPr>
+                <w:sz w:val="28"/>
+                <w:szCs w:val="28"/>
+              </w:rPr>
+              <w:t>đăng kí lớp cùng môn học.</w:t>
+            </w:r>
+          </w:p>
+          <w:p>
+            <w:pPr>
+              <w:ind w:left="360"/>
+              <w:rPr>
+                <w:sz w:val="28"/>
+                <w:szCs w:val="28"/>
+              </w:rPr>
+            </w:pPr>
           </w:p>
         </w:tc>
       </w:tr>
@@ -8586,7 +9390,6 @@
                 <w:szCs w:val="28"/>
                 <w:lang w:eastAsia="ja-JP"/>
               </w:rPr>
-              <w:lastRenderedPageBreak/>
               <w:t>Điều kiện kích hoạt</w:t>
             </w:r>
           </w:p>
@@ -8611,7 +9414,7 @@
                 <w:szCs w:val="28"/>
                 <w:lang w:eastAsia="ja-JP"/>
               </w:rPr>
-              <w:t>Sinh viên đăng nhập vào hệ thống và thực hiện lựa chọn chức năng đăng kí lớp</w:t>
+              <w:t>Sinh viên đăng nhập vào hệ thống và thực hiện lựa chọn chức năng đăng kí lớp học.</w:t>
             </w:r>
           </w:p>
         </w:tc>
@@ -8650,7 +9453,7 @@
               <w:pStyle w:val="ListParagraph"/>
               <w:numPr>
                 <w:ilvl w:val="0"/>
-                <w:numId w:val="27"/>
+                <w:numId w:val="25"/>
               </w:numPr>
               <w:rPr>
                 <w:sz w:val="28"/>
@@ -8662,7 +9465,14 @@
                 <w:sz w:val="28"/>
                 <w:szCs w:val="28"/>
               </w:rPr>
-              <w:t>Sinh viên có thể đăng nhập thành công.</w:t>
+              <w:t>Sinh viên phải</w:t>
+            </w:r>
+            <w:r>
+              <w:rPr>
+                <w:sz w:val="28"/>
+                <w:szCs w:val="28"/>
+              </w:rPr>
+              <w:t xml:space="preserve"> thể đăng nhập thành công.</w:t>
             </w:r>
           </w:p>
           <w:p>
@@ -8670,7 +9480,7 @@
               <w:pStyle w:val="ListParagraph"/>
               <w:numPr>
                 <w:ilvl w:val="0"/>
-                <w:numId w:val="27"/>
+                <w:numId w:val="25"/>
               </w:numPr>
             </w:pPr>
             <w:r>
@@ -8678,7 +9488,28 @@
                 <w:sz w:val="28"/>
                 <w:szCs w:val="28"/>
               </w:rPr>
-              <w:t>Sinh viên chọn chức năng đăng kí lớp học trong hệ thống</w:t>
+              <w:t>Sinh viên</w:t>
+            </w:r>
+            <w:r>
+              <w:rPr>
+                <w:sz w:val="28"/>
+                <w:szCs w:val="28"/>
+              </w:rPr>
+              <w:t xml:space="preserve"> chọn chức năng </w:t>
+            </w:r>
+            <w:r>
+              <w:rPr>
+                <w:sz w:val="28"/>
+                <w:szCs w:val="28"/>
+              </w:rPr>
+              <w:t>đăng kí lớp học</w:t>
+            </w:r>
+            <w:r>
+              <w:rPr>
+                <w:sz w:val="28"/>
+                <w:szCs w:val="28"/>
+              </w:rPr>
+              <w:t xml:space="preserve"> trong hệ thống</w:t>
             </w:r>
           </w:p>
         </w:tc>
@@ -8728,7 +9559,27 @@
                 <w:szCs w:val="28"/>
                 <w:lang w:eastAsia="ja-JP"/>
               </w:rPr>
-              <w:t>Sinh viên thực hiện các thao tác xem, thêm, xóa thông tin lớp. Hệ thống cập nhật lại các thay đổi của sinh viên.</w:t>
+              <w:t xml:space="preserve">Sinh viên thực hiện các thao tác xem, thêm, xóa thông tin lớp học đăng </w:t>
+            </w:r>
+            <w:proofErr w:type="gramStart"/>
+            <w:r>
+              <w:rPr>
+                <w:rFonts w:ascii="Cambria" w:hAnsi="Cambria"/>
+                <w:sz w:val="28"/>
+                <w:szCs w:val="28"/>
+                <w:lang w:eastAsia="ja-JP"/>
+              </w:rPr>
+              <w:t>kí  thành</w:t>
+            </w:r>
+            <w:proofErr w:type="gramEnd"/>
+            <w:r>
+              <w:rPr>
+                <w:rFonts w:ascii="Cambria" w:hAnsi="Cambria"/>
+                <w:sz w:val="28"/>
+                <w:szCs w:val="28"/>
+                <w:lang w:eastAsia="ja-JP"/>
+              </w:rPr>
+              <w:t xml:space="preserve"> công. Hệ thống cập nhật lại các thay đổi của sinh viên.</w:t>
             </w:r>
           </w:p>
         </w:tc>
@@ -8778,142 +9629,14 @@
                 <w:szCs w:val="28"/>
                 <w:lang w:eastAsia="ja-JP"/>
               </w:rPr>
-              <w:t>Rất quan trọng</w:t>
-            </w:r>
-          </w:p>
-          <w:p>
-            <w:pPr>
-              <w:rPr>
-                <w:rFonts w:ascii="Cambria" w:hAnsi="Cambria"/>
-                <w:sz w:val="28"/>
-                <w:szCs w:val="28"/>
-                <w:lang w:eastAsia="ja-JP"/>
-              </w:rPr>
-            </w:pPr>
-            <w:r>
-              <w:rPr>
-                <w:rFonts w:ascii="Cambria" w:hAnsi="Cambria"/>
-                <w:sz w:val="28"/>
-                <w:szCs w:val="28"/>
-                <w:lang w:eastAsia="ja-JP"/>
-              </w:rPr>
-              <w:t>Độ phức tạp:</w:t>
-            </w:r>
-          </w:p>
-        </w:tc>
-      </w:tr>
-      <w:tr>
-        <w:tc>
-          <w:tcPr>
-            <w:tcW w:w="2122" w:type="dxa"/>
-          </w:tcPr>
-          <w:p>
-            <w:pPr>
-              <w:rPr>
-                <w:rFonts w:ascii="Cambria" w:hAnsi="Cambria"/>
-                <w:sz w:val="28"/>
-                <w:szCs w:val="28"/>
-                <w:lang w:eastAsia="ja-JP"/>
-              </w:rPr>
-            </w:pPr>
-            <w:r>
-              <w:rPr>
-                <w:rFonts w:ascii="Cambria" w:hAnsi="Cambria"/>
-                <w:sz w:val="28"/>
-                <w:szCs w:val="28"/>
-                <w:lang w:eastAsia="ja-JP"/>
-              </w:rPr>
-              <w:t>Luồng phụ</w:t>
-            </w:r>
-          </w:p>
-        </w:tc>
-        <w:tc>
-          <w:tcPr>
-            <w:tcW w:w="6939" w:type="dxa"/>
-          </w:tcPr>
-          <w:p>
-            <w:pPr>
-              <w:pStyle w:val="ListParagraph"/>
-              <w:numPr>
-                <w:ilvl w:val="0"/>
-                <w:numId w:val="23"/>
-              </w:numPr>
-              <w:rPr>
-                <w:sz w:val="28"/>
-                <w:szCs w:val="28"/>
-              </w:rPr>
-            </w:pPr>
-            <w:r>
-              <w:rPr>
-                <w:sz w:val="28"/>
-                <w:szCs w:val="28"/>
-              </w:rPr>
-              <w:t>Đưa ra thông báo lỗi thông tin học phần (ví dụ mã học phần không tồn tại)</w:t>
-            </w:r>
-          </w:p>
-          <w:p>
-            <w:pPr>
-              <w:pStyle w:val="ListParagraph"/>
-              <w:numPr>
-                <w:ilvl w:val="0"/>
-                <w:numId w:val="23"/>
-              </w:numPr>
-              <w:rPr>
-                <w:sz w:val="28"/>
-                <w:szCs w:val="28"/>
-              </w:rPr>
-            </w:pPr>
-            <w:r>
-              <w:rPr>
-                <w:sz w:val="28"/>
-                <w:szCs w:val="28"/>
-              </w:rPr>
-              <w:t>Đưa ra thông báo lỗi khi thêm đăng kí trùng lịch học.</w:t>
-            </w:r>
-          </w:p>
-          <w:p>
-            <w:pPr>
-              <w:pStyle w:val="ListParagraph"/>
-              <w:numPr>
-                <w:ilvl w:val="0"/>
-                <w:numId w:val="23"/>
-              </w:numPr>
-              <w:rPr>
-                <w:sz w:val="28"/>
-                <w:szCs w:val="28"/>
-              </w:rPr>
-            </w:pPr>
-            <w:r>
-              <w:rPr>
-                <w:sz w:val="28"/>
-                <w:szCs w:val="28"/>
-              </w:rPr>
-              <w:t>Đưa ra thông báo về học phần học trước hoặc tiên quyết khi đăng kí lớp học của các học học phần yêu cầu nếu chưa đủ điều kiện.</w:t>
-            </w:r>
-          </w:p>
-          <w:p>
-            <w:pPr>
-              <w:pStyle w:val="ListParagraph"/>
-              <w:rPr>
-                <w:sz w:val="28"/>
-                <w:szCs w:val="28"/>
-              </w:rPr>
-            </w:pPr>
+              <w:t>5/5(Rất quan trọng)</w:t>
+            </w:r>
           </w:p>
         </w:tc>
       </w:tr>
     </w:tbl>
     <w:p>
       <w:pPr>
-        <w:ind w:left="360"/>
-        <w:rPr>
-          <w:sz w:val="28"/>
-          <w:szCs w:val="28"/>
-        </w:rPr>
-      </w:pPr>
-    </w:p>
-    <w:p>
-      <w:pPr>
         <w:rPr>
           <w:rFonts w:ascii="Cambria" w:hAnsi="Cambria"/>
           <w:sz w:val="28"/>
@@ -8921,13 +9644,23 @@
           <w:lang w:eastAsia="ja-JP"/>
         </w:rPr>
       </w:pPr>
-      <w:r>
+    </w:p>
+    <w:p>
+      <w:pPr>
         <w:rPr>
           <w:rFonts w:ascii="Cambria" w:hAnsi="Cambria"/>
           <w:sz w:val="28"/>
           <w:szCs w:val="28"/>
           <w:lang w:eastAsia="ja-JP"/>
         </w:rPr>
+      </w:pPr>
+      <w:r>
+        <w:rPr>
+          <w:rFonts w:ascii="Cambria" w:hAnsi="Cambria"/>
+          <w:sz w:val="28"/>
+          <w:szCs w:val="28"/>
+          <w:lang w:eastAsia="ja-JP"/>
+        </w:rPr>
         <w:t>Biểu đồ hoạt động:</w:t>
       </w:r>
     </w:p>
@@ -8942,6 +9675,7 @@
           <w:noProof/>
           <w:lang w:eastAsia="ja-JP"/>
         </w:rPr>
+        <w:lastRenderedPageBreak/>
         <w:drawing>
           <wp:inline distT="0" distB="0" distL="0" distR="0" wp14:anchorId="4902A04B" wp14:editId="04CC4AF2">
             <wp:extent cx="5762625" cy="3200400"/>
@@ -9009,7 +9743,7 @@
           <w:lang w:eastAsia="ja-JP"/>
         </w:rPr>
       </w:pPr>
-      <w:bookmarkStart w:id="19" w:name="_Toc510476309"/>
+      <w:bookmarkStart w:id="18" w:name="_Toc510476309"/>
       <w:r>
         <w:rPr>
           <w:rFonts w:ascii="Cambria" w:hAnsi="Cambria"/>
@@ -9032,7 +9766,7 @@
         </w:rPr>
         <w:t xml:space="preserve"> Quản lý học phần</w:t>
       </w:r>
-      <w:bookmarkEnd w:id="19"/>
+      <w:bookmarkEnd w:id="18"/>
     </w:p>
     <w:p>
       <w:pPr>
@@ -9057,7 +9791,7 @@
       <w:tr>
         <w:tc>
           <w:tcPr>
-            <w:tcW w:w="2122" w:type="dxa"/>
+            <w:tcW w:w="2095" w:type="dxa"/>
           </w:tcPr>
           <w:p>
             <w:pPr>
@@ -9081,7 +9815,7 @@
         </w:tc>
         <w:tc>
           <w:tcPr>
-            <w:tcW w:w="6939" w:type="dxa"/>
+            <w:tcW w:w="6966" w:type="dxa"/>
           </w:tcPr>
           <w:p>
             <w:pPr>
@@ -9117,7 +9851,7 @@
       <w:tr>
         <w:tc>
           <w:tcPr>
-            <w:tcW w:w="2122" w:type="dxa"/>
+            <w:tcW w:w="2095" w:type="dxa"/>
           </w:tcPr>
           <w:p>
             <w:pPr>
@@ -9135,14 +9869,13 @@
                 <w:szCs w:val="28"/>
                 <w:lang w:eastAsia="ja-JP"/>
               </w:rPr>
-              <w:lastRenderedPageBreak/>
               <w:t>Tên usercase</w:t>
             </w:r>
           </w:p>
         </w:tc>
         <w:tc>
           <w:tcPr>
-            <w:tcW w:w="6939" w:type="dxa"/>
+            <w:tcW w:w="6966" w:type="dxa"/>
           </w:tcPr>
           <w:p>
             <w:pPr>
@@ -9168,7 +9901,7 @@
       <w:tr>
         <w:tc>
           <w:tcPr>
-            <w:tcW w:w="2122" w:type="dxa"/>
+            <w:tcW w:w="2095" w:type="dxa"/>
           </w:tcPr>
           <w:p>
             <w:pPr>
@@ -9192,7 +9925,7 @@
         </w:tc>
         <w:tc>
           <w:tcPr>
-            <w:tcW w:w="6939" w:type="dxa"/>
+            <w:tcW w:w="6966" w:type="dxa"/>
           </w:tcPr>
           <w:p>
             <w:pPr>
@@ -9218,7 +9951,7 @@
       <w:tr>
         <w:tc>
           <w:tcPr>
-            <w:tcW w:w="2122" w:type="dxa"/>
+            <w:tcW w:w="2095" w:type="dxa"/>
           </w:tcPr>
           <w:p>
             <w:pPr>
@@ -9242,7 +9975,7 @@
         </w:tc>
         <w:tc>
           <w:tcPr>
-            <w:tcW w:w="6939" w:type="dxa"/>
+            <w:tcW w:w="6966" w:type="dxa"/>
           </w:tcPr>
           <w:p>
             <w:pPr>
@@ -9268,7 +10001,7 @@
       <w:tr>
         <w:tc>
           <w:tcPr>
-            <w:tcW w:w="2122" w:type="dxa"/>
+            <w:tcW w:w="2095" w:type="dxa"/>
           </w:tcPr>
           <w:p>
             <w:pPr>
@@ -9286,26 +10019,28 @@
                 <w:szCs w:val="28"/>
                 <w:lang w:eastAsia="ja-JP"/>
               </w:rPr>
-              <w:t>Luồng sự kiện</w:t>
+              <w:t>Luồng sự kiện chính</w:t>
             </w:r>
           </w:p>
         </w:tc>
         <w:tc>
           <w:tcPr>
-            <w:tcW w:w="6939" w:type="dxa"/>
+            <w:tcW w:w="6966" w:type="dxa"/>
           </w:tcPr>
           <w:p>
             <w:pPr>
               <w:pStyle w:val="ListParagraph"/>
               <w:numPr>
                 <w:ilvl w:val="0"/>
-                <w:numId w:val="24"/>
+                <w:numId w:val="33"/>
               </w:numPr>
               <w:rPr>
                 <w:sz w:val="28"/>
                 <w:szCs w:val="28"/>
               </w:rPr>
             </w:pPr>
+            <w:bookmarkStart w:id="19" w:name="_GoBack"/>
+            <w:bookmarkEnd w:id="19"/>
             <w:r>
               <w:rPr>
                 <w:sz w:val="28"/>
@@ -9319,7 +10054,7 @@
               <w:pStyle w:val="ListParagraph"/>
               <w:numPr>
                 <w:ilvl w:val="0"/>
-                <w:numId w:val="24"/>
+                <w:numId w:val="33"/>
               </w:numPr>
               <w:rPr>
                 <w:sz w:val="28"/>
@@ -9339,7 +10074,7 @@
               <w:pStyle w:val="ListParagraph"/>
               <w:numPr>
                 <w:ilvl w:val="0"/>
-                <w:numId w:val="24"/>
+                <w:numId w:val="33"/>
               </w:numPr>
               <w:rPr>
                 <w:sz w:val="28"/>
@@ -9359,7 +10094,7 @@
               <w:pStyle w:val="ListParagraph"/>
               <w:numPr>
                 <w:ilvl w:val="0"/>
-                <w:numId w:val="24"/>
+                <w:numId w:val="33"/>
               </w:numPr>
               <w:rPr>
                 <w:sz w:val="28"/>
@@ -9379,7 +10114,7 @@
               <w:pStyle w:val="ListParagraph"/>
               <w:numPr>
                 <w:ilvl w:val="0"/>
-                <w:numId w:val="24"/>
+                <w:numId w:val="33"/>
               </w:numPr>
             </w:pPr>
             <w:r>
@@ -9398,7 +10133,7 @@
       <w:tr>
         <w:tc>
           <w:tcPr>
-            <w:tcW w:w="2122" w:type="dxa"/>
+            <w:tcW w:w="2095" w:type="dxa"/>
           </w:tcPr>
           <w:p>
             <w:pPr>
@@ -9416,39 +10151,446 @@
                 <w:szCs w:val="28"/>
                 <w:lang w:eastAsia="ja-JP"/>
               </w:rPr>
-              <w:t>Điều kiện kích hoạt</w:t>
+              <w:t>Luồng sự kiện phụ</w:t>
             </w:r>
           </w:p>
         </w:tc>
         <w:tc>
           <w:tcPr>
-            <w:tcW w:w="6939" w:type="dxa"/>
+            <w:tcW w:w="6966" w:type="dxa"/>
           </w:tcPr>
           <w:p>
             <w:pPr>
-              <w:rPr>
-                <w:rFonts w:ascii="Cambria" w:hAnsi="Cambria"/>
-                <w:sz w:val="28"/>
-                <w:szCs w:val="28"/>
-                <w:lang w:eastAsia="ja-JP"/>
-              </w:rPr>
-            </w:pPr>
-            <w:r>
-              <w:rPr>
-                <w:rFonts w:ascii="Cambria" w:hAnsi="Cambria"/>
-                <w:sz w:val="28"/>
-                <w:szCs w:val="28"/>
-                <w:lang w:eastAsia="ja-JP"/>
-              </w:rPr>
-              <w:t>Admin đăng nhập vào hệ thống và thực hiện lựa chọn chức năng quản lý học phần</w:t>
-            </w:r>
+              <w:pStyle w:val="ListParagraph"/>
+              <w:numPr>
+                <w:ilvl w:val="0"/>
+                <w:numId w:val="31"/>
+              </w:numPr>
+              <w:rPr>
+                <w:sz w:val="28"/>
+                <w:szCs w:val="28"/>
+              </w:rPr>
+            </w:pPr>
+            <w:r>
+              <w:rPr>
+                <w:sz w:val="28"/>
+                <w:szCs w:val="28"/>
+              </w:rPr>
+              <w:t>Luồng phụ 1:</w:t>
+            </w:r>
+          </w:p>
+          <w:p>
+            <w:pPr>
+              <w:pStyle w:val="ListParagraph"/>
+              <w:numPr>
+                <w:ilvl w:val="1"/>
+                <w:numId w:val="31"/>
+              </w:numPr>
+              <w:rPr>
+                <w:sz w:val="28"/>
+                <w:szCs w:val="28"/>
+              </w:rPr>
+            </w:pPr>
+            <w:r>
+              <w:rPr>
+                <w:sz w:val="28"/>
+                <w:szCs w:val="28"/>
+              </w:rPr>
+              <w:t>Admin thực hiện chọn chức năng thêm học phần.</w:t>
+            </w:r>
+          </w:p>
+          <w:p>
+            <w:pPr>
+              <w:pStyle w:val="ListParagraph"/>
+              <w:numPr>
+                <w:ilvl w:val="1"/>
+                <w:numId w:val="31"/>
+              </w:numPr>
+              <w:rPr>
+                <w:sz w:val="28"/>
+                <w:szCs w:val="28"/>
+              </w:rPr>
+            </w:pPr>
+            <w:r>
+              <w:rPr>
+                <w:sz w:val="28"/>
+                <w:szCs w:val="28"/>
+              </w:rPr>
+              <w:t>Admin nhập thông tin học phần mới.</w:t>
+            </w:r>
+          </w:p>
+          <w:p>
+            <w:pPr>
+              <w:pStyle w:val="ListParagraph"/>
+              <w:numPr>
+                <w:ilvl w:val="1"/>
+                <w:numId w:val="31"/>
+              </w:numPr>
+              <w:rPr>
+                <w:sz w:val="28"/>
+                <w:szCs w:val="28"/>
+              </w:rPr>
+            </w:pPr>
+            <w:r>
+              <w:rPr>
+                <w:sz w:val="28"/>
+                <w:szCs w:val="28"/>
+              </w:rPr>
+              <w:t>Thực hiện usecase thêm học phần.</w:t>
+            </w:r>
+          </w:p>
+          <w:p>
+            <w:pPr>
+              <w:pStyle w:val="ListParagraph"/>
+              <w:numPr>
+                <w:ilvl w:val="1"/>
+                <w:numId w:val="31"/>
+              </w:numPr>
+              <w:rPr>
+                <w:sz w:val="28"/>
+                <w:szCs w:val="28"/>
+              </w:rPr>
+            </w:pPr>
+            <w:r>
+              <w:rPr>
+                <w:sz w:val="28"/>
+                <w:szCs w:val="28"/>
+              </w:rPr>
+              <w:t>Cập nhập lại danh sách học phần.</w:t>
+            </w:r>
+          </w:p>
+          <w:p>
+            <w:pPr>
+              <w:pStyle w:val="ListParagraph"/>
+              <w:numPr>
+                <w:ilvl w:val="0"/>
+                <w:numId w:val="31"/>
+              </w:numPr>
+              <w:rPr>
+                <w:sz w:val="28"/>
+                <w:szCs w:val="28"/>
+              </w:rPr>
+            </w:pPr>
+            <w:r>
+              <w:rPr>
+                <w:sz w:val="28"/>
+                <w:szCs w:val="28"/>
+              </w:rPr>
+              <w:lastRenderedPageBreak/>
+              <w:t>Luồng phụ 2:</w:t>
+            </w:r>
+          </w:p>
+          <w:p>
+            <w:pPr>
+              <w:pStyle w:val="ListParagraph"/>
+              <w:numPr>
+                <w:ilvl w:val="1"/>
+                <w:numId w:val="31"/>
+              </w:numPr>
+              <w:rPr>
+                <w:sz w:val="28"/>
+                <w:szCs w:val="28"/>
+              </w:rPr>
+            </w:pPr>
+            <w:r>
+              <w:rPr>
+                <w:sz w:val="28"/>
+                <w:szCs w:val="28"/>
+              </w:rPr>
+              <w:t>Admin thực hiện chọn chức năng sửa học phần.</w:t>
+            </w:r>
+          </w:p>
+          <w:p>
+            <w:pPr>
+              <w:pStyle w:val="ListParagraph"/>
+              <w:numPr>
+                <w:ilvl w:val="1"/>
+                <w:numId w:val="31"/>
+              </w:numPr>
+              <w:rPr>
+                <w:sz w:val="28"/>
+                <w:szCs w:val="28"/>
+              </w:rPr>
+            </w:pPr>
+            <w:r>
+              <w:rPr>
+                <w:sz w:val="28"/>
+                <w:szCs w:val="28"/>
+              </w:rPr>
+              <w:t>Admin thực hiện tìm học phần cần sửa.</w:t>
+            </w:r>
+          </w:p>
+          <w:p>
+            <w:pPr>
+              <w:pStyle w:val="ListParagraph"/>
+              <w:numPr>
+                <w:ilvl w:val="1"/>
+                <w:numId w:val="31"/>
+              </w:numPr>
+              <w:rPr>
+                <w:sz w:val="28"/>
+                <w:szCs w:val="28"/>
+              </w:rPr>
+            </w:pPr>
+            <w:r>
+              <w:rPr>
+                <w:sz w:val="28"/>
+                <w:szCs w:val="28"/>
+              </w:rPr>
+              <w:t>Admin nhập thông tin học phần cần sửa.</w:t>
+            </w:r>
+          </w:p>
+          <w:p>
+            <w:pPr>
+              <w:pStyle w:val="ListParagraph"/>
+              <w:numPr>
+                <w:ilvl w:val="1"/>
+                <w:numId w:val="31"/>
+              </w:numPr>
+              <w:rPr>
+                <w:sz w:val="28"/>
+                <w:szCs w:val="28"/>
+              </w:rPr>
+            </w:pPr>
+            <w:r>
+              <w:rPr>
+                <w:sz w:val="28"/>
+                <w:szCs w:val="28"/>
+              </w:rPr>
+              <w:t>Thực hiện usecase sửa học phần.</w:t>
+            </w:r>
+          </w:p>
+          <w:p>
+            <w:pPr>
+              <w:pStyle w:val="ListParagraph"/>
+              <w:numPr>
+                <w:ilvl w:val="1"/>
+                <w:numId w:val="31"/>
+              </w:numPr>
+              <w:rPr>
+                <w:sz w:val="28"/>
+                <w:szCs w:val="28"/>
+              </w:rPr>
+            </w:pPr>
+            <w:r>
+              <w:rPr>
+                <w:sz w:val="28"/>
+                <w:szCs w:val="28"/>
+              </w:rPr>
+              <w:t>Cập nhập lại danh sách học phần.</w:t>
+            </w:r>
+          </w:p>
+          <w:p>
+            <w:pPr>
+              <w:pStyle w:val="ListParagraph"/>
+              <w:numPr>
+                <w:ilvl w:val="0"/>
+                <w:numId w:val="31"/>
+              </w:numPr>
+              <w:rPr>
+                <w:sz w:val="28"/>
+                <w:szCs w:val="28"/>
+              </w:rPr>
+            </w:pPr>
+            <w:r>
+              <w:rPr>
+                <w:sz w:val="28"/>
+                <w:szCs w:val="28"/>
+              </w:rPr>
+              <w:t>Luồng phụ 3:</w:t>
+            </w:r>
+          </w:p>
+          <w:p>
+            <w:pPr>
+              <w:pStyle w:val="ListParagraph"/>
+              <w:numPr>
+                <w:ilvl w:val="1"/>
+                <w:numId w:val="31"/>
+              </w:numPr>
+              <w:rPr>
+                <w:sz w:val="28"/>
+                <w:szCs w:val="28"/>
+              </w:rPr>
+            </w:pPr>
+            <w:r>
+              <w:rPr>
+                <w:sz w:val="28"/>
+                <w:szCs w:val="28"/>
+              </w:rPr>
+              <w:t>Admin thực hiện chọn chức năng xóa học phần.</w:t>
+            </w:r>
+          </w:p>
+          <w:p>
+            <w:pPr>
+              <w:pStyle w:val="ListParagraph"/>
+              <w:numPr>
+                <w:ilvl w:val="1"/>
+                <w:numId w:val="31"/>
+              </w:numPr>
+              <w:rPr>
+                <w:sz w:val="28"/>
+                <w:szCs w:val="28"/>
+              </w:rPr>
+            </w:pPr>
+            <w:r>
+              <w:rPr>
+                <w:sz w:val="28"/>
+                <w:szCs w:val="28"/>
+              </w:rPr>
+              <w:t>Admin thực hiện tìm học phần cần xóa.</w:t>
+            </w:r>
+          </w:p>
+          <w:p>
+            <w:pPr>
+              <w:pStyle w:val="ListParagraph"/>
+              <w:numPr>
+                <w:ilvl w:val="1"/>
+                <w:numId w:val="31"/>
+              </w:numPr>
+              <w:rPr>
+                <w:sz w:val="28"/>
+                <w:szCs w:val="28"/>
+              </w:rPr>
+            </w:pPr>
+            <w:r>
+              <w:rPr>
+                <w:sz w:val="28"/>
+                <w:szCs w:val="28"/>
+              </w:rPr>
+              <w:t>Admin thực hiện xóa học phần.</w:t>
+            </w:r>
+          </w:p>
+          <w:p>
+            <w:pPr>
+              <w:pStyle w:val="ListParagraph"/>
+              <w:numPr>
+                <w:ilvl w:val="1"/>
+                <w:numId w:val="31"/>
+              </w:numPr>
+              <w:rPr>
+                <w:sz w:val="28"/>
+                <w:szCs w:val="28"/>
+              </w:rPr>
+            </w:pPr>
+            <w:r>
+              <w:rPr>
+                <w:sz w:val="28"/>
+                <w:szCs w:val="28"/>
+              </w:rPr>
+              <w:t>Thực hiện usecase xóa học phần.</w:t>
+            </w:r>
+          </w:p>
+          <w:p>
+            <w:pPr>
+              <w:pStyle w:val="ListParagraph"/>
+              <w:numPr>
+                <w:ilvl w:val="1"/>
+                <w:numId w:val="31"/>
+              </w:numPr>
+              <w:rPr>
+                <w:sz w:val="28"/>
+                <w:szCs w:val="28"/>
+              </w:rPr>
+            </w:pPr>
+            <w:r>
+              <w:rPr>
+                <w:sz w:val="28"/>
+                <w:szCs w:val="28"/>
+              </w:rPr>
+              <w:t>Cập nhật lại danh sách học phần</w:t>
+            </w:r>
+          </w:p>
+          <w:p>
+            <w:pPr>
+              <w:pStyle w:val="ListParagraph"/>
+              <w:rPr>
+                <w:sz w:val="28"/>
+                <w:szCs w:val="28"/>
+              </w:rPr>
+            </w:pPr>
+          </w:p>
+          <w:p>
+            <w:pPr>
+              <w:pStyle w:val="ListParagraph"/>
+              <w:numPr>
+                <w:ilvl w:val="0"/>
+                <w:numId w:val="31"/>
+              </w:numPr>
+              <w:rPr>
+                <w:sz w:val="28"/>
+                <w:szCs w:val="28"/>
+              </w:rPr>
+            </w:pPr>
+            <w:r>
+              <w:rPr>
+                <w:sz w:val="28"/>
+                <w:szCs w:val="28"/>
+              </w:rPr>
+              <w:t>Luồng phụ 4: Đưa ra thông báo lỗi thông tin học phần (ví dụ mã học phần IT4409: bắt buộc có 6 ký tự)</w:t>
+            </w:r>
+          </w:p>
+          <w:p>
+            <w:pPr>
+              <w:pStyle w:val="ListParagraph"/>
+              <w:numPr>
+                <w:ilvl w:val="0"/>
+                <w:numId w:val="31"/>
+              </w:numPr>
+              <w:rPr>
+                <w:sz w:val="28"/>
+                <w:szCs w:val="28"/>
+              </w:rPr>
+            </w:pPr>
+            <w:r>
+              <w:rPr>
+                <w:sz w:val="28"/>
+                <w:szCs w:val="28"/>
+              </w:rPr>
+              <w:t>Luồng phụ 5: Đưa ra thông báo lỗi khi thêm học phần trùng mã học phần với học phần đã tồn tại trong danh sách</w:t>
+            </w:r>
+          </w:p>
+          <w:p>
+            <w:pPr>
+              <w:pStyle w:val="ListParagraph"/>
+              <w:numPr>
+                <w:ilvl w:val="0"/>
+                <w:numId w:val="31"/>
+              </w:numPr>
+              <w:rPr>
+                <w:sz w:val="28"/>
+                <w:szCs w:val="28"/>
+              </w:rPr>
+            </w:pPr>
+            <w:r>
+              <w:rPr>
+                <w:sz w:val="28"/>
+                <w:szCs w:val="28"/>
+              </w:rPr>
+              <w:t>Luồng phụ 6:</w:t>
+            </w:r>
+            <w:r>
+              <w:rPr>
+                <w:sz w:val="28"/>
+                <w:szCs w:val="28"/>
+              </w:rPr>
+              <w:t xml:space="preserve"> Đưa ra thông báo lỗi khi xóa học phần không có trong danh sách (do sai mã học phần)</w:t>
+            </w:r>
+          </w:p>
+          <w:p>
+            <w:pPr>
+              <w:ind w:left="360"/>
+              <w:rPr>
+                <w:sz w:val="28"/>
+                <w:szCs w:val="28"/>
+              </w:rPr>
+            </w:pPr>
           </w:p>
         </w:tc>
       </w:tr>
       <w:tr>
         <w:tc>
           <w:tcPr>
-            <w:tcW w:w="2122" w:type="dxa"/>
+            <w:tcW w:w="2095" w:type="dxa"/>
           </w:tcPr>
           <w:p>
             <w:pPr>
@@ -9466,13 +10608,64 @@
                 <w:szCs w:val="28"/>
                 <w:lang w:eastAsia="ja-JP"/>
               </w:rPr>
-              <w:t>Tiền điều kiện</w:t>
+              <w:lastRenderedPageBreak/>
+              <w:t>Điều kiện kích hoạt</w:t>
             </w:r>
           </w:p>
         </w:tc>
         <w:tc>
           <w:tcPr>
-            <w:tcW w:w="6939" w:type="dxa"/>
+            <w:tcW w:w="6966" w:type="dxa"/>
+          </w:tcPr>
+          <w:p>
+            <w:pPr>
+              <w:rPr>
+                <w:rFonts w:ascii="Cambria" w:hAnsi="Cambria"/>
+                <w:sz w:val="28"/>
+                <w:szCs w:val="28"/>
+                <w:lang w:eastAsia="ja-JP"/>
+              </w:rPr>
+            </w:pPr>
+            <w:r>
+              <w:rPr>
+                <w:rFonts w:ascii="Cambria" w:hAnsi="Cambria"/>
+                <w:sz w:val="28"/>
+                <w:szCs w:val="28"/>
+                <w:lang w:eastAsia="ja-JP"/>
+              </w:rPr>
+              <w:t>Admin đăng nhập vào hệ thống và thực hiện lựa chọn chức năng quản lý học phần</w:t>
+            </w:r>
+          </w:p>
+        </w:tc>
+      </w:tr>
+      <w:tr>
+        <w:tc>
+          <w:tcPr>
+            <w:tcW w:w="2095" w:type="dxa"/>
+          </w:tcPr>
+          <w:p>
+            <w:pPr>
+              <w:rPr>
+                <w:rFonts w:ascii="Cambria" w:hAnsi="Cambria"/>
+                <w:sz w:val="28"/>
+                <w:szCs w:val="28"/>
+                <w:lang w:eastAsia="ja-JP"/>
+              </w:rPr>
+            </w:pPr>
+            <w:r>
+              <w:rPr>
+                <w:rFonts w:ascii="Cambria" w:hAnsi="Cambria"/>
+                <w:sz w:val="28"/>
+                <w:szCs w:val="28"/>
+                <w:lang w:eastAsia="ja-JP"/>
+              </w:rPr>
+              <w:t>Tiền điều kiện</w:t>
+            </w:r>
+          </w:p>
+        </w:tc>
+        <w:tc>
+          <w:tcPr>
+            <w:tcW w:w="6966" w:type="dxa"/>
           </w:tcPr>
           <w:p>
             <w:pPr>
@@ -9515,7 +10708,7 @@
       <w:tr>
         <w:tc>
           <w:tcPr>
-            <w:tcW w:w="2122" w:type="dxa"/>
+            <w:tcW w:w="2095" w:type="dxa"/>
           </w:tcPr>
           <w:p>
             <w:pPr>
@@ -9539,7 +10732,7 @@
         </w:tc>
         <w:tc>
           <w:tcPr>
-            <w:tcW w:w="6939" w:type="dxa"/>
+            <w:tcW w:w="6966" w:type="dxa"/>
           </w:tcPr>
           <w:p>
             <w:pPr>
@@ -9565,7 +10758,7 @@
       <w:tr>
         <w:tc>
           <w:tcPr>
-            <w:tcW w:w="2122" w:type="dxa"/>
+            <w:tcW w:w="2095" w:type="dxa"/>
           </w:tcPr>
           <w:p>
             <w:pPr>
@@ -9589,7 +10782,7 @@
         </w:tc>
         <w:tc>
           <w:tcPr>
-            <w:tcW w:w="6939" w:type="dxa"/>
+            <w:tcW w:w="6966" w:type="dxa"/>
           </w:tcPr>
           <w:p>
             <w:pPr>
@@ -9615,7 +10808,7 @@
       <w:tr>
         <w:tc>
           <w:tcPr>
-            <w:tcW w:w="2122" w:type="dxa"/>
+            <w:tcW w:w="2095" w:type="dxa"/>
           </w:tcPr>
           <w:p>
             <w:pPr>
@@ -9633,105 +10826,14 @@
                 <w:szCs w:val="28"/>
                 <w:lang w:eastAsia="ja-JP"/>
               </w:rPr>
-              <w:t>Luồng phụ</w:t>
+              <w:lastRenderedPageBreak/>
+              <w:t>Sơ đồ hoạt động</w:t>
             </w:r>
           </w:p>
         </w:tc>
         <w:tc>
           <w:tcPr>
-            <w:tcW w:w="6939" w:type="dxa"/>
-          </w:tcPr>
-          <w:p>
-            <w:pPr>
-              <w:pStyle w:val="ListParagraph"/>
-              <w:numPr>
-                <w:ilvl w:val="0"/>
-                <w:numId w:val="26"/>
-              </w:numPr>
-              <w:rPr>
-                <w:sz w:val="28"/>
-                <w:szCs w:val="28"/>
-              </w:rPr>
-            </w:pPr>
-            <w:r>
-              <w:rPr>
-                <w:sz w:val="28"/>
-                <w:szCs w:val="28"/>
-              </w:rPr>
-              <w:t>Đưa ra thông báo lỗi thông tin học phần (ví dụ mã học phần IT4409: bắt buộc có 6 ký tự)</w:t>
-            </w:r>
-          </w:p>
-          <w:p>
-            <w:pPr>
-              <w:pStyle w:val="ListParagraph"/>
-              <w:numPr>
-                <w:ilvl w:val="0"/>
-                <w:numId w:val="26"/>
-              </w:numPr>
-              <w:rPr>
-                <w:sz w:val="28"/>
-                <w:szCs w:val="28"/>
-              </w:rPr>
-            </w:pPr>
-            <w:r>
-              <w:rPr>
-                <w:sz w:val="28"/>
-                <w:szCs w:val="28"/>
-              </w:rPr>
-              <w:t>Đưa ra thông báo lỗi khi thêm học phần trùng mã học phần với học phần đã tồn tại trong danh sách</w:t>
-            </w:r>
-          </w:p>
-          <w:p>
-            <w:pPr>
-              <w:pStyle w:val="ListParagraph"/>
-              <w:numPr>
-                <w:ilvl w:val="0"/>
-                <w:numId w:val="26"/>
-              </w:numPr>
-              <w:rPr>
-                <w:sz w:val="28"/>
-                <w:szCs w:val="28"/>
-              </w:rPr>
-            </w:pPr>
-            <w:r>
-              <w:rPr>
-                <w:sz w:val="28"/>
-                <w:szCs w:val="28"/>
-              </w:rPr>
-              <w:t>Đưa ra thông báo lỗi khi xóa học phần không có trong danh sách (do sai mã học phần)</w:t>
-            </w:r>
-          </w:p>
-        </w:tc>
-      </w:tr>
-      <w:tr>
-        <w:tc>
-          <w:tcPr>
-            <w:tcW w:w="2122" w:type="dxa"/>
-          </w:tcPr>
-          <w:p>
-            <w:pPr>
-              <w:rPr>
-                <w:rFonts w:ascii="Cambria" w:hAnsi="Cambria"/>
-                <w:sz w:val="28"/>
-                <w:szCs w:val="28"/>
-                <w:lang w:eastAsia="ja-JP"/>
-              </w:rPr>
-            </w:pPr>
-            <w:r>
-              <w:rPr>
-                <w:rFonts w:ascii="Cambria" w:hAnsi="Cambria"/>
-                <w:sz w:val="28"/>
-                <w:szCs w:val="28"/>
-                <w:lang w:eastAsia="ja-JP"/>
-              </w:rPr>
-              <w:lastRenderedPageBreak/>
-              <w:t>Sơ đồ hoạt động</w:t>
-            </w:r>
-          </w:p>
-        </w:tc>
-        <w:tc>
-          <w:tcPr>
-            <w:tcW w:w="6939" w:type="dxa"/>
+            <w:tcW w:w="6966" w:type="dxa"/>
           </w:tcPr>
           <w:p>
             <w:pPr>
@@ -9896,15 +10998,6 @@
       </w:r>
       <w:bookmarkEnd w:id="20"/>
     </w:p>
-    <w:p>
-      <w:pPr>
-        <w:ind w:left="360"/>
-        <w:rPr>
-          <w:sz w:val="28"/>
-          <w:szCs w:val="28"/>
-        </w:rPr>
-      </w:pPr>
-    </w:p>
     <w:tbl>
       <w:tblPr>
         <w:tblStyle w:val="TableGrid"/>
@@ -9918,7 +11011,7 @@
       <w:tr>
         <w:tc>
           <w:tcPr>
-            <w:tcW w:w="2122" w:type="dxa"/>
+            <w:tcW w:w="1855" w:type="dxa"/>
           </w:tcPr>
           <w:p>
             <w:pPr>
@@ -9942,7 +11035,7 @@
         </w:tc>
         <w:tc>
           <w:tcPr>
-            <w:tcW w:w="6939" w:type="dxa"/>
+            <w:tcW w:w="7206" w:type="dxa"/>
           </w:tcPr>
           <w:p>
             <w:pPr>
@@ -9978,7 +11071,7 @@
       <w:tr>
         <w:tc>
           <w:tcPr>
-            <w:tcW w:w="2122" w:type="dxa"/>
+            <w:tcW w:w="1855" w:type="dxa"/>
           </w:tcPr>
           <w:p>
             <w:pPr>
@@ -10002,7 +11095,7 @@
         </w:tc>
         <w:tc>
           <w:tcPr>
-            <w:tcW w:w="6939" w:type="dxa"/>
+            <w:tcW w:w="7206" w:type="dxa"/>
           </w:tcPr>
           <w:p>
             <w:pPr>
@@ -10028,7 +11121,7 @@
       <w:tr>
         <w:tc>
           <w:tcPr>
-            <w:tcW w:w="2122" w:type="dxa"/>
+            <w:tcW w:w="1855" w:type="dxa"/>
           </w:tcPr>
           <w:p>
             <w:pPr>
@@ -10052,7 +11145,7 @@
         </w:tc>
         <w:tc>
           <w:tcPr>
-            <w:tcW w:w="6939" w:type="dxa"/>
+            <w:tcW w:w="7206" w:type="dxa"/>
           </w:tcPr>
           <w:p>
             <w:pPr>
@@ -10078,7 +11171,7 @@
       <w:tr>
         <w:tc>
           <w:tcPr>
-            <w:tcW w:w="2122" w:type="dxa"/>
+            <w:tcW w:w="1855" w:type="dxa"/>
           </w:tcPr>
           <w:p>
             <w:pPr>
@@ -10102,7 +11195,7 @@
         </w:tc>
         <w:tc>
           <w:tcPr>
-            <w:tcW w:w="6939" w:type="dxa"/>
+            <w:tcW w:w="7206" w:type="dxa"/>
           </w:tcPr>
           <w:p>
             <w:pPr>
@@ -10128,7 +11221,7 @@
       <w:tr>
         <w:tc>
           <w:tcPr>
-            <w:tcW w:w="2122" w:type="dxa"/>
+            <w:tcW w:w="1855" w:type="dxa"/>
           </w:tcPr>
           <w:p>
             <w:pPr>
@@ -10146,13 +11239,13 @@
                 <w:szCs w:val="28"/>
                 <w:lang w:eastAsia="ja-JP"/>
               </w:rPr>
-              <w:t>Luồng sự kiện</w:t>
+              <w:t>Luồng sự kiện chính</w:t>
             </w:r>
           </w:p>
         </w:tc>
         <w:tc>
           <w:tcPr>
-            <w:tcW w:w="6939" w:type="dxa"/>
+            <w:tcW w:w="7206" w:type="dxa"/>
           </w:tcPr>
           <w:p>
             <w:pPr>
@@ -10251,7 +11344,6 @@
                 <w:sz w:val="28"/>
                 <w:szCs w:val="28"/>
               </w:rPr>
-              <w:lastRenderedPageBreak/>
               <w:t xml:space="preserve">Hệ thống cập nhật lại thông tin với các </w:t>
             </w:r>
             <w:r>
@@ -10286,6 +11378,7 @@
                 <w:sz w:val="28"/>
                 <w:szCs w:val="28"/>
               </w:rPr>
+              <w:lastRenderedPageBreak/>
               <w:t>Ca sử dụng kết thúc khi người quản trị đăng xuất khỏi hệ thống.</w:t>
             </w:r>
           </w:p>
@@ -10294,7 +11387,7 @@
       <w:tr>
         <w:tc>
           <w:tcPr>
-            <w:tcW w:w="2122" w:type="dxa"/>
+            <w:tcW w:w="1855" w:type="dxa"/>
           </w:tcPr>
           <w:p>
             <w:pPr>
@@ -10313,31 +11406,560 @@
                 <w:lang w:eastAsia="ja-JP"/>
               </w:rPr>
               <w:lastRenderedPageBreak/>
-              <w:t>Điều kiện kích hoạt</w:t>
+              <w:t>Luồng sự kiện phụ</w:t>
             </w:r>
           </w:p>
         </w:tc>
         <w:tc>
           <w:tcPr>
-            <w:tcW w:w="6939" w:type="dxa"/>
+            <w:tcW w:w="7206" w:type="dxa"/>
           </w:tcPr>
           <w:p>
             <w:pPr>
-              <w:rPr>
-                <w:rFonts w:ascii="Cambria" w:hAnsi="Cambria"/>
-                <w:sz w:val="28"/>
-                <w:szCs w:val="28"/>
-                <w:lang w:eastAsia="ja-JP"/>
-              </w:rPr>
-            </w:pPr>
-            <w:r>
-              <w:rPr>
-                <w:rFonts w:ascii="Cambria" w:hAnsi="Cambria"/>
-                <w:sz w:val="28"/>
-                <w:szCs w:val="28"/>
-                <w:lang w:eastAsia="ja-JP"/>
-              </w:rPr>
-              <w:t>Admin đăng nhập vào hệ thống và thực hiện lựa chọn chức năng quản lý lớp học</w:t>
+              <w:pStyle w:val="ListParagraph"/>
+              <w:numPr>
+                <w:ilvl w:val="0"/>
+                <w:numId w:val="31"/>
+              </w:numPr>
+              <w:rPr>
+                <w:sz w:val="28"/>
+                <w:szCs w:val="28"/>
+              </w:rPr>
+            </w:pPr>
+            <w:r>
+              <w:rPr>
+                <w:sz w:val="28"/>
+                <w:szCs w:val="28"/>
+              </w:rPr>
+              <w:t>Luồng phụ 1:</w:t>
+            </w:r>
+          </w:p>
+          <w:p>
+            <w:pPr>
+              <w:pStyle w:val="ListParagraph"/>
+              <w:numPr>
+                <w:ilvl w:val="1"/>
+                <w:numId w:val="31"/>
+              </w:numPr>
+              <w:rPr>
+                <w:sz w:val="28"/>
+                <w:szCs w:val="28"/>
+              </w:rPr>
+            </w:pPr>
+            <w:r>
+              <w:rPr>
+                <w:sz w:val="28"/>
+                <w:szCs w:val="28"/>
+              </w:rPr>
+              <w:t>Admin thực hiện chọn chức năng thêm lớp học.</w:t>
+            </w:r>
+          </w:p>
+          <w:p>
+            <w:pPr>
+              <w:pStyle w:val="ListParagraph"/>
+              <w:numPr>
+                <w:ilvl w:val="1"/>
+                <w:numId w:val="31"/>
+              </w:numPr>
+              <w:rPr>
+                <w:sz w:val="28"/>
+                <w:szCs w:val="28"/>
+              </w:rPr>
+            </w:pPr>
+            <w:r>
+              <w:rPr>
+                <w:sz w:val="28"/>
+                <w:szCs w:val="28"/>
+              </w:rPr>
+              <w:t>Admin nhập thông tin lớp học mới.</w:t>
+            </w:r>
+          </w:p>
+          <w:p>
+            <w:pPr>
+              <w:pStyle w:val="ListParagraph"/>
+              <w:numPr>
+                <w:ilvl w:val="1"/>
+                <w:numId w:val="31"/>
+              </w:numPr>
+              <w:rPr>
+                <w:sz w:val="28"/>
+                <w:szCs w:val="28"/>
+              </w:rPr>
+            </w:pPr>
+            <w:r>
+              <w:rPr>
+                <w:sz w:val="28"/>
+                <w:szCs w:val="28"/>
+              </w:rPr>
+              <w:t>Thực hiện usecase thêm lớp học.</w:t>
+            </w:r>
+          </w:p>
+          <w:p>
+            <w:pPr>
+              <w:pStyle w:val="ListParagraph"/>
+              <w:numPr>
+                <w:ilvl w:val="1"/>
+                <w:numId w:val="31"/>
+              </w:numPr>
+              <w:rPr>
+                <w:sz w:val="28"/>
+                <w:szCs w:val="28"/>
+              </w:rPr>
+            </w:pPr>
+            <w:r>
+              <w:rPr>
+                <w:sz w:val="28"/>
+                <w:szCs w:val="28"/>
+              </w:rPr>
+              <w:t>Cập nhập lại danh sách lớp học.</w:t>
+            </w:r>
+          </w:p>
+          <w:p>
+            <w:pPr>
+              <w:pStyle w:val="ListParagraph"/>
+              <w:numPr>
+                <w:ilvl w:val="0"/>
+                <w:numId w:val="31"/>
+              </w:numPr>
+              <w:rPr>
+                <w:sz w:val="28"/>
+                <w:szCs w:val="28"/>
+              </w:rPr>
+            </w:pPr>
+            <w:r>
+              <w:rPr>
+                <w:sz w:val="28"/>
+                <w:szCs w:val="28"/>
+              </w:rPr>
+              <w:t>Luồng phụ 2:</w:t>
+            </w:r>
+          </w:p>
+          <w:p>
+            <w:pPr>
+              <w:pStyle w:val="ListParagraph"/>
+              <w:numPr>
+                <w:ilvl w:val="1"/>
+                <w:numId w:val="31"/>
+              </w:numPr>
+              <w:rPr>
+                <w:sz w:val="28"/>
+                <w:szCs w:val="28"/>
+              </w:rPr>
+            </w:pPr>
+            <w:r>
+              <w:rPr>
+                <w:sz w:val="28"/>
+                <w:szCs w:val="28"/>
+              </w:rPr>
+              <w:t>Admin thực hiện chọn chức năng sửa lớp học.</w:t>
+            </w:r>
+          </w:p>
+          <w:p>
+            <w:pPr>
+              <w:pStyle w:val="ListParagraph"/>
+              <w:numPr>
+                <w:ilvl w:val="1"/>
+                <w:numId w:val="31"/>
+              </w:numPr>
+              <w:rPr>
+                <w:sz w:val="28"/>
+                <w:szCs w:val="28"/>
+              </w:rPr>
+            </w:pPr>
+            <w:r>
+              <w:rPr>
+                <w:sz w:val="28"/>
+                <w:szCs w:val="28"/>
+              </w:rPr>
+              <w:t>Admin thực hiện tìm lớp học cần sửa.</w:t>
+            </w:r>
+          </w:p>
+          <w:p>
+            <w:pPr>
+              <w:pStyle w:val="ListParagraph"/>
+              <w:numPr>
+                <w:ilvl w:val="1"/>
+                <w:numId w:val="31"/>
+              </w:numPr>
+              <w:rPr>
+                <w:sz w:val="28"/>
+                <w:szCs w:val="28"/>
+              </w:rPr>
+            </w:pPr>
+            <w:r>
+              <w:rPr>
+                <w:sz w:val="28"/>
+                <w:szCs w:val="28"/>
+              </w:rPr>
+              <w:t>Admin nhập thông tin lớp học cần sửa.</w:t>
+            </w:r>
+          </w:p>
+          <w:p>
+            <w:pPr>
+              <w:pStyle w:val="ListParagraph"/>
+              <w:numPr>
+                <w:ilvl w:val="1"/>
+                <w:numId w:val="31"/>
+              </w:numPr>
+              <w:rPr>
+                <w:sz w:val="28"/>
+                <w:szCs w:val="28"/>
+              </w:rPr>
+            </w:pPr>
+            <w:r>
+              <w:rPr>
+                <w:sz w:val="28"/>
+                <w:szCs w:val="28"/>
+              </w:rPr>
+              <w:t>Thực hiện usecase sửa lớp học.</w:t>
+            </w:r>
+          </w:p>
+          <w:p>
+            <w:pPr>
+              <w:pStyle w:val="ListParagraph"/>
+              <w:numPr>
+                <w:ilvl w:val="1"/>
+                <w:numId w:val="31"/>
+              </w:numPr>
+              <w:rPr>
+                <w:sz w:val="28"/>
+                <w:szCs w:val="28"/>
+              </w:rPr>
+            </w:pPr>
+            <w:r>
+              <w:rPr>
+                <w:sz w:val="28"/>
+                <w:szCs w:val="28"/>
+              </w:rPr>
+              <w:t>Cập nhập lại danh sách lớp học.</w:t>
+            </w:r>
+          </w:p>
+          <w:p>
+            <w:pPr>
+              <w:pStyle w:val="ListParagraph"/>
+              <w:numPr>
+                <w:ilvl w:val="0"/>
+                <w:numId w:val="31"/>
+              </w:numPr>
+              <w:rPr>
+                <w:sz w:val="28"/>
+                <w:szCs w:val="28"/>
+              </w:rPr>
+            </w:pPr>
+            <w:r>
+              <w:rPr>
+                <w:sz w:val="28"/>
+                <w:szCs w:val="28"/>
+              </w:rPr>
+              <w:t>Luồng phụ 3:</w:t>
+            </w:r>
+          </w:p>
+          <w:p>
+            <w:pPr>
+              <w:pStyle w:val="ListParagraph"/>
+              <w:numPr>
+                <w:ilvl w:val="1"/>
+                <w:numId w:val="31"/>
+              </w:numPr>
+              <w:rPr>
+                <w:sz w:val="28"/>
+                <w:szCs w:val="28"/>
+              </w:rPr>
+            </w:pPr>
+            <w:r>
+              <w:rPr>
+                <w:sz w:val="28"/>
+                <w:szCs w:val="28"/>
+              </w:rPr>
+              <w:t>Admin thực hiện chọn chức năng xóa lớp học.</w:t>
+            </w:r>
+          </w:p>
+          <w:p>
+            <w:pPr>
+              <w:pStyle w:val="ListParagraph"/>
+              <w:numPr>
+                <w:ilvl w:val="1"/>
+                <w:numId w:val="31"/>
+              </w:numPr>
+              <w:rPr>
+                <w:sz w:val="28"/>
+                <w:szCs w:val="28"/>
+              </w:rPr>
+            </w:pPr>
+            <w:r>
+              <w:rPr>
+                <w:sz w:val="28"/>
+                <w:szCs w:val="28"/>
+              </w:rPr>
+              <w:t>Admin thực hiện tìm lớp học cần xóa.</w:t>
+            </w:r>
+          </w:p>
+          <w:p>
+            <w:pPr>
+              <w:pStyle w:val="ListParagraph"/>
+              <w:numPr>
+                <w:ilvl w:val="1"/>
+                <w:numId w:val="31"/>
+              </w:numPr>
+              <w:rPr>
+                <w:sz w:val="28"/>
+                <w:szCs w:val="28"/>
+              </w:rPr>
+            </w:pPr>
+            <w:r>
+              <w:rPr>
+                <w:sz w:val="28"/>
+                <w:szCs w:val="28"/>
+              </w:rPr>
+              <w:t>Admin thực hiện xóa lớp học.</w:t>
+            </w:r>
+          </w:p>
+          <w:p>
+            <w:pPr>
+              <w:pStyle w:val="ListParagraph"/>
+              <w:numPr>
+                <w:ilvl w:val="1"/>
+                <w:numId w:val="31"/>
+              </w:numPr>
+              <w:rPr>
+                <w:sz w:val="28"/>
+                <w:szCs w:val="28"/>
+              </w:rPr>
+            </w:pPr>
+            <w:r>
+              <w:rPr>
+                <w:sz w:val="28"/>
+                <w:szCs w:val="28"/>
+              </w:rPr>
+              <w:t>Thực hiện usecase xóa lớp học.</w:t>
+            </w:r>
+          </w:p>
+          <w:p>
+            <w:pPr>
+              <w:pStyle w:val="ListParagraph"/>
+              <w:numPr>
+                <w:ilvl w:val="1"/>
+                <w:numId w:val="31"/>
+              </w:numPr>
+              <w:rPr>
+                <w:sz w:val="28"/>
+                <w:szCs w:val="28"/>
+              </w:rPr>
+            </w:pPr>
+            <w:r>
+              <w:rPr>
+                <w:sz w:val="28"/>
+                <w:szCs w:val="28"/>
+              </w:rPr>
+              <w:t>Cập nhật lại danh sách lớp học.</w:t>
+            </w:r>
+          </w:p>
+          <w:p>
+            <w:pPr>
+              <w:pStyle w:val="ListParagraph"/>
+              <w:rPr>
+                <w:sz w:val="28"/>
+                <w:szCs w:val="28"/>
+              </w:rPr>
+            </w:pPr>
+          </w:p>
+          <w:p>
+            <w:pPr>
+              <w:pStyle w:val="ListParagraph"/>
+              <w:numPr>
+                <w:ilvl w:val="0"/>
+                <w:numId w:val="31"/>
+              </w:numPr>
+              <w:rPr>
+                <w:sz w:val="28"/>
+                <w:szCs w:val="28"/>
+              </w:rPr>
+            </w:pPr>
+            <w:r>
+              <w:rPr>
+                <w:sz w:val="28"/>
+                <w:szCs w:val="28"/>
+              </w:rPr>
+              <w:t xml:space="preserve">Luồng phụ 4: Đưa ra thông báo lỗi </w:t>
+            </w:r>
+            <w:r>
+              <w:rPr>
+                <w:sz w:val="28"/>
+                <w:szCs w:val="28"/>
+              </w:rPr>
+              <w:t>thông tin lớp học</w:t>
+            </w:r>
+            <w:r>
+              <w:rPr>
+                <w:sz w:val="28"/>
+                <w:szCs w:val="28"/>
+              </w:rPr>
+              <w:t xml:space="preserve"> </w:t>
+            </w:r>
+            <w:r>
+              <w:rPr>
+                <w:sz w:val="28"/>
+                <w:szCs w:val="28"/>
+              </w:rPr>
+              <w:t>(ví dụ mã lớp học 97199: bắt buộc có 5 ký tự)</w:t>
+            </w:r>
+          </w:p>
+          <w:p>
+            <w:pPr>
+              <w:pStyle w:val="ListParagraph"/>
+              <w:numPr>
+                <w:ilvl w:val="0"/>
+                <w:numId w:val="31"/>
+              </w:numPr>
+              <w:rPr>
+                <w:sz w:val="28"/>
+                <w:szCs w:val="28"/>
+              </w:rPr>
+            </w:pPr>
+            <w:r>
+              <w:rPr>
+                <w:sz w:val="28"/>
+                <w:szCs w:val="28"/>
+              </w:rPr>
+              <w:t xml:space="preserve">Luồng phụ 5: Đưa ra thông báo lỗi </w:t>
+            </w:r>
+            <w:r>
+              <w:rPr>
+                <w:sz w:val="28"/>
+                <w:szCs w:val="28"/>
+              </w:rPr>
+              <w:t xml:space="preserve">lỗi khi thực hiện thêm các lớp học nhưng không có mã học phần trong danh sách </w:t>
+            </w:r>
+          </w:p>
+          <w:p>
+            <w:pPr>
+              <w:pStyle w:val="ListParagraph"/>
+              <w:numPr>
+                <w:ilvl w:val="0"/>
+                <w:numId w:val="31"/>
+              </w:numPr>
+              <w:rPr>
+                <w:sz w:val="28"/>
+                <w:szCs w:val="28"/>
+              </w:rPr>
+            </w:pPr>
+            <w:r>
+              <w:rPr>
+                <w:sz w:val="28"/>
+                <w:szCs w:val="28"/>
+              </w:rPr>
+              <w:t>Luồng phụ 6:</w:t>
+            </w:r>
+            <w:r>
+              <w:rPr>
+                <w:sz w:val="28"/>
+                <w:szCs w:val="28"/>
+              </w:rPr>
+              <w:t xml:space="preserve"> Đưa ra thông báo lỗi </w:t>
+            </w:r>
+            <w:r>
+              <w:rPr>
+                <w:sz w:val="28"/>
+                <w:szCs w:val="28"/>
+              </w:rPr>
+              <w:t>khi thêm</w:t>
+            </w:r>
+            <w:r>
+              <w:rPr>
+                <w:sz w:val="28"/>
+                <w:szCs w:val="28"/>
+              </w:rPr>
+              <w:t xml:space="preserve"> lớp</w:t>
+            </w:r>
+            <w:r>
+              <w:rPr>
+                <w:sz w:val="28"/>
+                <w:szCs w:val="28"/>
+              </w:rPr>
+              <w:t xml:space="preserve"> học trùng mã </w:t>
+            </w:r>
+            <w:r>
+              <w:rPr>
+                <w:sz w:val="28"/>
+                <w:szCs w:val="28"/>
+              </w:rPr>
+              <w:t xml:space="preserve">lớp </w:t>
+            </w:r>
+            <w:r>
+              <w:rPr>
+                <w:sz w:val="28"/>
+                <w:szCs w:val="28"/>
+              </w:rPr>
+              <w:t>học với</w:t>
+            </w:r>
+            <w:r>
+              <w:rPr>
+                <w:sz w:val="28"/>
+                <w:szCs w:val="28"/>
+              </w:rPr>
+              <w:t xml:space="preserve"> lớp </w:t>
+            </w:r>
+            <w:r>
+              <w:rPr>
+                <w:sz w:val="28"/>
+                <w:szCs w:val="28"/>
+              </w:rPr>
+              <w:t>học đã tồn tại trong danh sách</w:t>
+            </w:r>
+          </w:p>
+          <w:p>
+            <w:pPr>
+              <w:pStyle w:val="ListParagraph"/>
+              <w:numPr>
+                <w:ilvl w:val="0"/>
+                <w:numId w:val="31"/>
+              </w:numPr>
+              <w:rPr>
+                <w:sz w:val="28"/>
+                <w:szCs w:val="28"/>
+              </w:rPr>
+            </w:pPr>
+            <w:r>
+              <w:rPr>
+                <w:sz w:val="28"/>
+                <w:szCs w:val="28"/>
+              </w:rPr>
+              <w:t xml:space="preserve">Luồng phụ 7: Đưa </w:t>
+            </w:r>
+            <w:r>
+              <w:rPr>
+                <w:sz w:val="28"/>
+                <w:szCs w:val="28"/>
+              </w:rPr>
+              <w:t>thông báo lỗi khi xóa</w:t>
+            </w:r>
+            <w:r>
+              <w:rPr>
+                <w:sz w:val="28"/>
+                <w:szCs w:val="28"/>
+              </w:rPr>
+              <w:t xml:space="preserve"> lớp</w:t>
+            </w:r>
+            <w:r>
+              <w:rPr>
+                <w:sz w:val="28"/>
+                <w:szCs w:val="28"/>
+              </w:rPr>
+              <w:t xml:space="preserve"> học không có trong danh sách (do sai mã</w:t>
+            </w:r>
+            <w:r>
+              <w:rPr>
+                <w:sz w:val="28"/>
+                <w:szCs w:val="28"/>
+              </w:rPr>
+              <w:t xml:space="preserve"> lớp</w:t>
+            </w:r>
+            <w:r>
+              <w:rPr>
+                <w:sz w:val="28"/>
+                <w:szCs w:val="28"/>
+              </w:rPr>
+              <w:t xml:space="preserve"> học)</w:t>
             </w:r>
           </w:p>
         </w:tc>
@@ -10345,7 +11967,7 @@
       <w:tr>
         <w:tc>
           <w:tcPr>
-            <w:tcW w:w="2122" w:type="dxa"/>
+            <w:tcW w:w="1855" w:type="dxa"/>
           </w:tcPr>
           <w:p>
             <w:pPr>
@@ -10363,13 +11985,63 @@
                 <w:szCs w:val="28"/>
                 <w:lang w:eastAsia="ja-JP"/>
               </w:rPr>
-              <w:t>Tiền điều kiện</w:t>
+              <w:t>Điều kiện kích hoạt</w:t>
             </w:r>
           </w:p>
         </w:tc>
         <w:tc>
           <w:tcPr>
-            <w:tcW w:w="6939" w:type="dxa"/>
+            <w:tcW w:w="7206" w:type="dxa"/>
+          </w:tcPr>
+          <w:p>
+            <w:pPr>
+              <w:rPr>
+                <w:rFonts w:ascii="Cambria" w:hAnsi="Cambria"/>
+                <w:sz w:val="28"/>
+                <w:szCs w:val="28"/>
+                <w:lang w:eastAsia="ja-JP"/>
+              </w:rPr>
+            </w:pPr>
+            <w:r>
+              <w:rPr>
+                <w:rFonts w:ascii="Cambria" w:hAnsi="Cambria"/>
+                <w:sz w:val="28"/>
+                <w:szCs w:val="28"/>
+                <w:lang w:eastAsia="ja-JP"/>
+              </w:rPr>
+              <w:t>Admin đăng nhập vào hệ thống và thực hiện lựa chọn chức năng quản lý lớp học</w:t>
+            </w:r>
+          </w:p>
+        </w:tc>
+      </w:tr>
+      <w:tr>
+        <w:tc>
+          <w:tcPr>
+            <w:tcW w:w="1855" w:type="dxa"/>
+          </w:tcPr>
+          <w:p>
+            <w:pPr>
+              <w:rPr>
+                <w:rFonts w:ascii="Cambria" w:hAnsi="Cambria"/>
+                <w:sz w:val="28"/>
+                <w:szCs w:val="28"/>
+                <w:lang w:eastAsia="ja-JP"/>
+              </w:rPr>
+            </w:pPr>
+            <w:r>
+              <w:rPr>
+                <w:rFonts w:ascii="Cambria" w:hAnsi="Cambria"/>
+                <w:sz w:val="28"/>
+                <w:szCs w:val="28"/>
+                <w:lang w:eastAsia="ja-JP"/>
+              </w:rPr>
+              <w:t>Tiền điều kiện</w:t>
+            </w:r>
+          </w:p>
+        </w:tc>
+        <w:tc>
+          <w:tcPr>
+            <w:tcW w:w="7206" w:type="dxa"/>
           </w:tcPr>
           <w:p>
             <w:pPr>
@@ -10412,7 +12084,7 @@
       <w:tr>
         <w:tc>
           <w:tcPr>
-            <w:tcW w:w="2122" w:type="dxa"/>
+            <w:tcW w:w="1855" w:type="dxa"/>
           </w:tcPr>
           <w:p>
             <w:pPr>
@@ -10436,7 +12108,7 @@
         </w:tc>
         <w:tc>
           <w:tcPr>
-            <w:tcW w:w="6939" w:type="dxa"/>
+            <w:tcW w:w="7206" w:type="dxa"/>
           </w:tcPr>
           <w:p>
             <w:pPr>
@@ -10462,7 +12134,7 @@
       <w:tr>
         <w:tc>
           <w:tcPr>
-            <w:tcW w:w="2122" w:type="dxa"/>
+            <w:tcW w:w="1855" w:type="dxa"/>
           </w:tcPr>
           <w:p>
             <w:pPr>
@@ -10486,7 +12158,7 @@
         </w:tc>
         <w:tc>
           <w:tcPr>
-            <w:tcW w:w="6939" w:type="dxa"/>
+            <w:tcW w:w="7206" w:type="dxa"/>
           </w:tcPr>
           <w:p>
             <w:pPr>
@@ -10512,7 +12184,7 @@
       <w:tr>
         <w:tc>
           <w:tcPr>
-            <w:tcW w:w="2122" w:type="dxa"/>
+            <w:tcW w:w="1855" w:type="dxa"/>
           </w:tcPr>
           <w:p>
             <w:pPr>
@@ -10530,204 +12202,14 @@
                 <w:szCs w:val="28"/>
                 <w:lang w:eastAsia="ja-JP"/>
               </w:rPr>
-              <w:t>Luồng phụ</w:t>
+              <w:lastRenderedPageBreak/>
+              <w:t>Sơ đồ hoạt động</w:t>
             </w:r>
           </w:p>
         </w:tc>
         <w:tc>
           <w:tcPr>
-            <w:tcW w:w="6939" w:type="dxa"/>
-          </w:tcPr>
-          <w:p>
-            <w:pPr>
-              <w:pStyle w:val="ListParagraph"/>
-              <w:numPr>
-                <w:ilvl w:val="0"/>
-                <w:numId w:val="20"/>
-              </w:numPr>
-              <w:rPr>
-                <w:sz w:val="28"/>
-                <w:szCs w:val="28"/>
-              </w:rPr>
-            </w:pPr>
-            <w:r>
-              <w:rPr>
-                <w:sz w:val="28"/>
-                <w:szCs w:val="28"/>
-              </w:rPr>
-              <w:t>Đưa ra thông báo lỗi thông tin lớp học</w:t>
-            </w:r>
-            <w:r>
-              <w:rPr>
-                <w:sz w:val="28"/>
-                <w:szCs w:val="28"/>
-              </w:rPr>
-              <w:t xml:space="preserve"> </w:t>
-            </w:r>
-            <w:r>
-              <w:rPr>
-                <w:sz w:val="28"/>
-                <w:szCs w:val="28"/>
-              </w:rPr>
-              <w:t>(ví dụ mã lớp học 97199: bắt buộc có 5 ký tự)</w:t>
-            </w:r>
-          </w:p>
-          <w:p>
-            <w:pPr>
-              <w:pStyle w:val="ListParagraph"/>
-              <w:numPr>
-                <w:ilvl w:val="0"/>
-                <w:numId w:val="20"/>
-              </w:numPr>
-              <w:rPr>
-                <w:sz w:val="28"/>
-                <w:szCs w:val="28"/>
-              </w:rPr>
-            </w:pPr>
-            <w:r>
-              <w:rPr>
-                <w:sz w:val="28"/>
-                <w:szCs w:val="28"/>
-              </w:rPr>
-              <w:t>Đưa ra thông báo lỗi khi thực hiện thêm các lớp học nhưng không có mã học phần trong danh sách</w:t>
-            </w:r>
-          </w:p>
-          <w:p>
-            <w:pPr>
-              <w:pStyle w:val="ListParagraph"/>
-              <w:numPr>
-                <w:ilvl w:val="0"/>
-                <w:numId w:val="20"/>
-              </w:numPr>
-              <w:rPr>
-                <w:sz w:val="28"/>
-                <w:szCs w:val="28"/>
-              </w:rPr>
-            </w:pPr>
-            <w:r>
-              <w:rPr>
-                <w:sz w:val="28"/>
-                <w:szCs w:val="28"/>
-              </w:rPr>
-              <w:t>Đưa ra thông báo lỗi khi thêm</w:t>
-            </w:r>
-            <w:r>
-              <w:rPr>
-                <w:sz w:val="28"/>
-                <w:szCs w:val="28"/>
-              </w:rPr>
-              <w:t xml:space="preserve"> lớp</w:t>
-            </w:r>
-            <w:r>
-              <w:rPr>
-                <w:sz w:val="28"/>
-                <w:szCs w:val="28"/>
-              </w:rPr>
-              <w:t xml:space="preserve"> học trùng mã </w:t>
-            </w:r>
-            <w:r>
-              <w:rPr>
-                <w:sz w:val="28"/>
-                <w:szCs w:val="28"/>
-              </w:rPr>
-              <w:t xml:space="preserve">lớp </w:t>
-            </w:r>
-            <w:r>
-              <w:rPr>
-                <w:sz w:val="28"/>
-                <w:szCs w:val="28"/>
-              </w:rPr>
-              <w:t>học với</w:t>
-            </w:r>
-            <w:r>
-              <w:rPr>
-                <w:sz w:val="28"/>
-                <w:szCs w:val="28"/>
-              </w:rPr>
-              <w:t xml:space="preserve"> lớp </w:t>
-            </w:r>
-            <w:r>
-              <w:rPr>
-                <w:sz w:val="28"/>
-                <w:szCs w:val="28"/>
-              </w:rPr>
-              <w:t>học đã tồn tại trong danh sách</w:t>
-            </w:r>
-          </w:p>
-          <w:p>
-            <w:pPr>
-              <w:pStyle w:val="ListParagraph"/>
-              <w:numPr>
-                <w:ilvl w:val="0"/>
-                <w:numId w:val="20"/>
-              </w:numPr>
-            </w:pPr>
-            <w:r>
-              <w:rPr>
-                <w:sz w:val="28"/>
-                <w:szCs w:val="28"/>
-              </w:rPr>
-              <w:t>Đưa ra thông báo lỗi khi xóa</w:t>
-            </w:r>
-            <w:r>
-              <w:rPr>
-                <w:sz w:val="28"/>
-                <w:szCs w:val="28"/>
-              </w:rPr>
-              <w:t xml:space="preserve"> lớp</w:t>
-            </w:r>
-            <w:r>
-              <w:rPr>
-                <w:sz w:val="28"/>
-                <w:szCs w:val="28"/>
-              </w:rPr>
-              <w:t xml:space="preserve"> học không có trong danh sách (do sai mã</w:t>
-            </w:r>
-            <w:r>
-              <w:rPr>
-                <w:sz w:val="28"/>
-                <w:szCs w:val="28"/>
-              </w:rPr>
-              <w:t xml:space="preserve"> lớp</w:t>
-            </w:r>
-            <w:r>
-              <w:rPr>
-                <w:sz w:val="28"/>
-                <w:szCs w:val="28"/>
-              </w:rPr>
-              <w:t xml:space="preserve"> học)</w:t>
-            </w:r>
-          </w:p>
-        </w:tc>
-      </w:tr>
-      <w:tr>
-        <w:tc>
-          <w:tcPr>
-            <w:tcW w:w="2122" w:type="dxa"/>
-          </w:tcPr>
-          <w:p>
-            <w:pPr>
-              <w:rPr>
-                <w:rFonts w:ascii="Cambria" w:hAnsi="Cambria"/>
-                <w:sz w:val="28"/>
-                <w:szCs w:val="28"/>
-                <w:lang w:eastAsia="ja-JP"/>
-              </w:rPr>
-            </w:pPr>
-            <w:r>
-              <w:rPr>
-                <w:rFonts w:ascii="Cambria" w:hAnsi="Cambria"/>
-                <w:sz w:val="28"/>
-                <w:szCs w:val="28"/>
-                <w:lang w:eastAsia="ja-JP"/>
-              </w:rPr>
-              <w:t>Sơ đồ hoạt động</w:t>
-            </w:r>
-          </w:p>
-        </w:tc>
-        <w:tc>
-          <w:tcPr>
-            <w:tcW w:w="6939" w:type="dxa"/>
+            <w:tcW w:w="7206" w:type="dxa"/>
           </w:tcPr>
           <w:p>
             <w:pPr>
@@ -11116,7 +12598,7 @@
       <w:rPr>
         <w:noProof/>
       </w:rPr>
-      <w:t>17</w:t>
+      <w:t>18</w:t>
     </w:r>
     <w:r>
       <w:rPr>
@@ -12588,6 +14070,119 @@
     </w:lvl>
   </w:abstractNum>
   <w:abstractNum w:abstractNumId="14" w15:restartNumberingAfterBreak="0">
+    <w:nsid w:val="3AD30240"/>
+    <w:multiLevelType w:val="multilevel"/>
+    <w:tmpl w:val="CADCD4BC"/>
+    <w:lvl w:ilvl="0">
+      <w:start w:val="1"/>
+      <w:numFmt w:val="bullet"/>
+      <w:lvlText w:val=""/>
+      <w:lvlJc w:val="left"/>
+      <w:pPr>
+        <w:ind w:left="360" w:hanging="360"/>
+      </w:pPr>
+      <w:rPr>
+        <w:rFonts w:ascii="Wingdings" w:hAnsi="Wingdings" w:hint="default"/>
+      </w:rPr>
+    </w:lvl>
+    <w:lvl w:ilvl="1">
+      <w:start w:val="1"/>
+      <w:numFmt w:val="bullet"/>
+      <w:lvlText w:val=""/>
+      <w:lvlJc w:val="left"/>
+      <w:pPr>
+        <w:ind w:left="720" w:hanging="360"/>
+      </w:pPr>
+      <w:rPr>
+        <w:rFonts w:ascii="Wingdings" w:hAnsi="Wingdings" w:hint="default"/>
+      </w:rPr>
+    </w:lvl>
+    <w:lvl w:ilvl="2">
+      <w:start w:val="1"/>
+      <w:numFmt w:val="bullet"/>
+      <w:lvlText w:val=""/>
+      <w:lvlJc w:val="left"/>
+      <w:pPr>
+        <w:ind w:left="1080" w:hanging="360"/>
+      </w:pPr>
+      <w:rPr>
+        <w:rFonts w:ascii="Wingdings" w:hAnsi="Wingdings" w:hint="default"/>
+      </w:rPr>
+    </w:lvl>
+    <w:lvl w:ilvl="3">
+      <w:start w:val="1"/>
+      <w:numFmt w:val="bullet"/>
+      <w:lvlText w:val=""/>
+      <w:lvlJc w:val="left"/>
+      <w:pPr>
+        <w:ind w:left="1440" w:hanging="360"/>
+      </w:pPr>
+      <w:rPr>
+        <w:rFonts w:ascii="Symbol" w:hAnsi="Symbol" w:hint="default"/>
+      </w:rPr>
+    </w:lvl>
+    <w:lvl w:ilvl="4">
+      <w:start w:val="1"/>
+      <w:numFmt w:val="bullet"/>
+      <w:lvlText w:val=""/>
+      <w:lvlJc w:val="left"/>
+      <w:pPr>
+        <w:ind w:left="1800" w:hanging="360"/>
+      </w:pPr>
+      <w:rPr>
+        <w:rFonts w:ascii="Symbol" w:hAnsi="Symbol" w:hint="default"/>
+      </w:rPr>
+    </w:lvl>
+    <w:lvl w:ilvl="5">
+      <w:start w:val="1"/>
+      <w:numFmt w:val="bullet"/>
+      <w:lvlText w:val=""/>
+      <w:lvlJc w:val="left"/>
+      <w:pPr>
+        <w:ind w:left="2160" w:hanging="360"/>
+      </w:pPr>
+      <w:rPr>
+        <w:rFonts w:ascii="Wingdings" w:hAnsi="Wingdings" w:hint="default"/>
+      </w:rPr>
+    </w:lvl>
+    <w:lvl w:ilvl="6">
+      <w:start w:val="1"/>
+      <w:numFmt w:val="bullet"/>
+      <w:lvlText w:val=""/>
+      <w:lvlJc w:val="left"/>
+      <w:pPr>
+        <w:ind w:left="2520" w:hanging="360"/>
+      </w:pPr>
+      <w:rPr>
+        <w:rFonts w:ascii="Wingdings" w:hAnsi="Wingdings" w:hint="default"/>
+      </w:rPr>
+    </w:lvl>
+    <w:lvl w:ilvl="7">
+      <w:start w:val="1"/>
+      <w:numFmt w:val="bullet"/>
+      <w:lvlText w:val=""/>
+      <w:lvlJc w:val="left"/>
+      <w:pPr>
+        <w:ind w:left="2880" w:hanging="360"/>
+      </w:pPr>
+      <w:rPr>
+        <w:rFonts w:ascii="Symbol" w:hAnsi="Symbol" w:hint="default"/>
+      </w:rPr>
+    </w:lvl>
+    <w:lvl w:ilvl="8">
+      <w:start w:val="1"/>
+      <w:numFmt w:val="bullet"/>
+      <w:lvlText w:val=""/>
+      <w:lvlJc w:val="left"/>
+      <w:pPr>
+        <w:ind w:left="3240" w:hanging="360"/>
+      </w:pPr>
+      <w:rPr>
+        <w:rFonts w:ascii="Symbol" w:hAnsi="Symbol" w:hint="default"/>
+      </w:rPr>
+    </w:lvl>
+  </w:abstractNum>
+  <w:abstractNum w:abstractNumId="15" w15:restartNumberingAfterBreak="0">
     <w:nsid w:val="3B1001B1"/>
     <w:multiLevelType w:val="hybridMultilevel"/>
     <w:tmpl w:val="17D80754"/>
@@ -12676,7 +14271,7 @@
       </w:pPr>
     </w:lvl>
   </w:abstractNum>
-  <w:abstractNum w:abstractNumId="15" w15:restartNumberingAfterBreak="0">
+  <w:abstractNum w:abstractNumId="16" w15:restartNumberingAfterBreak="0">
     <w:nsid w:val="3C6363FD"/>
     <w:multiLevelType w:val="hybridMultilevel"/>
     <w:tmpl w:val="38A436E8"/>
@@ -12789,7 +14384,7 @@
       </w:rPr>
     </w:lvl>
   </w:abstractNum>
-  <w:abstractNum w:abstractNumId="16" w15:restartNumberingAfterBreak="0">
+  <w:abstractNum w:abstractNumId="17" w15:restartNumberingAfterBreak="0">
     <w:nsid w:val="3EF904B8"/>
     <w:multiLevelType w:val="hybridMultilevel"/>
     <w:tmpl w:val="639000F2"/>
@@ -12875,7 +14470,7 @@
       </w:pPr>
     </w:lvl>
   </w:abstractNum>
-  <w:abstractNum w:abstractNumId="17" w15:restartNumberingAfterBreak="0">
+  <w:abstractNum w:abstractNumId="18" w15:restartNumberingAfterBreak="0">
     <w:nsid w:val="3FA42A6C"/>
     <w:multiLevelType w:val="hybridMultilevel"/>
     <w:tmpl w:val="76484320"/>
@@ -12964,7 +14559,96 @@
       </w:pPr>
     </w:lvl>
   </w:abstractNum>
-  <w:abstractNum w:abstractNumId="18" w15:restartNumberingAfterBreak="0">
+  <w:abstractNum w:abstractNumId="19" w15:restartNumberingAfterBreak="0">
+    <w:nsid w:val="415A5F8B"/>
+    <w:multiLevelType w:val="hybridMultilevel"/>
+    <w:tmpl w:val="33BE4688"/>
+    <w:lvl w:ilvl="0" w:tplc="1D54956A">
+      <w:start w:val="1"/>
+      <w:numFmt w:val="decimal"/>
+      <w:lvlText w:val="%1."/>
+      <w:lvlJc w:val="left"/>
+      <w:pPr>
+        <w:ind w:left="720" w:hanging="360"/>
+      </w:pPr>
+      <w:rPr>
+        <w:rFonts w:hint="default"/>
+      </w:rPr>
+    </w:lvl>
+    <w:lvl w:ilvl="1" w:tplc="04090019" w:tentative="1">
+      <w:start w:val="1"/>
+      <w:numFmt w:val="lowerLetter"/>
+      <w:lvlText w:val="%2."/>
+      <w:lvlJc w:val="left"/>
+      <w:pPr>
+        <w:ind w:left="1440" w:hanging="360"/>
+      </w:pPr>
+    </w:lvl>
+    <w:lvl w:ilvl="2" w:tplc="0409001B" w:tentative="1">
+      <w:start w:val="1"/>
+      <w:numFmt w:val="lowerRoman"/>
+      <w:lvlText w:val="%3."/>
+      <w:lvlJc w:val="right"/>
+      <w:pPr>
+        <w:ind w:left="2160" w:hanging="180"/>
+      </w:pPr>
+    </w:lvl>
+    <w:lvl w:ilvl="3" w:tplc="0409000F" w:tentative="1">
+      <w:start w:val="1"/>
+      <w:numFmt w:val="decimal"/>
+      <w:lvlText w:val="%4."/>
+      <w:lvlJc w:val="left"/>
+      <w:pPr>
+        <w:ind w:left="2880" w:hanging="360"/>
+      </w:pPr>
+    </w:lvl>
+    <w:lvl w:ilvl="4" w:tplc="04090019" w:tentative="1">
+      <w:start w:val="1"/>
+      <w:numFmt w:val="lowerLetter"/>
+      <w:lvlText w:val="%5."/>
+      <w:lvlJc w:val="left"/>
+      <w:pPr>
+        <w:ind w:left="3600" w:hanging="360"/>
+      </w:pPr>
+    </w:lvl>
+    <w:lvl w:ilvl="5" w:tplc="0409001B" w:tentative="1">
+      <w:start w:val="1"/>
+      <w:numFmt w:val="lowerRoman"/>
+      <w:lvlText w:val="%6."/>
+      <w:lvlJc w:val="right"/>
+      <w:pPr>
+        <w:ind w:left="4320" w:hanging="180"/>
+      </w:pPr>
+    </w:lvl>
+    <w:lvl w:ilvl="6" w:tplc="0409000F" w:tentative="1">
+      <w:start w:val="1"/>
+      <w:numFmt w:val="decimal"/>
+      <w:lvlText w:val="%7."/>
+      <w:lvlJc w:val="left"/>
+      <w:pPr>
+        <w:ind w:left="5040" w:hanging="360"/>
+      </w:pPr>
+    </w:lvl>
+    <w:lvl w:ilvl="7" w:tplc="04090019" w:tentative="1">
+      <w:start w:val="1"/>
+      <w:numFmt w:val="lowerLetter"/>
+      <w:lvlText w:val="%8."/>
+      <w:lvlJc w:val="left"/>
+      <w:pPr>
+        <w:ind w:left="5760" w:hanging="360"/>
+      </w:pPr>
+    </w:lvl>
+    <w:lvl w:ilvl="8" w:tplc="0409001B" w:tentative="1">
+      <w:start w:val="1"/>
+      <w:numFmt w:val="lowerRoman"/>
+      <w:lvlText w:val="%9."/>
+      <w:lvlJc w:val="right"/>
+      <w:pPr>
+        <w:ind w:left="6480" w:hanging="180"/>
+      </w:pPr>
+    </w:lvl>
+  </w:abstractNum>
+  <w:abstractNum w:abstractNumId="20" w15:restartNumberingAfterBreak="0">
     <w:nsid w:val="4358389D"/>
     <w:multiLevelType w:val="multilevel"/>
     <w:tmpl w:val="4BC099A6"/>
@@ -13077,7 +14761,7 @@
       </w:rPr>
     </w:lvl>
   </w:abstractNum>
-  <w:abstractNum w:abstractNumId="19" w15:restartNumberingAfterBreak="0">
+  <w:abstractNum w:abstractNumId="21" w15:restartNumberingAfterBreak="0">
     <w:nsid w:val="43C05FFE"/>
     <w:multiLevelType w:val="hybridMultilevel"/>
     <w:tmpl w:val="B4A48D00"/>
@@ -13163,7 +14847,7 @@
       </w:pPr>
     </w:lvl>
   </w:abstractNum>
-  <w:abstractNum w:abstractNumId="20" w15:restartNumberingAfterBreak="0">
+  <w:abstractNum w:abstractNumId="22" w15:restartNumberingAfterBreak="0">
     <w:nsid w:val="497842EE"/>
     <w:multiLevelType w:val="hybridMultilevel"/>
     <w:tmpl w:val="E16C6A66"/>
@@ -13249,7 +14933,7 @@
       </w:pPr>
     </w:lvl>
   </w:abstractNum>
-  <w:abstractNum w:abstractNumId="21" w15:restartNumberingAfterBreak="0">
+  <w:abstractNum w:abstractNumId="23" w15:restartNumberingAfterBreak="0">
     <w:nsid w:val="5269528E"/>
     <w:multiLevelType w:val="hybridMultilevel"/>
     <w:tmpl w:val="9AAC5EF6"/>
@@ -13338,7 +15022,7 @@
       </w:pPr>
     </w:lvl>
   </w:abstractNum>
-  <w:abstractNum w:abstractNumId="22" w15:restartNumberingAfterBreak="0">
+  <w:abstractNum w:abstractNumId="24" w15:restartNumberingAfterBreak="0">
     <w:nsid w:val="57AE0531"/>
     <w:multiLevelType w:val="hybridMultilevel"/>
     <w:tmpl w:val="8CA4E888"/>
@@ -13427,7 +15111,7 @@
       </w:pPr>
     </w:lvl>
   </w:abstractNum>
-  <w:abstractNum w:abstractNumId="23" w15:restartNumberingAfterBreak="0">
+  <w:abstractNum w:abstractNumId="25" w15:restartNumberingAfterBreak="0">
     <w:nsid w:val="6A3D6D18"/>
     <w:multiLevelType w:val="hybridMultilevel"/>
     <w:tmpl w:val="FDECCB54"/>
@@ -13513,7 +15197,96 @@
       </w:pPr>
     </w:lvl>
   </w:abstractNum>
-  <w:abstractNum w:abstractNumId="24" w15:restartNumberingAfterBreak="0">
+  <w:abstractNum w:abstractNumId="26" w15:restartNumberingAfterBreak="0">
+    <w:nsid w:val="71E11DB1"/>
+    <w:multiLevelType w:val="hybridMultilevel"/>
+    <w:tmpl w:val="88D243E0"/>
+    <w:lvl w:ilvl="0" w:tplc="61C4346E">
+      <w:start w:val="1"/>
+      <w:numFmt w:val="decimal"/>
+      <w:lvlText w:val="%1."/>
+      <w:lvlJc w:val="left"/>
+      <w:pPr>
+        <w:ind w:left="720" w:hanging="360"/>
+      </w:pPr>
+      <w:rPr>
+        <w:rFonts w:hint="default"/>
+      </w:rPr>
+    </w:lvl>
+    <w:lvl w:ilvl="1" w:tplc="04090019" w:tentative="1">
+      <w:start w:val="1"/>
+      <w:numFmt w:val="lowerLetter"/>
+      <w:lvlText w:val="%2."/>
+      <w:lvlJc w:val="left"/>
+      <w:pPr>
+        <w:ind w:left="1440" w:hanging="360"/>
+      </w:pPr>
+    </w:lvl>
+    <w:lvl w:ilvl="2" w:tplc="0409001B" w:tentative="1">
+      <w:start w:val="1"/>
+      <w:numFmt w:val="lowerRoman"/>
+      <w:lvlText w:val="%3."/>
+      <w:lvlJc w:val="right"/>
+      <w:pPr>
+        <w:ind w:left="2160" w:hanging="180"/>
+      </w:pPr>
+    </w:lvl>
+    <w:lvl w:ilvl="3" w:tplc="0409000F" w:tentative="1">
+      <w:start w:val="1"/>
+      <w:numFmt w:val="decimal"/>
+      <w:lvlText w:val="%4."/>
+      <w:lvlJc w:val="left"/>
+      <w:pPr>
+        <w:ind w:left="2880" w:hanging="360"/>
+      </w:pPr>
+    </w:lvl>
+    <w:lvl w:ilvl="4" w:tplc="04090019" w:tentative="1">
+      <w:start w:val="1"/>
+      <w:numFmt w:val="lowerLetter"/>
+      <w:lvlText w:val="%5."/>
+      <w:lvlJc w:val="left"/>
+      <w:pPr>
+        <w:ind w:left="3600" w:hanging="360"/>
+      </w:pPr>
+    </w:lvl>
+    <w:lvl w:ilvl="5" w:tplc="0409001B" w:tentative="1">
+      <w:start w:val="1"/>
+      <w:numFmt w:val="lowerRoman"/>
+      <w:lvlText w:val="%6."/>
+      <w:lvlJc w:val="right"/>
+      <w:pPr>
+        <w:ind w:left="4320" w:hanging="180"/>
+      </w:pPr>
+    </w:lvl>
+    <w:lvl w:ilvl="6" w:tplc="0409000F" w:tentative="1">
+      <w:start w:val="1"/>
+      <w:numFmt w:val="decimal"/>
+      <w:lvlText w:val="%7."/>
+      <w:lvlJc w:val="left"/>
+      <w:pPr>
+        <w:ind w:left="5040" w:hanging="360"/>
+      </w:pPr>
+    </w:lvl>
+    <w:lvl w:ilvl="7" w:tplc="04090019" w:tentative="1">
+      <w:start w:val="1"/>
+      <w:numFmt w:val="lowerLetter"/>
+      <w:lvlText w:val="%8."/>
+      <w:lvlJc w:val="left"/>
+      <w:pPr>
+        <w:ind w:left="5760" w:hanging="360"/>
+      </w:pPr>
+    </w:lvl>
+    <w:lvl w:ilvl="8" w:tplc="0409001B" w:tentative="1">
+      <w:start w:val="1"/>
+      <w:numFmt w:val="lowerRoman"/>
+      <w:lvlText w:val="%9."/>
+      <w:lvlJc w:val="right"/>
+      <w:pPr>
+        <w:ind w:left="6480" w:hanging="180"/>
+      </w:pPr>
+    </w:lvl>
+  </w:abstractNum>
+  <w:abstractNum w:abstractNumId="27" w15:restartNumberingAfterBreak="0">
     <w:nsid w:val="75AD369C"/>
     <w:multiLevelType w:val="multilevel"/>
     <w:tmpl w:val="04090025"/>
@@ -13635,7 +15408,7 @@
       </w:rPr>
     </w:lvl>
   </w:abstractNum>
-  <w:abstractNum w:abstractNumId="25" w15:restartNumberingAfterBreak="0">
+  <w:abstractNum w:abstractNumId="28" w15:restartNumberingAfterBreak="0">
     <w:nsid w:val="77C80A79"/>
     <w:multiLevelType w:val="hybridMultilevel"/>
     <w:tmpl w:val="0D188FF0"/>
@@ -13724,7 +15497,7 @@
       </w:pPr>
     </w:lvl>
   </w:abstractNum>
-  <w:abstractNum w:abstractNumId="26" w15:restartNumberingAfterBreak="0">
+  <w:abstractNum w:abstractNumId="29" w15:restartNumberingAfterBreak="0">
     <w:nsid w:val="7D5336D3"/>
     <w:multiLevelType w:val="hybridMultilevel"/>
     <w:tmpl w:val="D86C276A"/>
@@ -13810,7 +15583,7 @@
       </w:pPr>
     </w:lvl>
   </w:abstractNum>
-  <w:abstractNum w:abstractNumId="27" w15:restartNumberingAfterBreak="0">
+  <w:abstractNum w:abstractNumId="30" w15:restartNumberingAfterBreak="0">
     <w:nsid w:val="7D573E57"/>
     <w:multiLevelType w:val="hybridMultilevel"/>
     <w:tmpl w:val="8468275A"/>
@@ -13899,7 +15672,7 @@
       </w:pPr>
     </w:lvl>
   </w:abstractNum>
-  <w:abstractNum w:abstractNumId="28" w15:restartNumberingAfterBreak="0">
+  <w:abstractNum w:abstractNumId="31" w15:restartNumberingAfterBreak="0">
     <w:nsid w:val="7DC66B86"/>
     <w:multiLevelType w:val="hybridMultilevel"/>
     <w:tmpl w:val="6A8AABD6"/>
@@ -13988,7 +15761,7 @@
       </w:pPr>
     </w:lvl>
   </w:abstractNum>
-  <w:abstractNum w:abstractNumId="29" w15:restartNumberingAfterBreak="0">
+  <w:abstractNum w:abstractNumId="32" w15:restartNumberingAfterBreak="0">
     <w:nsid w:val="7FE558D8"/>
     <w:multiLevelType w:val="multilevel"/>
     <w:tmpl w:val="92484AE4"/>
@@ -14107,7 +15880,7 @@
     </w:lvl>
   </w:abstractNum>
   <w:num w:numId="1">
-    <w:abstractNumId w:val="24"/>
+    <w:abstractNumId w:val="27"/>
   </w:num>
   <w:num w:numId="2">
     <w:abstractNumId w:val="9"/>
@@ -14116,22 +15889,22 @@
     <w:abstractNumId w:val="1"/>
   </w:num>
   <w:num w:numId="4">
-    <w:abstractNumId w:val="27"/>
+    <w:abstractNumId w:val="30"/>
   </w:num>
   <w:num w:numId="5">
-    <w:abstractNumId w:val="23"/>
+    <w:abstractNumId w:val="25"/>
   </w:num>
   <w:num w:numId="6">
-    <w:abstractNumId w:val="20"/>
+    <w:abstractNumId w:val="22"/>
   </w:num>
   <w:num w:numId="7">
-    <w:abstractNumId w:val="16"/>
+    <w:abstractNumId w:val="17"/>
   </w:num>
   <w:num w:numId="8">
-    <w:abstractNumId w:val="25"/>
+    <w:abstractNumId w:val="28"/>
   </w:num>
   <w:num w:numId="9">
-    <w:abstractNumId w:val="21"/>
+    <w:abstractNumId w:val="23"/>
   </w:num>
   <w:num w:numId="10">
     <w:abstractNumId w:val="10"/>
@@ -14146,13 +15919,13 @@
     <w:abstractNumId w:val="12"/>
   </w:num>
   <w:num w:numId="14">
-    <w:abstractNumId w:val="28"/>
+    <w:abstractNumId w:val="31"/>
   </w:num>
   <w:num w:numId="15">
-    <w:abstractNumId w:val="22"/>
+    <w:abstractNumId w:val="24"/>
   </w:num>
   <w:num w:numId="16">
-    <w:abstractNumId w:val="17"/>
+    <w:abstractNumId w:val="18"/>
   </w:num>
   <w:num w:numId="17">
     <w:abstractNumId w:val="4"/>
@@ -14164,28 +15937,28 @@
     <w:abstractNumId w:val="3"/>
   </w:num>
   <w:num w:numId="20">
-    <w:abstractNumId w:val="26"/>
+    <w:abstractNumId w:val="29"/>
   </w:num>
   <w:num w:numId="21">
     <w:abstractNumId w:val="8"/>
   </w:num>
   <w:num w:numId="22">
-    <w:abstractNumId w:val="19"/>
+    <w:abstractNumId w:val="21"/>
   </w:num>
   <w:num w:numId="23">
-    <w:abstractNumId w:val="29"/>
+    <w:abstractNumId w:val="32"/>
   </w:num>
   <w:num w:numId="24">
     <w:abstractNumId w:val="6"/>
   </w:num>
   <w:num w:numId="25">
-    <w:abstractNumId w:val="14"/>
+    <w:abstractNumId w:val="15"/>
   </w:num>
   <w:num w:numId="26">
     <w:abstractNumId w:val="0"/>
   </w:num>
   <w:num w:numId="27">
-    <w:abstractNumId w:val="15"/>
+    <w:abstractNumId w:val="16"/>
   </w:num>
   <w:num w:numId="28">
     <w:abstractNumId w:val="11"/>
@@ -14194,7 +15967,16 @@
     <w:abstractNumId w:val="2"/>
   </w:num>
   <w:num w:numId="30">
-    <w:abstractNumId w:val="18"/>
+    <w:abstractNumId w:val="20"/>
+  </w:num>
+  <w:num w:numId="31">
+    <w:abstractNumId w:val="14"/>
+  </w:num>
+  <w:num w:numId="32">
+    <w:abstractNumId w:val="26"/>
+  </w:num>
+  <w:num w:numId="33">
+    <w:abstractNumId w:val="19"/>
   </w:num>
   <w:numIdMacAtCleanup w:val="28"/>
 </w:numbering>
@@ -15486,7 +17268,7 @@
 </file>
 
 <file path=customXml/itemProps1.xml><?xml version="1.0" encoding="utf-8"?>
-<ds:datastoreItem xmlns:ds="http://schemas.openxmlformats.org/officeDocument/2006/customXml" ds:itemID="{4C92C8CB-8F68-4E2E-A98C-E58A1C40CCF9}">
+<ds:datastoreItem xmlns:ds="http://schemas.openxmlformats.org/officeDocument/2006/customXml" ds:itemID="{56EB348A-973B-4C8B-A9D9-335FF929025D}">
   <ds:schemaRefs>
     <ds:schemaRef ds:uri="http://schemas.openxmlformats.org/officeDocument/2006/bibliography"/>
   </ds:schemaRefs>

</xml_diff>